<commit_message>
Update FP Platformer TF Status.docx
</commit_message>
<xml_diff>
--- a/FP Platformer TF Status.docx
+++ b/FP Platformer TF Status.docx
@@ -134,14 +134,7 @@
           <w:sz w:val="24"/>
           <w:szCs w:val="24"/>
         </w:rPr>
-        <w:t xml:space="preserve"> 2 with the game engine Unity 3D. End release goal is a 5 level demo that a player can Walk, Run, Double Jump, Crouch, Slide, Wall Run, and Wall Jump through with obs</w:t>
-      </w:r>
-      <w:r>
-        <w:rPr>
-          <w:sz w:val="24"/>
-          <w:szCs w:val="24"/>
-        </w:rPr>
-        <w:t>tacles that can get in the way or kill the player. There will be things that can’t be recreated, such as Clamber (Edge detection that player can latch onto and pick themselves up over and onto).</w:t>
+        <w:t xml:space="preserve"> 2 with the game engine Unity 3D. End release goal is a 5 level demo that a player can Walk, Run, Double Jump, Crouch, Slide, Wall Run, and Wall Jump through with obstacles that can get in the way or kill the player. There will be things that can’t be recreated, such as Clamber (Edge detection that player can latch onto and pick themselves up over and onto).</w:t>
       </w:r>
     </w:p>
     <w:p>
@@ -1097,14 +1090,7 @@
                 <w:sz w:val="24"/>
                 <w:szCs w:val="24"/>
               </w:rPr>
-              <w:t>Needs to be abl</w:t>
-            </w:r>
-            <w:r>
-              <w:rPr>
-                <w:sz w:val="24"/>
-                <w:szCs w:val="24"/>
-              </w:rPr>
-              <w:t xml:space="preserve">e to slide when </w:t>
+              <w:t xml:space="preserve">Needs to be able to slide when </w:t>
             </w:r>
             <w:proofErr w:type="spellStart"/>
             <w:r>
@@ -1289,7 +1275,52 @@
                 <w:sz w:val="24"/>
                 <w:szCs w:val="24"/>
               </w:rPr>
-              <w:t>Need to make it so that it adds a direction force in the XZ direction the player is moving towards. This needs to neglect moving towards the wall the player is on (How much so needs to be tested)</w:t>
+              <w:t xml:space="preserve">Have so Wall Jump increases movement speed if jumped within certain time frame upon contact with a wall. </w:t>
+            </w:r>
+          </w:p>
+          <w:p>
+            <w:pPr>
+              <w:pStyle w:val="normal0"/>
+              <w:widowControl w:val="0"/>
+              <w:pBdr>
+                <w:top w:val="nil"/>
+                <w:left w:val="nil"/>
+                <w:bottom w:val="nil"/>
+                <w:right w:val="nil"/>
+                <w:between w:val="nil"/>
+              </w:pBdr>
+              <w:spacing w:line="240" w:lineRule="auto"/>
+              <w:jc w:val="center"/>
+              <w:rPr>
+                <w:sz w:val="24"/>
+                <w:szCs w:val="24"/>
+              </w:rPr>
+            </w:pPr>
+          </w:p>
+          <w:p>
+            <w:pPr>
+              <w:pStyle w:val="normal0"/>
+              <w:widowControl w:val="0"/>
+              <w:pBdr>
+                <w:top w:val="nil"/>
+                <w:left w:val="nil"/>
+                <w:bottom w:val="nil"/>
+                <w:right w:val="nil"/>
+                <w:between w:val="nil"/>
+              </w:pBdr>
+              <w:spacing w:line="240" w:lineRule="auto"/>
+              <w:jc w:val="center"/>
+              <w:rPr>
+                <w:sz w:val="24"/>
+                <w:szCs w:val="24"/>
+              </w:rPr>
+            </w:pPr>
+            <w:r>
+              <w:rPr>
+                <w:sz w:val="24"/>
+                <w:szCs w:val="24"/>
+              </w:rPr>
+              <w:t>Am able to maintain current player movement when jumping off of wall.</w:t>
             </w:r>
           </w:p>
         </w:tc>
@@ -1361,45 +1392,151 @@
                 <w:sz w:val="24"/>
                 <w:szCs w:val="24"/>
               </w:rPr>
-              <w:t>Not Started</w:t>
-            </w:r>
-          </w:p>
-        </w:tc>
-        <w:tc>
-          <w:tcPr>
-            <w:tcW w:w="3120" w:type="dxa"/>
-            <w:shd w:val="clear" w:color="auto" w:fill="auto"/>
-            <w:tcMar>
-              <w:top w:w="100" w:type="dxa"/>
-              <w:left w:w="100" w:type="dxa"/>
-              <w:bottom w:w="100" w:type="dxa"/>
-              <w:right w:w="100" w:type="dxa"/>
-            </w:tcMar>
-          </w:tcPr>
-          <w:p>
-            <w:pPr>
-              <w:pStyle w:val="normal0"/>
-              <w:widowControl w:val="0"/>
-              <w:pBdr>
-                <w:top w:val="nil"/>
-                <w:left w:val="nil"/>
-                <w:bottom w:val="nil"/>
-                <w:right w:val="nil"/>
-                <w:between w:val="nil"/>
-              </w:pBdr>
-              <w:spacing w:line="240" w:lineRule="auto"/>
-              <w:jc w:val="center"/>
-              <w:rPr>
-                <w:sz w:val="24"/>
-                <w:szCs w:val="24"/>
-              </w:rPr>
-            </w:pPr>
-            <w:r>
-              <w:rPr>
-                <w:sz w:val="24"/>
-                <w:szCs w:val="24"/>
-              </w:rPr>
-              <w:t>Player needs to be attached to the surface detected as a wall. Motion away from the wall will be able to detach the player from the wall (How much movement away to cause that will need to be tested)</w:t>
+              <w:t>Implemented + Not Final</w:t>
+            </w:r>
+          </w:p>
+        </w:tc>
+        <w:tc>
+          <w:tcPr>
+            <w:tcW w:w="3120" w:type="dxa"/>
+            <w:shd w:val="clear" w:color="auto" w:fill="auto"/>
+            <w:tcMar>
+              <w:top w:w="100" w:type="dxa"/>
+              <w:left w:w="100" w:type="dxa"/>
+              <w:bottom w:w="100" w:type="dxa"/>
+              <w:right w:w="100" w:type="dxa"/>
+            </w:tcMar>
+          </w:tcPr>
+          <w:p>
+            <w:pPr>
+              <w:pStyle w:val="normal0"/>
+              <w:widowControl w:val="0"/>
+              <w:pBdr>
+                <w:top w:val="nil"/>
+                <w:left w:val="nil"/>
+                <w:bottom w:val="nil"/>
+                <w:right w:val="nil"/>
+                <w:between w:val="nil"/>
+              </w:pBdr>
+              <w:spacing w:line="240" w:lineRule="auto"/>
+              <w:jc w:val="center"/>
+              <w:rPr>
+                <w:sz w:val="24"/>
+                <w:szCs w:val="24"/>
+              </w:rPr>
+            </w:pPr>
+            <w:r>
+              <w:rPr>
+                <w:sz w:val="24"/>
+                <w:szCs w:val="24"/>
+              </w:rPr>
+              <w:t>Detach player from wall when player is moving away from wall.</w:t>
+            </w:r>
+          </w:p>
+          <w:p>
+            <w:pPr>
+              <w:pStyle w:val="normal0"/>
+              <w:widowControl w:val="0"/>
+              <w:pBdr>
+                <w:top w:val="nil"/>
+                <w:left w:val="nil"/>
+                <w:bottom w:val="nil"/>
+                <w:right w:val="nil"/>
+                <w:between w:val="nil"/>
+              </w:pBdr>
+              <w:spacing w:line="240" w:lineRule="auto"/>
+              <w:jc w:val="center"/>
+              <w:rPr>
+                <w:sz w:val="24"/>
+                <w:szCs w:val="24"/>
+              </w:rPr>
+            </w:pPr>
+          </w:p>
+          <w:p>
+            <w:pPr>
+              <w:pStyle w:val="normal0"/>
+              <w:widowControl w:val="0"/>
+              <w:pBdr>
+                <w:top w:val="nil"/>
+                <w:left w:val="nil"/>
+                <w:bottom w:val="nil"/>
+                <w:right w:val="nil"/>
+                <w:between w:val="nil"/>
+              </w:pBdr>
+              <w:spacing w:line="240" w:lineRule="auto"/>
+              <w:jc w:val="center"/>
+              <w:rPr>
+                <w:sz w:val="24"/>
+                <w:szCs w:val="24"/>
+              </w:rPr>
+            </w:pPr>
+            <w:r>
+              <w:rPr>
+                <w:sz w:val="24"/>
+                <w:szCs w:val="24"/>
+              </w:rPr>
+              <w:t>Wall running on curved surfaces.</w:t>
+            </w:r>
+          </w:p>
+          <w:p>
+            <w:pPr>
+              <w:pStyle w:val="normal0"/>
+              <w:widowControl w:val="0"/>
+              <w:pBdr>
+                <w:top w:val="nil"/>
+                <w:left w:val="nil"/>
+                <w:bottom w:val="nil"/>
+                <w:right w:val="nil"/>
+                <w:between w:val="nil"/>
+              </w:pBdr>
+              <w:spacing w:line="240" w:lineRule="auto"/>
+              <w:jc w:val="center"/>
+              <w:rPr>
+                <w:sz w:val="24"/>
+                <w:szCs w:val="24"/>
+              </w:rPr>
+            </w:pPr>
+          </w:p>
+          <w:p>
+            <w:pPr>
+              <w:pStyle w:val="normal0"/>
+              <w:widowControl w:val="0"/>
+              <w:pBdr>
+                <w:top w:val="nil"/>
+                <w:left w:val="nil"/>
+                <w:bottom w:val="nil"/>
+                <w:right w:val="nil"/>
+                <w:between w:val="nil"/>
+              </w:pBdr>
+              <w:spacing w:line="240" w:lineRule="auto"/>
+              <w:jc w:val="center"/>
+              <w:rPr>
+                <w:sz w:val="24"/>
+                <w:szCs w:val="24"/>
+              </w:rPr>
+            </w:pPr>
+            <w:r>
+              <w:rPr>
+                <w:sz w:val="24"/>
+                <w:szCs w:val="24"/>
+              </w:rPr>
+              <w:t xml:space="preserve">Needs Movement Speed for Wall </w:t>
+            </w:r>
+            <w:proofErr w:type="gramStart"/>
+            <w:r>
+              <w:rPr>
+                <w:sz w:val="24"/>
+                <w:szCs w:val="24"/>
+              </w:rPr>
+              <w:t>Run.</w:t>
+            </w:r>
+            <w:proofErr w:type="gramEnd"/>
+            <w:r>
+              <w:rPr>
+                <w:sz w:val="24"/>
+                <w:szCs w:val="24"/>
+              </w:rPr>
+              <w:t xml:space="preserve"> Will need to adjust Crouch, Walk, and Sprint Speeds accordingly.</w:t>
             </w:r>
           </w:p>
         </w:tc>
@@ -1680,7 +1817,15 @@
                 <w:sz w:val="24"/>
                 <w:szCs w:val="24"/>
               </w:rPr>
-              <w:t>Slanted/Sloped surfaces need to be able to be detected as ground (How much of a slope to cause that will need to be tested)</w:t>
+              <w:t xml:space="preserve">Slanted/Sloped surfaces need to be able to be detected as ground (How </w:t>
+            </w:r>
+            <w:r>
+              <w:rPr>
+                <w:sz w:val="24"/>
+                <w:szCs w:val="24"/>
+              </w:rPr>
+              <w:lastRenderedPageBreak/>
+              <w:t>much of a slope to cause that will need to be tested)</w:t>
             </w:r>
           </w:p>
         </w:tc>
@@ -1721,6 +1866,7 @@
                 <w:sz w:val="24"/>
                 <w:szCs w:val="24"/>
               </w:rPr>
+              <w:lastRenderedPageBreak/>
               <w:t>Detect Wall</w:t>
             </w:r>
           </w:p>
@@ -1813,15 +1959,7 @@
                 <w:sz w:val="24"/>
                 <w:szCs w:val="24"/>
               </w:rPr>
-              <w:t xml:space="preserve"> </w:t>
-            </w:r>
-            <w:r>
-              <w:rPr>
-                <w:sz w:val="24"/>
-                <w:szCs w:val="24"/>
-              </w:rPr>
-              <w:lastRenderedPageBreak/>
-              <w:t xml:space="preserve">isn’t true at the same time </w:t>
+              <w:t xml:space="preserve"> isn’t true at the same time </w:t>
             </w:r>
             <w:proofErr w:type="spellStart"/>
             <w:r>
@@ -1904,7 +2042,6 @@
                 <w:sz w:val="24"/>
                 <w:szCs w:val="24"/>
               </w:rPr>
-              <w:lastRenderedPageBreak/>
               <w:t>Detect Kill Object</w:t>
             </w:r>
           </w:p>
@@ -2959,7 +3096,15 @@
                 <w:sz w:val="24"/>
                 <w:szCs w:val="24"/>
               </w:rPr>
-              <w:t xml:space="preserve">Pause has to stop everything where it is and </w:t>
+              <w:t xml:space="preserve">Pause has to stop </w:t>
+            </w:r>
+            <w:r>
+              <w:rPr>
+                <w:sz w:val="24"/>
+                <w:szCs w:val="24"/>
+              </w:rPr>
+              <w:lastRenderedPageBreak/>
+              <w:t xml:space="preserve">everything where it is and </w:t>
             </w:r>
             <w:proofErr w:type="spellStart"/>
             <w:r>
@@ -3885,6 +4030,58 @@
               </w:rPr>
               <w:t>Be sure player stays on when wall running</w:t>
             </w:r>
+            <w:r>
+              <w:rPr>
+                <w:sz w:val="24"/>
+                <w:szCs w:val="24"/>
+              </w:rPr>
+              <w:t>.</w:t>
+            </w:r>
+          </w:p>
+          <w:p>
+            <w:pPr>
+              <w:pStyle w:val="normal0"/>
+              <w:widowControl w:val="0"/>
+              <w:pBdr>
+                <w:top w:val="nil"/>
+                <w:left w:val="nil"/>
+                <w:bottom w:val="nil"/>
+                <w:right w:val="nil"/>
+                <w:between w:val="nil"/>
+              </w:pBdr>
+              <w:spacing w:line="240" w:lineRule="auto"/>
+              <w:jc w:val="center"/>
+              <w:rPr>
+                <w:sz w:val="24"/>
+                <w:szCs w:val="24"/>
+              </w:rPr>
+            </w:pPr>
+          </w:p>
+          <w:p>
+            <w:pPr>
+              <w:pStyle w:val="normal0"/>
+              <w:widowControl w:val="0"/>
+              <w:pBdr>
+                <w:top w:val="nil"/>
+                <w:left w:val="nil"/>
+                <w:bottom w:val="nil"/>
+                <w:right w:val="nil"/>
+                <w:between w:val="nil"/>
+              </w:pBdr>
+              <w:spacing w:line="240" w:lineRule="auto"/>
+              <w:jc w:val="center"/>
+              <w:rPr>
+                <w:sz w:val="24"/>
+                <w:szCs w:val="24"/>
+              </w:rPr>
+            </w:pPr>
+            <w:r>
+              <w:rPr>
+                <w:sz w:val="24"/>
+                <w:szCs w:val="24"/>
+              </w:rPr>
+              <w:t>Texture</w:t>
+            </w:r>
           </w:p>
         </w:tc>
       </w:tr>
@@ -4240,6 +4437,7 @@
                 <w:sz w:val="24"/>
                 <w:szCs w:val="24"/>
               </w:rPr>
+              <w:lastRenderedPageBreak/>
               <w:t>Goal</w:t>
             </w:r>
           </w:p>
@@ -4528,7 +4726,6 @@
                 <w:sz w:val="24"/>
                 <w:szCs w:val="24"/>
               </w:rPr>
-              <w:lastRenderedPageBreak/>
               <w:t>Kill Floor</w:t>
             </w:r>
           </w:p>
@@ -6120,6 +6317,7 @@
                 <w:sz w:val="24"/>
                 <w:szCs w:val="24"/>
               </w:rPr>
+              <w:lastRenderedPageBreak/>
               <w:t>Level 2</w:t>
             </w:r>
           </w:p>
@@ -6315,15 +6513,7 @@
                 <w:sz w:val="24"/>
                 <w:szCs w:val="24"/>
               </w:rPr>
-              <w:t xml:space="preserve">Same as before but Pit Fall kills and </w:t>
-            </w:r>
-            <w:r>
-              <w:rPr>
-                <w:sz w:val="24"/>
-                <w:szCs w:val="24"/>
-              </w:rPr>
-              <w:lastRenderedPageBreak/>
-              <w:t xml:space="preserve">causes player </w:t>
+              <w:t xml:space="preserve">Same as before but Pit Fall kills and causes player </w:t>
             </w:r>
             <w:proofErr w:type="spellStart"/>
             <w:r>
@@ -6370,7 +6560,6 @@
                 <w:sz w:val="24"/>
                 <w:szCs w:val="24"/>
               </w:rPr>
-              <w:lastRenderedPageBreak/>
               <w:t>Not Started</w:t>
             </w:r>
           </w:p>
@@ -6418,15 +6607,7 @@
                 <w:sz w:val="24"/>
                 <w:szCs w:val="24"/>
               </w:rPr>
-              <w:t xml:space="preserve"> Points/Restart </w:t>
-            </w:r>
-            <w:r>
-              <w:rPr>
-                <w:sz w:val="24"/>
-                <w:szCs w:val="24"/>
-              </w:rPr>
-              <w:lastRenderedPageBreak/>
-              <w:t>Points</w:t>
+              <w:t xml:space="preserve"> Points/Restart Points</w:t>
             </w:r>
           </w:p>
         </w:tc>
@@ -6467,7 +6648,6 @@
                 <w:sz w:val="24"/>
                 <w:szCs w:val="24"/>
               </w:rPr>
-              <w:lastRenderedPageBreak/>
               <w:t>Level 4</w:t>
             </w:r>
           </w:p>
@@ -7914,7 +8094,7 @@
         <w:rFonts w:ascii="Arial" w:eastAsia="Arial" w:hAnsi="Arial" w:cs="Arial"/>
         <w:sz w:val="22"/>
         <w:szCs w:val="22"/>
-        <w:lang w:eastAsia="en-US" w:bidi="ar-SA"/>
+        <w:lang w:val="en-US" w:eastAsia="en-US" w:bidi="ar-SA"/>
       </w:rPr>
     </w:rPrDefault>
     <w:pPrDefault>
@@ -8065,6 +8245,7 @@
   <w:style w:type="paragraph" w:default="1" w:styleId="Normal">
     <w:name w:val="Normal"/>
     <w:qFormat/>
+    <w:rsid w:val="00DD7390"/>
   </w:style>
   <w:style w:type="paragraph" w:styleId="Heading1">
     <w:name w:val="heading 1"/>

</xml_diff>

<commit_message>
Further work on Wall Run
Made it so AirMove takes control when player rotation is within a certain range when compared to the wall direction.

Fixed Issue with onWall and onGround both being true.

Issue with Wall collision, causes bounce off wall on occasion.

Issue with Wall Jump, doesn't cause player to move away from the wall on occasion or barely moves away from the wall with little movement upward.
</commit_message>
<xml_diff>
--- a/FP Platformer TF Status.docx
+++ b/FP Platformer TF Status.docx
@@ -1275,52 +1275,7 @@
                 <w:sz w:val="24"/>
                 <w:szCs w:val="24"/>
               </w:rPr>
-              <w:t xml:space="preserve">Have so Wall Jump increases movement speed if jumped within certain time frame upon contact with a wall. </w:t>
-            </w:r>
-          </w:p>
-          <w:p>
-            <w:pPr>
-              <w:pStyle w:val="normal0"/>
-              <w:widowControl w:val="0"/>
-              <w:pBdr>
-                <w:top w:val="nil"/>
-                <w:left w:val="nil"/>
-                <w:bottom w:val="nil"/>
-                <w:right w:val="nil"/>
-                <w:between w:val="nil"/>
-              </w:pBdr>
-              <w:spacing w:line="240" w:lineRule="auto"/>
-              <w:jc w:val="center"/>
-              <w:rPr>
-                <w:sz w:val="24"/>
-                <w:szCs w:val="24"/>
-              </w:rPr>
-            </w:pPr>
-          </w:p>
-          <w:p>
-            <w:pPr>
-              <w:pStyle w:val="normal0"/>
-              <w:widowControl w:val="0"/>
-              <w:pBdr>
-                <w:top w:val="nil"/>
-                <w:left w:val="nil"/>
-                <w:bottom w:val="nil"/>
-                <w:right w:val="nil"/>
-                <w:between w:val="nil"/>
-              </w:pBdr>
-              <w:spacing w:line="240" w:lineRule="auto"/>
-              <w:jc w:val="center"/>
-              <w:rPr>
-                <w:sz w:val="24"/>
-                <w:szCs w:val="24"/>
-              </w:rPr>
-            </w:pPr>
-            <w:r>
-              <w:rPr>
-                <w:sz w:val="24"/>
-                <w:szCs w:val="24"/>
-              </w:rPr>
-              <w:t>Am able to maintain current player movement when jumping off of wall.</w:t>
+              <w:t>Bug where jump only moves player up the wall rather than up and away from the wall. Regular Occurrence.</w:t>
             </w:r>
           </w:p>
         </w:tc>
@@ -1430,7 +1385,23 @@
                 <w:sz w:val="24"/>
                 <w:szCs w:val="24"/>
               </w:rPr>
-              <w:t>Detach player from wall when player is moving away from wall.</w:t>
+              <w:t xml:space="preserve">Entering collision with wall sometimes moves player away from the wall. Player Bounces off wall, </w:t>
+            </w:r>
+            <w:proofErr w:type="gramStart"/>
+            <w:r>
+              <w:rPr>
+                <w:sz w:val="24"/>
+                <w:szCs w:val="24"/>
+              </w:rPr>
+              <w:t>and  is</w:t>
+            </w:r>
+            <w:proofErr w:type="gramEnd"/>
+            <w:r>
+              <w:rPr>
+                <w:sz w:val="24"/>
+                <w:szCs w:val="24"/>
+              </w:rPr>
+              <w:t xml:space="preserve"> not a jump call.</w:t>
             </w:r>
           </w:p>
           <w:p>
@@ -1817,15 +1788,7 @@
                 <w:sz w:val="24"/>
                 <w:szCs w:val="24"/>
               </w:rPr>
-              <w:t xml:space="preserve">Slanted/Sloped surfaces need to be able to be detected as ground (How </w:t>
-            </w:r>
-            <w:r>
-              <w:rPr>
-                <w:sz w:val="24"/>
-                <w:szCs w:val="24"/>
-              </w:rPr>
-              <w:lastRenderedPageBreak/>
-              <w:t>much of a slope to cause that will need to be tested)</w:t>
+              <w:t>Slanted/Sloped surfaces need to be able to be detected as ground (How much of a slope to cause that will need to be tested)</w:t>
             </w:r>
           </w:p>
         </w:tc>
@@ -1943,65 +1906,7 @@
                 <w:sz w:val="24"/>
                 <w:szCs w:val="24"/>
               </w:rPr>
-              <w:t xml:space="preserve">Need to make it so </w:t>
-            </w:r>
-            <w:proofErr w:type="spellStart"/>
-            <w:r>
-              <w:rPr>
-                <w:sz w:val="24"/>
-                <w:szCs w:val="24"/>
-              </w:rPr>
-              <w:t>onWall</w:t>
-            </w:r>
-            <w:proofErr w:type="spellEnd"/>
-            <w:r>
-              <w:rPr>
-                <w:sz w:val="24"/>
-                <w:szCs w:val="24"/>
-              </w:rPr>
-              <w:t xml:space="preserve"> isn’t true at the same time </w:t>
-            </w:r>
-            <w:proofErr w:type="spellStart"/>
-            <w:r>
-              <w:rPr>
-                <w:sz w:val="24"/>
-                <w:szCs w:val="24"/>
-              </w:rPr>
-              <w:t>onGround</w:t>
-            </w:r>
-            <w:proofErr w:type="spellEnd"/>
-            <w:r>
-              <w:rPr>
-                <w:sz w:val="24"/>
-                <w:szCs w:val="24"/>
-              </w:rPr>
-              <w:t xml:space="preserve"> is true.</w:t>
-            </w:r>
-          </w:p>
-          <w:p>
-            <w:pPr>
-              <w:pStyle w:val="normal0"/>
-              <w:widowControl w:val="0"/>
-              <w:pBdr>
-                <w:top w:val="nil"/>
-                <w:left w:val="nil"/>
-                <w:bottom w:val="nil"/>
-                <w:right w:val="nil"/>
-                <w:between w:val="nil"/>
-              </w:pBdr>
-              <w:spacing w:line="240" w:lineRule="auto"/>
-              <w:jc w:val="center"/>
-              <w:rPr>
-                <w:sz w:val="24"/>
-                <w:szCs w:val="24"/>
-              </w:rPr>
-            </w:pPr>
-            <w:r>
-              <w:rPr>
-                <w:sz w:val="24"/>
-                <w:szCs w:val="24"/>
-              </w:rPr>
-              <w:t>Ground detection needs to be prioritized over Wall detection.</w:t>
+              <w:t>Detected Wall that is a curved surface (Convex and Concave)</w:t>
             </w:r>
           </w:p>
         </w:tc>
@@ -3096,15 +3001,7 @@
                 <w:sz w:val="24"/>
                 <w:szCs w:val="24"/>
               </w:rPr>
-              <w:t xml:space="preserve">Pause has to stop </w:t>
-            </w:r>
-            <w:r>
-              <w:rPr>
-                <w:sz w:val="24"/>
-                <w:szCs w:val="24"/>
-              </w:rPr>
-              <w:lastRenderedPageBreak/>
-              <w:t xml:space="preserve">everything where it is and </w:t>
+              <w:t xml:space="preserve">Pause has to stop everything where it is and </w:t>
             </w:r>
             <w:proofErr w:type="spellStart"/>
             <w:r>
@@ -3161,84 +3058,91 @@
                 <w:sz w:val="24"/>
                 <w:szCs w:val="24"/>
               </w:rPr>
+              <w:t>Level Results</w:t>
+            </w:r>
+          </w:p>
+        </w:tc>
+        <w:tc>
+          <w:tcPr>
+            <w:tcW w:w="3120" w:type="dxa"/>
+            <w:shd w:val="clear" w:color="auto" w:fill="auto"/>
+            <w:tcMar>
+              <w:top w:w="100" w:type="dxa"/>
+              <w:left w:w="100" w:type="dxa"/>
+              <w:bottom w:w="100" w:type="dxa"/>
+              <w:right w:w="100" w:type="dxa"/>
+            </w:tcMar>
+          </w:tcPr>
+          <w:p>
+            <w:pPr>
+              <w:pStyle w:val="normal0"/>
+              <w:widowControl w:val="0"/>
+              <w:pBdr>
+                <w:top w:val="nil"/>
+                <w:left w:val="nil"/>
+                <w:bottom w:val="nil"/>
+                <w:right w:val="nil"/>
+                <w:between w:val="nil"/>
+              </w:pBdr>
+              <w:spacing w:line="240" w:lineRule="auto"/>
+              <w:jc w:val="center"/>
+              <w:rPr>
+                <w:sz w:val="24"/>
+                <w:szCs w:val="24"/>
+              </w:rPr>
+            </w:pPr>
+            <w:r>
+              <w:rPr>
+                <w:sz w:val="24"/>
+                <w:szCs w:val="24"/>
+              </w:rPr>
+              <w:t>Not Started</w:t>
+            </w:r>
+          </w:p>
+        </w:tc>
+        <w:tc>
+          <w:tcPr>
+            <w:tcW w:w="3120" w:type="dxa"/>
+            <w:shd w:val="clear" w:color="auto" w:fill="auto"/>
+            <w:tcMar>
+              <w:top w:w="100" w:type="dxa"/>
+              <w:left w:w="100" w:type="dxa"/>
+              <w:bottom w:w="100" w:type="dxa"/>
+              <w:right w:w="100" w:type="dxa"/>
+            </w:tcMar>
+          </w:tcPr>
+          <w:p>
+            <w:pPr>
+              <w:pStyle w:val="normal0"/>
+              <w:widowControl w:val="0"/>
+              <w:pBdr>
+                <w:top w:val="nil"/>
+                <w:left w:val="nil"/>
+                <w:bottom w:val="nil"/>
+                <w:right w:val="nil"/>
+                <w:between w:val="nil"/>
+              </w:pBdr>
+              <w:spacing w:line="240" w:lineRule="auto"/>
+              <w:jc w:val="center"/>
+              <w:rPr>
+                <w:sz w:val="24"/>
+                <w:szCs w:val="24"/>
+              </w:rPr>
+            </w:pPr>
+            <w:r>
+              <w:rPr>
+                <w:sz w:val="24"/>
+                <w:szCs w:val="24"/>
+              </w:rPr>
+              <w:t xml:space="preserve">Has to display Level Name, # of Deaths, # of </w:t>
+            </w:r>
+            <w:r>
+              <w:rPr>
+                <w:sz w:val="24"/>
+                <w:szCs w:val="24"/>
+              </w:rPr>
               <w:lastRenderedPageBreak/>
-              <w:t>Level Results</w:t>
-            </w:r>
-          </w:p>
-        </w:tc>
-        <w:tc>
-          <w:tcPr>
-            <w:tcW w:w="3120" w:type="dxa"/>
-            <w:shd w:val="clear" w:color="auto" w:fill="auto"/>
-            <w:tcMar>
-              <w:top w:w="100" w:type="dxa"/>
-              <w:left w:w="100" w:type="dxa"/>
-              <w:bottom w:w="100" w:type="dxa"/>
-              <w:right w:w="100" w:type="dxa"/>
-            </w:tcMar>
-          </w:tcPr>
-          <w:p>
-            <w:pPr>
-              <w:pStyle w:val="normal0"/>
-              <w:widowControl w:val="0"/>
-              <w:pBdr>
-                <w:top w:val="nil"/>
-                <w:left w:val="nil"/>
-                <w:bottom w:val="nil"/>
-                <w:right w:val="nil"/>
-                <w:between w:val="nil"/>
-              </w:pBdr>
-              <w:spacing w:line="240" w:lineRule="auto"/>
-              <w:jc w:val="center"/>
-              <w:rPr>
-                <w:sz w:val="24"/>
-                <w:szCs w:val="24"/>
-              </w:rPr>
-            </w:pPr>
-            <w:r>
-              <w:rPr>
-                <w:sz w:val="24"/>
-                <w:szCs w:val="24"/>
-              </w:rPr>
-              <w:t>Not Started</w:t>
-            </w:r>
-          </w:p>
-        </w:tc>
-        <w:tc>
-          <w:tcPr>
-            <w:tcW w:w="3120" w:type="dxa"/>
-            <w:shd w:val="clear" w:color="auto" w:fill="auto"/>
-            <w:tcMar>
-              <w:top w:w="100" w:type="dxa"/>
-              <w:left w:w="100" w:type="dxa"/>
-              <w:bottom w:w="100" w:type="dxa"/>
-              <w:right w:w="100" w:type="dxa"/>
-            </w:tcMar>
-          </w:tcPr>
-          <w:p>
-            <w:pPr>
-              <w:pStyle w:val="normal0"/>
-              <w:widowControl w:val="0"/>
-              <w:pBdr>
-                <w:top w:val="nil"/>
-                <w:left w:val="nil"/>
-                <w:bottom w:val="nil"/>
-                <w:right w:val="nil"/>
-                <w:between w:val="nil"/>
-              </w:pBdr>
-              <w:spacing w:line="240" w:lineRule="auto"/>
-              <w:jc w:val="center"/>
-              <w:rPr>
-                <w:sz w:val="24"/>
-                <w:szCs w:val="24"/>
-              </w:rPr>
-            </w:pPr>
-            <w:r>
-              <w:rPr>
-                <w:sz w:val="24"/>
-                <w:szCs w:val="24"/>
-              </w:rPr>
-              <w:t>Has to display Level Name, # of Deaths, # of Restarts, and Time Taken</w:t>
+              <w:t>Restarts, and Time Taken</w:t>
             </w:r>
           </w:p>
           <w:p>
@@ -4437,7 +4341,6 @@
                 <w:sz w:val="24"/>
                 <w:szCs w:val="24"/>
               </w:rPr>
-              <w:lastRenderedPageBreak/>
               <w:t>Goal</w:t>
             </w:r>
           </w:p>
@@ -4534,7 +4437,15 @@
                 <w:sz w:val="24"/>
                 <w:szCs w:val="24"/>
               </w:rPr>
-              <w:t>Kill Wall</w:t>
+              <w:t xml:space="preserve">Kill </w:t>
+            </w:r>
+            <w:r>
+              <w:rPr>
+                <w:b/>
+                <w:sz w:val="24"/>
+                <w:szCs w:val="24"/>
+              </w:rPr>
+              <w:t>Box</w:t>
             </w:r>
           </w:p>
         </w:tc>
@@ -4726,6 +4637,7 @@
                 <w:sz w:val="24"/>
                 <w:szCs w:val="24"/>
               </w:rPr>
+              <w:lastRenderedPageBreak/>
               <w:t>Kill Floor</w:t>
             </w:r>
           </w:p>
@@ -6317,7 +6229,6 @@
                 <w:sz w:val="24"/>
                 <w:szCs w:val="24"/>
               </w:rPr>
-              <w:lastRenderedPageBreak/>
               <w:t>Level 2</w:t>
             </w:r>
           </w:p>
@@ -6513,7 +6424,15 @@
                 <w:sz w:val="24"/>
                 <w:szCs w:val="24"/>
               </w:rPr>
-              <w:t xml:space="preserve">Same as before but Pit Fall kills and causes player </w:t>
+              <w:t xml:space="preserve">Same as before but Pit Fall kills and </w:t>
+            </w:r>
+            <w:r>
+              <w:rPr>
+                <w:sz w:val="24"/>
+                <w:szCs w:val="24"/>
+              </w:rPr>
+              <w:lastRenderedPageBreak/>
+              <w:t xml:space="preserve">causes player </w:t>
             </w:r>
             <w:proofErr w:type="spellStart"/>
             <w:r>
@@ -6560,6 +6479,7 @@
                 <w:sz w:val="24"/>
                 <w:szCs w:val="24"/>
               </w:rPr>
+              <w:lastRenderedPageBreak/>
               <w:t>Not Started</w:t>
             </w:r>
           </w:p>
@@ -6607,7 +6527,15 @@
                 <w:sz w:val="24"/>
                 <w:szCs w:val="24"/>
               </w:rPr>
-              <w:t xml:space="preserve"> Points/Restart Points</w:t>
+              <w:t xml:space="preserve"> Points/Restart </w:t>
+            </w:r>
+            <w:r>
+              <w:rPr>
+                <w:sz w:val="24"/>
+                <w:szCs w:val="24"/>
+              </w:rPr>
+              <w:lastRenderedPageBreak/>
+              <w:t>Points</w:t>
             </w:r>
           </w:p>
         </w:tc>
@@ -6648,6 +6576,7 @@
                 <w:sz w:val="24"/>
                 <w:szCs w:val="24"/>
               </w:rPr>
+              <w:lastRenderedPageBreak/>
               <w:t>Level 4</w:t>
             </w:r>
           </w:p>
@@ -6686,7 +6615,14 @@
                 <w:sz w:val="24"/>
                 <w:szCs w:val="24"/>
               </w:rPr>
-              <w:t>Same as Before, Add Kill Platforms and Walls</w:t>
+              <w:t xml:space="preserve">Same as Before, Add Kill Platforms and </w:t>
+            </w:r>
+            <w:r>
+              <w:rPr>
+                <w:sz w:val="24"/>
+                <w:szCs w:val="24"/>
+              </w:rPr>
+              <w:t>Boxes</w:t>
             </w:r>
           </w:p>
         </w:tc>
@@ -6962,6 +6898,32 @@
         </w:rPr>
         <w:t>SOUND</w:t>
       </w:r>
+      <w:r>
+        <w:rPr>
+          <w:b/>
+          <w:sz w:val="24"/>
+          <w:szCs w:val="24"/>
+        </w:rPr>
+        <w:t xml:space="preserve"> (Look into BFXR and Creative Commons Sources, like </w:t>
+      </w:r>
+      <w:proofErr w:type="spellStart"/>
+      <w:r>
+        <w:rPr>
+          <w:b/>
+          <w:sz w:val="24"/>
+          <w:szCs w:val="24"/>
+        </w:rPr>
+        <w:t>Youtube</w:t>
+      </w:r>
+      <w:proofErr w:type="spellEnd"/>
+      <w:r>
+        <w:rPr>
+          <w:b/>
+          <w:sz w:val="24"/>
+          <w:szCs w:val="24"/>
+        </w:rPr>
+        <w:t>)</w:t>
+      </w:r>
     </w:p>
     <w:p>
       <w:pPr>
@@ -6972,6 +6934,28 @@
           <w:szCs w:val="24"/>
         </w:rPr>
       </w:pPr>
+    </w:p>
+    <w:p>
+      <w:pPr>
+        <w:pStyle w:val="normal0"/>
+        <w:numPr>
+          <w:ilvl w:val="0"/>
+          <w:numId w:val="4"/>
+        </w:numPr>
+        <w:rPr>
+          <w:b/>
+          <w:sz w:val="24"/>
+          <w:szCs w:val="24"/>
+        </w:rPr>
+      </w:pPr>
+      <w:r>
+        <w:rPr>
+          <w:b/>
+          <w:sz w:val="24"/>
+          <w:szCs w:val="24"/>
+        </w:rPr>
+        <w:t>Sound Effects</w:t>
+      </w:r>
     </w:p>
     <w:tbl>
       <w:tblPr>
@@ -7709,6 +7693,936 @@
                 <w:szCs w:val="24"/>
               </w:rPr>
             </w:pPr>
+          </w:p>
+        </w:tc>
+      </w:tr>
+    </w:tbl>
+    <w:p>
+      <w:pPr>
+        <w:pStyle w:val="normal0"/>
+        <w:rPr>
+          <w:b/>
+          <w:sz w:val="24"/>
+          <w:szCs w:val="24"/>
+        </w:rPr>
+      </w:pPr>
+    </w:p>
+    <w:p>
+      <w:pPr>
+        <w:pStyle w:val="normal0"/>
+        <w:rPr>
+          <w:b/>
+          <w:sz w:val="24"/>
+          <w:szCs w:val="24"/>
+        </w:rPr>
+      </w:pPr>
+    </w:p>
+    <w:p>
+      <w:pPr>
+        <w:pStyle w:val="normal0"/>
+        <w:numPr>
+          <w:ilvl w:val="0"/>
+          <w:numId w:val="4"/>
+        </w:numPr>
+        <w:rPr>
+          <w:b/>
+          <w:sz w:val="24"/>
+          <w:szCs w:val="24"/>
+        </w:rPr>
+      </w:pPr>
+      <w:r>
+        <w:rPr>
+          <w:b/>
+          <w:sz w:val="24"/>
+          <w:szCs w:val="24"/>
+        </w:rPr>
+        <w:t>M</w:t>
+      </w:r>
+      <w:r>
+        <w:rPr>
+          <w:b/>
+          <w:sz w:val="24"/>
+          <w:szCs w:val="24"/>
+        </w:rPr>
+        <w:t>usic</w:t>
+      </w:r>
+    </w:p>
+    <w:tbl>
+      <w:tblPr>
+        <w:tblStyle w:val="a6"/>
+        <w:tblW w:w="9360" w:type="dxa"/>
+        <w:tblBorders>
+          <w:top w:val="single" w:sz="8" w:space="0" w:color="000000"/>
+          <w:left w:val="single" w:sz="8" w:space="0" w:color="000000"/>
+          <w:bottom w:val="single" w:sz="8" w:space="0" w:color="000000"/>
+          <w:right w:val="single" w:sz="8" w:space="0" w:color="000000"/>
+          <w:insideH w:val="single" w:sz="8" w:space="0" w:color="000000"/>
+          <w:insideV w:val="single" w:sz="8" w:space="0" w:color="000000"/>
+        </w:tblBorders>
+        <w:tblLayout w:type="fixed"/>
+        <w:tblLook w:val="0600"/>
+      </w:tblPr>
+      <w:tblGrid>
+        <w:gridCol w:w="3120"/>
+        <w:gridCol w:w="3120"/>
+        <w:gridCol w:w="3120"/>
+      </w:tblGrid>
+      <w:tr>
+        <w:tc>
+          <w:tcPr>
+            <w:tcW w:w="3120" w:type="dxa"/>
+            <w:shd w:val="clear" w:color="auto" w:fill="auto"/>
+            <w:tcMar>
+              <w:top w:w="100" w:type="dxa"/>
+              <w:left w:w="100" w:type="dxa"/>
+              <w:bottom w:w="100" w:type="dxa"/>
+              <w:right w:w="100" w:type="dxa"/>
+            </w:tcMar>
+          </w:tcPr>
+          <w:p>
+            <w:pPr>
+              <w:pStyle w:val="normal0"/>
+              <w:widowControl w:val="0"/>
+              <w:spacing w:line="240" w:lineRule="auto"/>
+              <w:jc w:val="center"/>
+              <w:rPr>
+                <w:b/>
+                <w:sz w:val="24"/>
+                <w:szCs w:val="24"/>
+              </w:rPr>
+            </w:pPr>
+            <w:r>
+              <w:rPr>
+                <w:b/>
+                <w:sz w:val="24"/>
+                <w:szCs w:val="24"/>
+              </w:rPr>
+              <w:t>TASK</w:t>
+            </w:r>
+          </w:p>
+        </w:tc>
+        <w:tc>
+          <w:tcPr>
+            <w:tcW w:w="3120" w:type="dxa"/>
+            <w:shd w:val="clear" w:color="auto" w:fill="auto"/>
+            <w:tcMar>
+              <w:top w:w="100" w:type="dxa"/>
+              <w:left w:w="100" w:type="dxa"/>
+              <w:bottom w:w="100" w:type="dxa"/>
+              <w:right w:w="100" w:type="dxa"/>
+            </w:tcMar>
+          </w:tcPr>
+          <w:p>
+            <w:pPr>
+              <w:pStyle w:val="normal0"/>
+              <w:widowControl w:val="0"/>
+              <w:spacing w:line="240" w:lineRule="auto"/>
+              <w:jc w:val="center"/>
+              <w:rPr>
+                <w:b/>
+                <w:sz w:val="24"/>
+                <w:szCs w:val="24"/>
+              </w:rPr>
+            </w:pPr>
+            <w:r>
+              <w:rPr>
+                <w:b/>
+                <w:sz w:val="24"/>
+                <w:szCs w:val="24"/>
+              </w:rPr>
+              <w:t>Status</w:t>
+            </w:r>
+          </w:p>
+        </w:tc>
+        <w:tc>
+          <w:tcPr>
+            <w:tcW w:w="3120" w:type="dxa"/>
+            <w:shd w:val="clear" w:color="auto" w:fill="auto"/>
+            <w:tcMar>
+              <w:top w:w="100" w:type="dxa"/>
+              <w:left w:w="100" w:type="dxa"/>
+              <w:bottom w:w="100" w:type="dxa"/>
+              <w:right w:w="100" w:type="dxa"/>
+            </w:tcMar>
+          </w:tcPr>
+          <w:p>
+            <w:pPr>
+              <w:pStyle w:val="normal0"/>
+              <w:widowControl w:val="0"/>
+              <w:spacing w:line="240" w:lineRule="auto"/>
+              <w:jc w:val="center"/>
+              <w:rPr>
+                <w:b/>
+                <w:sz w:val="24"/>
+                <w:szCs w:val="24"/>
+              </w:rPr>
+            </w:pPr>
+            <w:r>
+              <w:rPr>
+                <w:b/>
+                <w:sz w:val="24"/>
+                <w:szCs w:val="24"/>
+              </w:rPr>
+              <w:t>Description</w:t>
+            </w:r>
+          </w:p>
+        </w:tc>
+      </w:tr>
+      <w:tr>
+        <w:tc>
+          <w:tcPr>
+            <w:tcW w:w="3120" w:type="dxa"/>
+            <w:shd w:val="clear" w:color="auto" w:fill="auto"/>
+            <w:tcMar>
+              <w:top w:w="100" w:type="dxa"/>
+              <w:left w:w="100" w:type="dxa"/>
+              <w:bottom w:w="100" w:type="dxa"/>
+              <w:right w:w="100" w:type="dxa"/>
+            </w:tcMar>
+          </w:tcPr>
+          <w:p>
+            <w:pPr>
+              <w:pStyle w:val="normal0"/>
+              <w:widowControl w:val="0"/>
+              <w:pBdr>
+                <w:top w:val="nil"/>
+                <w:left w:val="nil"/>
+                <w:bottom w:val="nil"/>
+                <w:right w:val="nil"/>
+                <w:between w:val="nil"/>
+              </w:pBdr>
+              <w:spacing w:line="240" w:lineRule="auto"/>
+              <w:rPr>
+                <w:b/>
+                <w:sz w:val="24"/>
+                <w:szCs w:val="24"/>
+              </w:rPr>
+            </w:pPr>
+            <w:r>
+              <w:rPr>
+                <w:b/>
+                <w:sz w:val="24"/>
+                <w:szCs w:val="24"/>
+              </w:rPr>
+              <w:t>Title</w:t>
+            </w:r>
+          </w:p>
+        </w:tc>
+        <w:tc>
+          <w:tcPr>
+            <w:tcW w:w="3120" w:type="dxa"/>
+            <w:shd w:val="clear" w:color="auto" w:fill="auto"/>
+            <w:tcMar>
+              <w:top w:w="100" w:type="dxa"/>
+              <w:left w:w="100" w:type="dxa"/>
+              <w:bottom w:w="100" w:type="dxa"/>
+              <w:right w:w="100" w:type="dxa"/>
+            </w:tcMar>
+          </w:tcPr>
+          <w:p>
+            <w:pPr>
+              <w:pStyle w:val="normal0"/>
+              <w:widowControl w:val="0"/>
+              <w:pBdr>
+                <w:top w:val="nil"/>
+                <w:left w:val="nil"/>
+                <w:bottom w:val="nil"/>
+                <w:right w:val="nil"/>
+                <w:between w:val="nil"/>
+              </w:pBdr>
+              <w:spacing w:line="240" w:lineRule="auto"/>
+              <w:jc w:val="center"/>
+              <w:rPr>
+                <w:sz w:val="24"/>
+                <w:szCs w:val="24"/>
+              </w:rPr>
+            </w:pPr>
+            <w:r>
+              <w:rPr>
+                <w:sz w:val="24"/>
+                <w:szCs w:val="24"/>
+              </w:rPr>
+              <w:t>Started</w:t>
+            </w:r>
+          </w:p>
+          <w:p>
+            <w:pPr>
+              <w:pStyle w:val="normal0"/>
+              <w:widowControl w:val="0"/>
+              <w:pBdr>
+                <w:top w:val="nil"/>
+                <w:left w:val="nil"/>
+                <w:bottom w:val="nil"/>
+                <w:right w:val="nil"/>
+                <w:between w:val="nil"/>
+              </w:pBdr>
+              <w:spacing w:line="240" w:lineRule="auto"/>
+              <w:jc w:val="center"/>
+              <w:rPr>
+                <w:sz w:val="24"/>
+                <w:szCs w:val="24"/>
+              </w:rPr>
+            </w:pPr>
+          </w:p>
+          <w:p>
+            <w:pPr>
+              <w:pStyle w:val="normal0"/>
+              <w:widowControl w:val="0"/>
+              <w:pBdr>
+                <w:top w:val="nil"/>
+                <w:left w:val="nil"/>
+                <w:bottom w:val="nil"/>
+                <w:right w:val="nil"/>
+                <w:between w:val="nil"/>
+              </w:pBdr>
+              <w:spacing w:line="240" w:lineRule="auto"/>
+              <w:jc w:val="center"/>
+              <w:rPr>
+                <w:sz w:val="24"/>
+                <w:szCs w:val="24"/>
+              </w:rPr>
+            </w:pPr>
+            <w:r>
+              <w:rPr>
+                <w:sz w:val="24"/>
+                <w:szCs w:val="24"/>
+              </w:rPr>
+              <w:t>Want a new song</w:t>
+            </w:r>
+          </w:p>
+        </w:tc>
+        <w:tc>
+          <w:tcPr>
+            <w:tcW w:w="3120" w:type="dxa"/>
+            <w:shd w:val="clear" w:color="auto" w:fill="auto"/>
+            <w:tcMar>
+              <w:top w:w="100" w:type="dxa"/>
+              <w:left w:w="100" w:type="dxa"/>
+              <w:bottom w:w="100" w:type="dxa"/>
+              <w:right w:w="100" w:type="dxa"/>
+            </w:tcMar>
+          </w:tcPr>
+          <w:p>
+            <w:pPr>
+              <w:pStyle w:val="normal0"/>
+              <w:widowControl w:val="0"/>
+              <w:pBdr>
+                <w:top w:val="nil"/>
+                <w:left w:val="nil"/>
+                <w:bottom w:val="nil"/>
+                <w:right w:val="nil"/>
+                <w:between w:val="nil"/>
+              </w:pBdr>
+              <w:spacing w:line="240" w:lineRule="auto"/>
+              <w:jc w:val="center"/>
+              <w:rPr>
+                <w:sz w:val="24"/>
+                <w:szCs w:val="24"/>
+              </w:rPr>
+            </w:pPr>
+            <w:r>
+              <w:rPr>
+                <w:sz w:val="24"/>
+                <w:szCs w:val="24"/>
+              </w:rPr>
+              <w:t>Welcoming</w:t>
+            </w:r>
+          </w:p>
+        </w:tc>
+      </w:tr>
+      <w:tr>
+        <w:tc>
+          <w:tcPr>
+            <w:tcW w:w="3120" w:type="dxa"/>
+            <w:shd w:val="clear" w:color="auto" w:fill="auto"/>
+            <w:tcMar>
+              <w:top w:w="100" w:type="dxa"/>
+              <w:left w:w="100" w:type="dxa"/>
+              <w:bottom w:w="100" w:type="dxa"/>
+              <w:right w:w="100" w:type="dxa"/>
+            </w:tcMar>
+          </w:tcPr>
+          <w:p>
+            <w:pPr>
+              <w:pStyle w:val="normal0"/>
+              <w:widowControl w:val="0"/>
+              <w:pBdr>
+                <w:top w:val="nil"/>
+                <w:left w:val="nil"/>
+                <w:bottom w:val="nil"/>
+                <w:right w:val="nil"/>
+                <w:between w:val="nil"/>
+              </w:pBdr>
+              <w:spacing w:line="240" w:lineRule="auto"/>
+              <w:rPr>
+                <w:b/>
+                <w:sz w:val="24"/>
+                <w:szCs w:val="24"/>
+              </w:rPr>
+            </w:pPr>
+            <w:r>
+              <w:rPr>
+                <w:b/>
+                <w:sz w:val="24"/>
+                <w:szCs w:val="24"/>
+              </w:rPr>
+              <w:t>Level Select</w:t>
+            </w:r>
+          </w:p>
+        </w:tc>
+        <w:tc>
+          <w:tcPr>
+            <w:tcW w:w="3120" w:type="dxa"/>
+            <w:shd w:val="clear" w:color="auto" w:fill="auto"/>
+            <w:tcMar>
+              <w:top w:w="100" w:type="dxa"/>
+              <w:left w:w="100" w:type="dxa"/>
+              <w:bottom w:w="100" w:type="dxa"/>
+              <w:right w:w="100" w:type="dxa"/>
+            </w:tcMar>
+          </w:tcPr>
+          <w:p>
+            <w:pPr>
+              <w:pStyle w:val="normal0"/>
+              <w:widowControl w:val="0"/>
+              <w:spacing w:line="240" w:lineRule="auto"/>
+              <w:jc w:val="center"/>
+              <w:rPr>
+                <w:sz w:val="24"/>
+                <w:szCs w:val="24"/>
+              </w:rPr>
+            </w:pPr>
+            <w:r>
+              <w:rPr>
+                <w:sz w:val="24"/>
+                <w:szCs w:val="24"/>
+              </w:rPr>
+              <w:t>Not Started</w:t>
+            </w:r>
+          </w:p>
+          <w:p>
+            <w:pPr>
+              <w:pStyle w:val="normal0"/>
+              <w:widowControl w:val="0"/>
+              <w:spacing w:line="240" w:lineRule="auto"/>
+              <w:jc w:val="center"/>
+              <w:rPr>
+                <w:sz w:val="24"/>
+                <w:szCs w:val="24"/>
+              </w:rPr>
+            </w:pPr>
+          </w:p>
+          <w:p>
+            <w:pPr>
+              <w:pStyle w:val="normal0"/>
+              <w:widowControl w:val="0"/>
+              <w:spacing w:line="240" w:lineRule="auto"/>
+              <w:jc w:val="center"/>
+              <w:rPr>
+                <w:sz w:val="24"/>
+                <w:szCs w:val="24"/>
+              </w:rPr>
+            </w:pPr>
+            <w:r>
+              <w:rPr>
+                <w:sz w:val="24"/>
+                <w:szCs w:val="24"/>
+              </w:rPr>
+              <w:t>Want a new song</w:t>
+            </w:r>
+          </w:p>
+          <w:p>
+            <w:pPr>
+              <w:pStyle w:val="normal0"/>
+              <w:widowControl w:val="0"/>
+              <w:spacing w:line="240" w:lineRule="auto"/>
+              <w:jc w:val="center"/>
+              <w:rPr>
+                <w:sz w:val="24"/>
+                <w:szCs w:val="24"/>
+              </w:rPr>
+            </w:pPr>
+          </w:p>
+          <w:p>
+            <w:pPr>
+              <w:pStyle w:val="normal0"/>
+              <w:widowControl w:val="0"/>
+              <w:spacing w:line="240" w:lineRule="auto"/>
+              <w:jc w:val="center"/>
+              <w:rPr>
+                <w:sz w:val="24"/>
+                <w:szCs w:val="24"/>
+              </w:rPr>
+            </w:pPr>
+            <w:r>
+              <w:rPr>
+                <w:sz w:val="24"/>
+                <w:szCs w:val="24"/>
+              </w:rPr>
+              <w:t>Could use Settle Down</w:t>
+            </w:r>
+            <w:r>
+              <w:rPr>
+                <w:sz w:val="24"/>
+                <w:szCs w:val="24"/>
+              </w:rPr>
+              <w:t xml:space="preserve"> or Watching Unfold</w:t>
+            </w:r>
+          </w:p>
+        </w:tc>
+        <w:tc>
+          <w:tcPr>
+            <w:tcW w:w="3120" w:type="dxa"/>
+            <w:shd w:val="clear" w:color="auto" w:fill="auto"/>
+            <w:tcMar>
+              <w:top w:w="100" w:type="dxa"/>
+              <w:left w:w="100" w:type="dxa"/>
+              <w:bottom w:w="100" w:type="dxa"/>
+              <w:right w:w="100" w:type="dxa"/>
+            </w:tcMar>
+          </w:tcPr>
+          <w:p>
+            <w:pPr>
+              <w:pStyle w:val="normal0"/>
+              <w:widowControl w:val="0"/>
+              <w:pBdr>
+                <w:top w:val="nil"/>
+                <w:left w:val="nil"/>
+                <w:bottom w:val="nil"/>
+                <w:right w:val="nil"/>
+                <w:between w:val="nil"/>
+              </w:pBdr>
+              <w:spacing w:line="240" w:lineRule="auto"/>
+              <w:jc w:val="center"/>
+              <w:rPr>
+                <w:sz w:val="24"/>
+                <w:szCs w:val="24"/>
+              </w:rPr>
+            </w:pPr>
+            <w:r>
+              <w:rPr>
+                <w:sz w:val="24"/>
+                <w:szCs w:val="24"/>
+              </w:rPr>
+              <w:t>Making a Decision</w:t>
+            </w:r>
+          </w:p>
+        </w:tc>
+      </w:tr>
+      <w:tr>
+        <w:tc>
+          <w:tcPr>
+            <w:tcW w:w="3120" w:type="dxa"/>
+            <w:shd w:val="clear" w:color="auto" w:fill="auto"/>
+            <w:tcMar>
+              <w:top w:w="100" w:type="dxa"/>
+              <w:left w:w="100" w:type="dxa"/>
+              <w:bottom w:w="100" w:type="dxa"/>
+              <w:right w:w="100" w:type="dxa"/>
+            </w:tcMar>
+          </w:tcPr>
+          <w:p>
+            <w:pPr>
+              <w:pStyle w:val="normal0"/>
+              <w:widowControl w:val="0"/>
+              <w:pBdr>
+                <w:top w:val="nil"/>
+                <w:left w:val="nil"/>
+                <w:bottom w:val="nil"/>
+                <w:right w:val="nil"/>
+                <w:between w:val="nil"/>
+              </w:pBdr>
+              <w:spacing w:line="240" w:lineRule="auto"/>
+              <w:rPr>
+                <w:b/>
+                <w:sz w:val="24"/>
+                <w:szCs w:val="24"/>
+              </w:rPr>
+            </w:pPr>
+            <w:r>
+              <w:rPr>
+                <w:b/>
+                <w:sz w:val="24"/>
+                <w:szCs w:val="24"/>
+              </w:rPr>
+              <w:lastRenderedPageBreak/>
+              <w:t>Credits</w:t>
+            </w:r>
+          </w:p>
+        </w:tc>
+        <w:tc>
+          <w:tcPr>
+            <w:tcW w:w="3120" w:type="dxa"/>
+            <w:shd w:val="clear" w:color="auto" w:fill="auto"/>
+            <w:tcMar>
+              <w:top w:w="100" w:type="dxa"/>
+              <w:left w:w="100" w:type="dxa"/>
+              <w:bottom w:w="100" w:type="dxa"/>
+              <w:right w:w="100" w:type="dxa"/>
+            </w:tcMar>
+          </w:tcPr>
+          <w:p>
+            <w:pPr>
+              <w:pStyle w:val="normal0"/>
+              <w:widowControl w:val="0"/>
+              <w:spacing w:line="240" w:lineRule="auto"/>
+              <w:jc w:val="center"/>
+              <w:rPr>
+                <w:sz w:val="24"/>
+                <w:szCs w:val="24"/>
+              </w:rPr>
+            </w:pPr>
+            <w:r>
+              <w:rPr>
+                <w:sz w:val="24"/>
+                <w:szCs w:val="24"/>
+              </w:rPr>
+              <w:t>Not Started</w:t>
+            </w:r>
+          </w:p>
+          <w:p>
+            <w:pPr>
+              <w:pStyle w:val="normal0"/>
+              <w:widowControl w:val="0"/>
+              <w:spacing w:line="240" w:lineRule="auto"/>
+              <w:jc w:val="center"/>
+              <w:rPr>
+                <w:sz w:val="24"/>
+                <w:szCs w:val="24"/>
+              </w:rPr>
+            </w:pPr>
+          </w:p>
+          <w:p>
+            <w:pPr>
+              <w:pStyle w:val="normal0"/>
+              <w:widowControl w:val="0"/>
+              <w:spacing w:line="240" w:lineRule="auto"/>
+              <w:jc w:val="center"/>
+              <w:rPr>
+                <w:sz w:val="24"/>
+                <w:szCs w:val="24"/>
+              </w:rPr>
+            </w:pPr>
+            <w:r>
+              <w:rPr>
+                <w:sz w:val="24"/>
+                <w:szCs w:val="24"/>
+              </w:rPr>
+              <w:t>Could use Thank You, Good-bye</w:t>
+            </w:r>
+          </w:p>
+        </w:tc>
+        <w:tc>
+          <w:tcPr>
+            <w:tcW w:w="3120" w:type="dxa"/>
+            <w:shd w:val="clear" w:color="auto" w:fill="auto"/>
+            <w:tcMar>
+              <w:top w:w="100" w:type="dxa"/>
+              <w:left w:w="100" w:type="dxa"/>
+              <w:bottom w:w="100" w:type="dxa"/>
+              <w:right w:w="100" w:type="dxa"/>
+            </w:tcMar>
+          </w:tcPr>
+          <w:p>
+            <w:pPr>
+              <w:pStyle w:val="normal0"/>
+              <w:widowControl w:val="0"/>
+              <w:pBdr>
+                <w:top w:val="nil"/>
+                <w:left w:val="nil"/>
+                <w:bottom w:val="nil"/>
+                <w:right w:val="nil"/>
+                <w:between w:val="nil"/>
+              </w:pBdr>
+              <w:spacing w:line="240" w:lineRule="auto"/>
+              <w:jc w:val="center"/>
+              <w:rPr>
+                <w:sz w:val="24"/>
+                <w:szCs w:val="24"/>
+              </w:rPr>
+            </w:pPr>
+            <w:r>
+              <w:rPr>
+                <w:sz w:val="24"/>
+                <w:szCs w:val="24"/>
+              </w:rPr>
+              <w:t>Giving Thanks</w:t>
+            </w:r>
+          </w:p>
+        </w:tc>
+      </w:tr>
+      <w:tr>
+        <w:tc>
+          <w:tcPr>
+            <w:tcW w:w="3120" w:type="dxa"/>
+            <w:shd w:val="clear" w:color="auto" w:fill="auto"/>
+            <w:tcMar>
+              <w:top w:w="100" w:type="dxa"/>
+              <w:left w:w="100" w:type="dxa"/>
+              <w:bottom w:w="100" w:type="dxa"/>
+              <w:right w:w="100" w:type="dxa"/>
+            </w:tcMar>
+          </w:tcPr>
+          <w:p>
+            <w:pPr>
+              <w:pStyle w:val="normal0"/>
+              <w:widowControl w:val="0"/>
+              <w:spacing w:line="240" w:lineRule="auto"/>
+              <w:rPr>
+                <w:b/>
+                <w:sz w:val="24"/>
+                <w:szCs w:val="24"/>
+              </w:rPr>
+            </w:pPr>
+            <w:r>
+              <w:rPr>
+                <w:b/>
+                <w:sz w:val="24"/>
+                <w:szCs w:val="24"/>
+              </w:rPr>
+              <w:t>During Level</w:t>
+            </w:r>
+          </w:p>
+        </w:tc>
+        <w:tc>
+          <w:tcPr>
+            <w:tcW w:w="3120" w:type="dxa"/>
+            <w:shd w:val="clear" w:color="auto" w:fill="auto"/>
+            <w:tcMar>
+              <w:top w:w="100" w:type="dxa"/>
+              <w:left w:w="100" w:type="dxa"/>
+              <w:bottom w:w="100" w:type="dxa"/>
+              <w:right w:w="100" w:type="dxa"/>
+            </w:tcMar>
+          </w:tcPr>
+          <w:p>
+            <w:pPr>
+              <w:pStyle w:val="normal0"/>
+              <w:widowControl w:val="0"/>
+              <w:spacing w:line="240" w:lineRule="auto"/>
+              <w:jc w:val="center"/>
+              <w:rPr>
+                <w:sz w:val="24"/>
+                <w:szCs w:val="24"/>
+              </w:rPr>
+            </w:pPr>
+            <w:r>
+              <w:rPr>
+                <w:sz w:val="24"/>
+                <w:szCs w:val="24"/>
+              </w:rPr>
+              <w:t>Not Started</w:t>
+            </w:r>
+          </w:p>
+          <w:p>
+            <w:pPr>
+              <w:pStyle w:val="normal0"/>
+              <w:widowControl w:val="0"/>
+              <w:spacing w:line="240" w:lineRule="auto"/>
+              <w:jc w:val="center"/>
+              <w:rPr>
+                <w:sz w:val="24"/>
+                <w:szCs w:val="24"/>
+              </w:rPr>
+            </w:pPr>
+          </w:p>
+          <w:p>
+            <w:pPr>
+              <w:pStyle w:val="normal0"/>
+              <w:widowControl w:val="0"/>
+              <w:spacing w:line="240" w:lineRule="auto"/>
+              <w:jc w:val="center"/>
+              <w:rPr>
+                <w:sz w:val="24"/>
+                <w:szCs w:val="24"/>
+              </w:rPr>
+            </w:pPr>
+            <w:r>
+              <w:rPr>
+                <w:sz w:val="24"/>
+                <w:szCs w:val="24"/>
+              </w:rPr>
+              <w:t>Want new music (2 or 3)</w:t>
+            </w:r>
+          </w:p>
+          <w:p>
+            <w:pPr>
+              <w:pStyle w:val="normal0"/>
+              <w:widowControl w:val="0"/>
+              <w:spacing w:line="240" w:lineRule="auto"/>
+              <w:jc w:val="center"/>
+              <w:rPr>
+                <w:sz w:val="24"/>
+                <w:szCs w:val="24"/>
+              </w:rPr>
+            </w:pPr>
+          </w:p>
+          <w:p>
+            <w:pPr>
+              <w:pStyle w:val="normal0"/>
+              <w:widowControl w:val="0"/>
+              <w:spacing w:line="240" w:lineRule="auto"/>
+              <w:jc w:val="center"/>
+              <w:rPr>
+                <w:sz w:val="24"/>
+                <w:szCs w:val="24"/>
+              </w:rPr>
+            </w:pPr>
+            <w:r>
+              <w:rPr>
+                <w:sz w:val="24"/>
+                <w:szCs w:val="24"/>
+              </w:rPr>
+              <w:t>Can use previously made music (Devastate, Skyline, The Hydra)</w:t>
+            </w:r>
+          </w:p>
+        </w:tc>
+        <w:tc>
+          <w:tcPr>
+            <w:tcW w:w="3120" w:type="dxa"/>
+            <w:shd w:val="clear" w:color="auto" w:fill="auto"/>
+            <w:tcMar>
+              <w:top w:w="100" w:type="dxa"/>
+              <w:left w:w="100" w:type="dxa"/>
+              <w:bottom w:w="100" w:type="dxa"/>
+              <w:right w:w="100" w:type="dxa"/>
+            </w:tcMar>
+          </w:tcPr>
+          <w:p>
+            <w:pPr>
+              <w:pStyle w:val="normal0"/>
+              <w:widowControl w:val="0"/>
+              <w:pBdr>
+                <w:top w:val="nil"/>
+                <w:left w:val="nil"/>
+                <w:bottom w:val="nil"/>
+                <w:right w:val="nil"/>
+                <w:between w:val="nil"/>
+              </w:pBdr>
+              <w:spacing w:line="240" w:lineRule="auto"/>
+              <w:jc w:val="center"/>
+              <w:rPr>
+                <w:sz w:val="24"/>
+                <w:szCs w:val="24"/>
+              </w:rPr>
+            </w:pPr>
+            <w:r>
+              <w:rPr>
+                <w:sz w:val="24"/>
+                <w:szCs w:val="24"/>
+              </w:rPr>
+              <w:t>Energetic</w:t>
+            </w:r>
+          </w:p>
+        </w:tc>
+      </w:tr>
+      <w:tr>
+        <w:tc>
+          <w:tcPr>
+            <w:tcW w:w="3120" w:type="dxa"/>
+            <w:shd w:val="clear" w:color="auto" w:fill="auto"/>
+            <w:tcMar>
+              <w:top w:w="100" w:type="dxa"/>
+              <w:left w:w="100" w:type="dxa"/>
+              <w:bottom w:w="100" w:type="dxa"/>
+              <w:right w:w="100" w:type="dxa"/>
+            </w:tcMar>
+          </w:tcPr>
+          <w:p>
+            <w:pPr>
+              <w:pStyle w:val="normal0"/>
+              <w:widowControl w:val="0"/>
+              <w:pBdr>
+                <w:top w:val="nil"/>
+                <w:left w:val="nil"/>
+                <w:bottom w:val="nil"/>
+                <w:right w:val="nil"/>
+                <w:between w:val="nil"/>
+              </w:pBdr>
+              <w:spacing w:line="240" w:lineRule="auto"/>
+              <w:rPr>
+                <w:b/>
+                <w:sz w:val="24"/>
+                <w:szCs w:val="24"/>
+              </w:rPr>
+            </w:pPr>
+            <w:r>
+              <w:rPr>
+                <w:b/>
+                <w:sz w:val="24"/>
+                <w:szCs w:val="24"/>
+              </w:rPr>
+              <w:t>Level Completion</w:t>
+            </w:r>
+          </w:p>
+        </w:tc>
+        <w:tc>
+          <w:tcPr>
+            <w:tcW w:w="3120" w:type="dxa"/>
+            <w:shd w:val="clear" w:color="auto" w:fill="auto"/>
+            <w:tcMar>
+              <w:top w:w="100" w:type="dxa"/>
+              <w:left w:w="100" w:type="dxa"/>
+              <w:bottom w:w="100" w:type="dxa"/>
+              <w:right w:w="100" w:type="dxa"/>
+            </w:tcMar>
+          </w:tcPr>
+          <w:p>
+            <w:pPr>
+              <w:pStyle w:val="normal0"/>
+              <w:widowControl w:val="0"/>
+              <w:spacing w:line="240" w:lineRule="auto"/>
+              <w:jc w:val="center"/>
+              <w:rPr>
+                <w:sz w:val="24"/>
+                <w:szCs w:val="24"/>
+              </w:rPr>
+            </w:pPr>
+            <w:r>
+              <w:rPr>
+                <w:sz w:val="24"/>
+                <w:szCs w:val="24"/>
+              </w:rPr>
+              <w:t>Not Started</w:t>
+            </w:r>
+          </w:p>
+        </w:tc>
+        <w:tc>
+          <w:tcPr>
+            <w:tcW w:w="3120" w:type="dxa"/>
+            <w:shd w:val="clear" w:color="auto" w:fill="auto"/>
+            <w:tcMar>
+              <w:top w:w="100" w:type="dxa"/>
+              <w:left w:w="100" w:type="dxa"/>
+              <w:bottom w:w="100" w:type="dxa"/>
+              <w:right w:w="100" w:type="dxa"/>
+            </w:tcMar>
+          </w:tcPr>
+          <w:p>
+            <w:pPr>
+              <w:pStyle w:val="normal0"/>
+              <w:widowControl w:val="0"/>
+              <w:pBdr>
+                <w:top w:val="nil"/>
+                <w:left w:val="nil"/>
+                <w:bottom w:val="nil"/>
+                <w:right w:val="nil"/>
+                <w:between w:val="nil"/>
+              </w:pBdr>
+              <w:spacing w:line="240" w:lineRule="auto"/>
+              <w:jc w:val="center"/>
+              <w:rPr>
+                <w:sz w:val="24"/>
+                <w:szCs w:val="24"/>
+              </w:rPr>
+            </w:pPr>
+            <w:r>
+              <w:rPr>
+                <w:sz w:val="24"/>
+                <w:szCs w:val="24"/>
+              </w:rPr>
+              <w:t>Celebratory</w:t>
+            </w:r>
           </w:p>
         </w:tc>
       </w:tr>
@@ -8074,6 +8988,119 @@
       </w:rPr>
     </w:lvl>
   </w:abstractNum>
+  <w:abstractNum w:abstractNumId="3">
+    <w:nsid w:val="5CC1259C"/>
+    <w:multiLevelType w:val="hybridMultilevel"/>
+    <w:tmpl w:val="6DF0EC9A"/>
+    <w:lvl w:ilvl="0" w:tplc="04090001">
+      <w:start w:val="1"/>
+      <w:numFmt w:val="bullet"/>
+      <w:lvlText w:val=""/>
+      <w:lvlJc w:val="left"/>
+      <w:pPr>
+        <w:ind w:left="720" w:hanging="360"/>
+      </w:pPr>
+      <w:rPr>
+        <w:rFonts w:ascii="Symbol" w:hAnsi="Symbol" w:hint="default"/>
+      </w:rPr>
+    </w:lvl>
+    <w:lvl w:ilvl="1" w:tplc="04090003" w:tentative="1">
+      <w:start w:val="1"/>
+      <w:numFmt w:val="bullet"/>
+      <w:lvlText w:val="o"/>
+      <w:lvlJc w:val="left"/>
+      <w:pPr>
+        <w:ind w:left="1440" w:hanging="360"/>
+      </w:pPr>
+      <w:rPr>
+        <w:rFonts w:ascii="Courier New" w:hAnsi="Courier New" w:cs="Courier New" w:hint="default"/>
+      </w:rPr>
+    </w:lvl>
+    <w:lvl w:ilvl="2" w:tplc="04090005" w:tentative="1">
+      <w:start w:val="1"/>
+      <w:numFmt w:val="bullet"/>
+      <w:lvlText w:val=""/>
+      <w:lvlJc w:val="left"/>
+      <w:pPr>
+        <w:ind w:left="2160" w:hanging="360"/>
+      </w:pPr>
+      <w:rPr>
+        <w:rFonts w:ascii="Wingdings" w:hAnsi="Wingdings" w:hint="default"/>
+      </w:rPr>
+    </w:lvl>
+    <w:lvl w:ilvl="3" w:tplc="04090001" w:tentative="1">
+      <w:start w:val="1"/>
+      <w:numFmt w:val="bullet"/>
+      <w:lvlText w:val=""/>
+      <w:lvlJc w:val="left"/>
+      <w:pPr>
+        <w:ind w:left="2880" w:hanging="360"/>
+      </w:pPr>
+      <w:rPr>
+        <w:rFonts w:ascii="Symbol" w:hAnsi="Symbol" w:hint="default"/>
+      </w:rPr>
+    </w:lvl>
+    <w:lvl w:ilvl="4" w:tplc="04090003" w:tentative="1">
+      <w:start w:val="1"/>
+      <w:numFmt w:val="bullet"/>
+      <w:lvlText w:val="o"/>
+      <w:lvlJc w:val="left"/>
+      <w:pPr>
+        <w:ind w:left="3600" w:hanging="360"/>
+      </w:pPr>
+      <w:rPr>
+        <w:rFonts w:ascii="Courier New" w:hAnsi="Courier New" w:cs="Courier New" w:hint="default"/>
+      </w:rPr>
+    </w:lvl>
+    <w:lvl w:ilvl="5" w:tplc="04090005" w:tentative="1">
+      <w:start w:val="1"/>
+      <w:numFmt w:val="bullet"/>
+      <w:lvlText w:val=""/>
+      <w:lvlJc w:val="left"/>
+      <w:pPr>
+        <w:ind w:left="4320" w:hanging="360"/>
+      </w:pPr>
+      <w:rPr>
+        <w:rFonts w:ascii="Wingdings" w:hAnsi="Wingdings" w:hint="default"/>
+      </w:rPr>
+    </w:lvl>
+    <w:lvl w:ilvl="6" w:tplc="04090001" w:tentative="1">
+      <w:start w:val="1"/>
+      <w:numFmt w:val="bullet"/>
+      <w:lvlText w:val=""/>
+      <w:lvlJc w:val="left"/>
+      <w:pPr>
+        <w:ind w:left="5040" w:hanging="360"/>
+      </w:pPr>
+      <w:rPr>
+        <w:rFonts w:ascii="Symbol" w:hAnsi="Symbol" w:hint="default"/>
+      </w:rPr>
+    </w:lvl>
+    <w:lvl w:ilvl="7" w:tplc="04090003" w:tentative="1">
+      <w:start w:val="1"/>
+      <w:numFmt w:val="bullet"/>
+      <w:lvlText w:val="o"/>
+      <w:lvlJc w:val="left"/>
+      <w:pPr>
+        <w:ind w:left="5760" w:hanging="360"/>
+      </w:pPr>
+      <w:rPr>
+        <w:rFonts w:ascii="Courier New" w:hAnsi="Courier New" w:cs="Courier New" w:hint="default"/>
+      </w:rPr>
+    </w:lvl>
+    <w:lvl w:ilvl="8" w:tplc="04090005" w:tentative="1">
+      <w:start w:val="1"/>
+      <w:numFmt w:val="bullet"/>
+      <w:lvlText w:val=""/>
+      <w:lvlJc w:val="left"/>
+      <w:pPr>
+        <w:ind w:left="6480" w:hanging="360"/>
+      </w:pPr>
+      <w:rPr>
+        <w:rFonts w:ascii="Wingdings" w:hAnsi="Wingdings" w:hint="default"/>
+      </w:rPr>
+    </w:lvl>
+  </w:abstractNum>
   <w:num w:numId="1">
     <w:abstractNumId w:val="2"/>
   </w:num>
@@ -8082,6 +9109,9 @@
   </w:num>
   <w:num w:numId="3">
     <w:abstractNumId w:val="0"/>
+  </w:num>
+  <w:num w:numId="4">
+    <w:abstractNumId w:val="3"/>
   </w:num>
 </w:numbering>
 </file>
@@ -8527,6 +9557,32 @@
       </w:tblCellMar>
     </w:tblPr>
   </w:style>
+  <w:style w:type="table" w:styleId="TableGrid">
+    <w:name w:val="Table Grid"/>
+    <w:basedOn w:val="TableNormal"/>
+    <w:uiPriority w:val="59"/>
+    <w:rsid w:val="00100315"/>
+    <w:pPr>
+      <w:spacing w:line="240" w:lineRule="auto"/>
+    </w:pPr>
+    <w:tblPr>
+      <w:tblInd w:w="0" w:type="dxa"/>
+      <w:tblBorders>
+        <w:top w:val="single" w:sz="4" w:space="0" w:color="000000" w:themeColor="text1"/>
+        <w:left w:val="single" w:sz="4" w:space="0" w:color="000000" w:themeColor="text1"/>
+        <w:bottom w:val="single" w:sz="4" w:space="0" w:color="000000" w:themeColor="text1"/>
+        <w:right w:val="single" w:sz="4" w:space="0" w:color="000000" w:themeColor="text1"/>
+        <w:insideH w:val="single" w:sz="4" w:space="0" w:color="000000" w:themeColor="text1"/>
+        <w:insideV w:val="single" w:sz="4" w:space="0" w:color="000000" w:themeColor="text1"/>
+      </w:tblBorders>
+      <w:tblCellMar>
+        <w:top w:w="0" w:type="dxa"/>
+        <w:left w:w="108" w:type="dxa"/>
+        <w:bottom w:w="0" w:type="dxa"/>
+        <w:right w:w="108" w:type="dxa"/>
+      </w:tblCellMar>
+    </w:tblPr>
+  </w:style>
 </w:styles>
 </file>
 

</xml_diff>

<commit_message>
More work on Wall Run
Wall run further implemented to happen based on player rotation when on a wall. New test area for complex environment created.

Fixed: Player Wall Jump doesn't push off the wall. Solution was to remove VelocityMode as mode for rigidbody force wallrun movement.

Issue: Player back or face is towards the wall. Left or right movement doesn't properly move along the wall with close to 90 degree orientation from the surface of the wall.

Issue: Camera tilt will still flip. Solution to attempt: ANIMATE THE CAMERA (This could also fix the crouch issue)
</commit_message>
<xml_diff>
--- a/FP Platformer TF Status.docx
+++ b/FP Platformer TF Status.docx
@@ -907,6 +907,32 @@
               <w:t>Scale down the player character while making it so, if the player is on Ground, the player stays on Ground and is never detected to be off the Ground.</w:t>
             </w:r>
           </w:p>
+          <w:p>
+            <w:pPr>
+              <w:pStyle w:val="normal0"/>
+              <w:widowControl w:val="0"/>
+              <w:pBdr>
+                <w:top w:val="nil"/>
+                <w:left w:val="nil"/>
+                <w:bottom w:val="nil"/>
+                <w:right w:val="nil"/>
+                <w:between w:val="nil"/>
+              </w:pBdr>
+              <w:spacing w:line="240" w:lineRule="auto"/>
+              <w:jc w:val="center"/>
+              <w:rPr>
+                <w:sz w:val="24"/>
+                <w:szCs w:val="24"/>
+              </w:rPr>
+            </w:pPr>
+            <w:r>
+              <w:rPr>
+                <w:sz w:val="24"/>
+                <w:szCs w:val="24"/>
+              </w:rPr>
+              <w:t>Animation?</w:t>
+            </w:r>
+          </w:p>
         </w:tc>
       </w:tr>
       <w:tr>
@@ -1014,7 +1040,7 @@
                 <w:sz w:val="24"/>
                 <w:szCs w:val="24"/>
               </w:rPr>
-              <w:t xml:space="preserve">Jump, Crouch, Land and then Slide issue when </w:t>
+              <w:t xml:space="preserve">Jump, Crouch, Land and </w:t>
             </w:r>
             <w:r>
               <w:rPr>
@@ -1022,7 +1048,7 @@
                 <w:szCs w:val="24"/>
               </w:rPr>
               <w:lastRenderedPageBreak/>
-              <w:t>Player isn’t moving</w:t>
+              <w:t>then Slide issue when Player isn’t moving</w:t>
             </w:r>
           </w:p>
           <w:p>
@@ -1275,7 +1301,7 @@
                 <w:sz w:val="24"/>
                 <w:szCs w:val="24"/>
               </w:rPr>
-              <w:t>Bug where jump only moves player up the wall rather than up and away from the wall. Regular Occurrence.</w:t>
+              <w:t>Handling wall jump when not moving. Jump pushes player too far away. Track how fast player is currently moving?</w:t>
             </w:r>
           </w:p>
         </w:tc>
@@ -1385,67 +1411,6 @@
                 <w:sz w:val="24"/>
                 <w:szCs w:val="24"/>
               </w:rPr>
-              <w:t xml:space="preserve">Entering collision with wall sometimes moves player away from the wall. Player Bounces off wall, </w:t>
-            </w:r>
-            <w:proofErr w:type="gramStart"/>
-            <w:r>
-              <w:rPr>
-                <w:sz w:val="24"/>
-                <w:szCs w:val="24"/>
-              </w:rPr>
-              <w:t>and  is</w:t>
-            </w:r>
-            <w:proofErr w:type="gramEnd"/>
-            <w:r>
-              <w:rPr>
-                <w:sz w:val="24"/>
-                <w:szCs w:val="24"/>
-              </w:rPr>
-              <w:t xml:space="preserve"> not a jump call.</w:t>
-            </w:r>
-          </w:p>
-          <w:p>
-            <w:pPr>
-              <w:pStyle w:val="normal0"/>
-              <w:widowControl w:val="0"/>
-              <w:pBdr>
-                <w:top w:val="nil"/>
-                <w:left w:val="nil"/>
-                <w:bottom w:val="nil"/>
-                <w:right w:val="nil"/>
-                <w:between w:val="nil"/>
-              </w:pBdr>
-              <w:spacing w:line="240" w:lineRule="auto"/>
-              <w:jc w:val="center"/>
-              <w:rPr>
-                <w:sz w:val="24"/>
-                <w:szCs w:val="24"/>
-              </w:rPr>
-            </w:pPr>
-          </w:p>
-          <w:p>
-            <w:pPr>
-              <w:pStyle w:val="normal0"/>
-              <w:widowControl w:val="0"/>
-              <w:pBdr>
-                <w:top w:val="nil"/>
-                <w:left w:val="nil"/>
-                <w:bottom w:val="nil"/>
-                <w:right w:val="nil"/>
-                <w:between w:val="nil"/>
-              </w:pBdr>
-              <w:spacing w:line="240" w:lineRule="auto"/>
-              <w:jc w:val="center"/>
-              <w:rPr>
-                <w:sz w:val="24"/>
-                <w:szCs w:val="24"/>
-              </w:rPr>
-            </w:pPr>
-            <w:r>
-              <w:rPr>
-                <w:sz w:val="24"/>
-                <w:szCs w:val="24"/>
-              </w:rPr>
               <w:t>Wall running on curved surfaces.</w:t>
             </w:r>
           </w:p>
@@ -1491,23 +1456,139 @@
                 <w:sz w:val="24"/>
                 <w:szCs w:val="24"/>
               </w:rPr>
-              <w:t xml:space="preserve">Needs Movement Speed for Wall </w:t>
-            </w:r>
-            <w:proofErr w:type="gramStart"/>
-            <w:r>
-              <w:rPr>
-                <w:sz w:val="24"/>
-                <w:szCs w:val="24"/>
-              </w:rPr>
-              <w:t>Run.</w:t>
-            </w:r>
-            <w:proofErr w:type="gramEnd"/>
-            <w:r>
-              <w:rPr>
-                <w:sz w:val="24"/>
-                <w:szCs w:val="24"/>
-              </w:rPr>
-              <w:t xml:space="preserve"> Will need to adjust Crouch, Walk, and Sprint Speeds accordingly.</w:t>
+              <w:t>Maintaining speed on a curved surface.</w:t>
+            </w:r>
+          </w:p>
+          <w:p>
+            <w:pPr>
+              <w:pStyle w:val="normal0"/>
+              <w:widowControl w:val="0"/>
+              <w:pBdr>
+                <w:top w:val="nil"/>
+                <w:left w:val="nil"/>
+                <w:bottom w:val="nil"/>
+                <w:right w:val="nil"/>
+                <w:between w:val="nil"/>
+              </w:pBdr>
+              <w:spacing w:line="240" w:lineRule="auto"/>
+              <w:jc w:val="center"/>
+              <w:rPr>
+                <w:sz w:val="24"/>
+                <w:szCs w:val="24"/>
+              </w:rPr>
+            </w:pPr>
+          </w:p>
+          <w:p>
+            <w:pPr>
+              <w:pStyle w:val="normal0"/>
+              <w:widowControl w:val="0"/>
+              <w:pBdr>
+                <w:top w:val="nil"/>
+                <w:left w:val="nil"/>
+                <w:bottom w:val="nil"/>
+                <w:right w:val="nil"/>
+                <w:between w:val="nil"/>
+              </w:pBdr>
+              <w:spacing w:line="240" w:lineRule="auto"/>
+              <w:jc w:val="center"/>
+              <w:rPr>
+                <w:sz w:val="24"/>
+                <w:szCs w:val="24"/>
+              </w:rPr>
+            </w:pPr>
+            <w:r>
+              <w:rPr>
+                <w:sz w:val="24"/>
+                <w:szCs w:val="24"/>
+              </w:rPr>
+              <w:t xml:space="preserve">Player movement when back or face is against the wall. (Not </w:t>
+            </w:r>
+            <w:r>
+              <w:rPr>
+                <w:sz w:val="24"/>
+                <w:szCs w:val="24"/>
+              </w:rPr>
+              <w:t xml:space="preserve">the </w:t>
+            </w:r>
+            <w:r>
+              <w:rPr>
+                <w:sz w:val="24"/>
+                <w:szCs w:val="24"/>
+              </w:rPr>
+              <w:t>right or left</w:t>
+            </w:r>
+            <w:r>
+              <w:rPr>
+                <w:sz w:val="24"/>
+                <w:szCs w:val="24"/>
+              </w:rPr>
+              <w:t xml:space="preserve"> side of the player</w:t>
+            </w:r>
+            <w:r>
+              <w:rPr>
+                <w:sz w:val="24"/>
+                <w:szCs w:val="24"/>
+              </w:rPr>
+              <w:t xml:space="preserve">) </w:t>
+            </w:r>
+          </w:p>
+          <w:p>
+            <w:pPr>
+              <w:pStyle w:val="normal0"/>
+              <w:widowControl w:val="0"/>
+              <w:pBdr>
+                <w:top w:val="nil"/>
+                <w:left w:val="nil"/>
+                <w:bottom w:val="nil"/>
+                <w:right w:val="nil"/>
+                <w:between w:val="nil"/>
+              </w:pBdr>
+              <w:spacing w:line="240" w:lineRule="auto"/>
+              <w:jc w:val="center"/>
+              <w:rPr>
+                <w:sz w:val="24"/>
+                <w:szCs w:val="24"/>
+              </w:rPr>
+            </w:pPr>
+          </w:p>
+          <w:p>
+            <w:pPr>
+              <w:pStyle w:val="normal0"/>
+              <w:widowControl w:val="0"/>
+              <w:pBdr>
+                <w:top w:val="nil"/>
+                <w:left w:val="nil"/>
+                <w:bottom w:val="nil"/>
+                <w:right w:val="nil"/>
+                <w:between w:val="nil"/>
+              </w:pBdr>
+              <w:spacing w:line="240" w:lineRule="auto"/>
+              <w:jc w:val="center"/>
+              <w:rPr>
+                <w:sz w:val="24"/>
+                <w:szCs w:val="24"/>
+              </w:rPr>
+            </w:pPr>
+            <w:r>
+              <w:rPr>
+                <w:sz w:val="24"/>
+                <w:szCs w:val="24"/>
+              </w:rPr>
+              <w:t>If Player’s back is towards the wall have left and right movement move player properly along the wall.</w:t>
+            </w:r>
+            <w:r>
+              <w:rPr>
+                <w:sz w:val="24"/>
+                <w:szCs w:val="24"/>
+              </w:rPr>
+              <w:t xml:space="preserve"> </w:t>
+            </w:r>
+            <w:r>
+              <w:rPr>
+                <w:sz w:val="24"/>
+                <w:szCs w:val="24"/>
+              </w:rPr>
+              <w:t>Same for Player facing the wall.</w:t>
             </w:r>
           </w:p>
         </w:tc>
@@ -1712,6 +1793,7 @@
                 <w:sz w:val="24"/>
                 <w:szCs w:val="24"/>
               </w:rPr>
+              <w:lastRenderedPageBreak/>
               <w:t>Detect Ground</w:t>
             </w:r>
           </w:p>
@@ -1829,7 +1911,6 @@
                 <w:sz w:val="24"/>
                 <w:szCs w:val="24"/>
               </w:rPr>
-              <w:lastRenderedPageBreak/>
               <w:t>Detect Wall</w:t>
             </w:r>
           </w:p>
@@ -1906,7 +1987,21 @@
                 <w:sz w:val="24"/>
                 <w:szCs w:val="24"/>
               </w:rPr>
-              <w:t>Detected Wall that is a curved surface (Convex and Concave)</w:t>
+              <w:t>Detected Wall that is a curved surface (Convex and Concave</w:t>
+            </w:r>
+            <w:r>
+              <w:rPr>
+                <w:sz w:val="24"/>
+                <w:szCs w:val="24"/>
+              </w:rPr>
+              <w:t xml:space="preserve"> will be useful for wall running</w:t>
+            </w:r>
+            <w:r>
+              <w:rPr>
+                <w:sz w:val="24"/>
+                <w:szCs w:val="24"/>
+              </w:rPr>
+              <w:t>)</w:t>
             </w:r>
           </w:p>
         </w:tc>
@@ -2356,17 +2451,15 @@
                 <w:sz w:val="24"/>
                 <w:szCs w:val="24"/>
               </w:rPr>
-              <w:t xml:space="preserve"> or just automatically do </w:t>
-            </w:r>
-            <w:proofErr w:type="gramStart"/>
-            <w:r>
-              <w:rPr>
-                <w:sz w:val="24"/>
-                <w:szCs w:val="24"/>
-              </w:rPr>
-              <w:t>it.</w:t>
-            </w:r>
-            <w:proofErr w:type="gramEnd"/>
+              <w:t xml:space="preserve"> or just automatically do it</w:t>
+            </w:r>
+            <w:r>
+              <w:rPr>
+                <w:sz w:val="24"/>
+                <w:szCs w:val="24"/>
+              </w:rPr>
+              <w:t>?</w:t>
+            </w:r>
           </w:p>
         </w:tc>
       </w:tr>
@@ -2925,6 +3018,7 @@
                 <w:sz w:val="24"/>
                 <w:szCs w:val="24"/>
               </w:rPr>
+              <w:lastRenderedPageBreak/>
               <w:t>Pause Screen</w:t>
             </w:r>
           </w:p>
@@ -3134,15 +3228,7 @@
                 <w:sz w:val="24"/>
                 <w:szCs w:val="24"/>
               </w:rPr>
-              <w:t xml:space="preserve">Has to display Level Name, # of Deaths, # of </w:t>
-            </w:r>
-            <w:r>
-              <w:rPr>
-                <w:sz w:val="24"/>
-                <w:szCs w:val="24"/>
-              </w:rPr>
-              <w:lastRenderedPageBreak/>
-              <w:t>Restarts, and Time Taken</w:t>
+              <w:t>Has to display Level Name, # of Deaths, # of Restarts, and Time Taken</w:t>
             </w:r>
           </w:p>
           <w:p>
@@ -3373,16 +3459,6 @@
         </w:rPr>
       </w:pPr>
     </w:p>
-    <w:p>
-      <w:pPr>
-        <w:pStyle w:val="normal0"/>
-        <w:rPr>
-          <w:b/>
-          <w:sz w:val="24"/>
-          <w:szCs w:val="24"/>
-        </w:rPr>
-      </w:pPr>
-    </w:p>
     <w:tbl>
       <w:tblPr>
         <w:tblStyle w:val="a3"/>
@@ -4341,6 +4417,7 @@
                 <w:sz w:val="24"/>
                 <w:szCs w:val="24"/>
               </w:rPr>
+              <w:lastRenderedPageBreak/>
               <w:t>Goal</w:t>
             </w:r>
           </w:p>
@@ -4637,7 +4714,6 @@
                 <w:sz w:val="24"/>
                 <w:szCs w:val="24"/>
               </w:rPr>
-              <w:lastRenderedPageBreak/>
               <w:t>Kill Floor</w:t>
             </w:r>
           </w:p>
@@ -5027,16 +5103,6 @@
         </w:rPr>
         <w:t>SCENES</w:t>
       </w:r>
-    </w:p>
-    <w:p>
-      <w:pPr>
-        <w:pStyle w:val="normal0"/>
-        <w:rPr>
-          <w:b/>
-          <w:sz w:val="24"/>
-          <w:szCs w:val="24"/>
-        </w:rPr>
-      </w:pPr>
     </w:p>
     <w:p>
       <w:pPr>
@@ -6267,7 +6333,15 @@
                 <w:sz w:val="24"/>
                 <w:szCs w:val="24"/>
               </w:rPr>
-              <w:t>Same as before, Add Obstacles, Pit Fall</w:t>
+              <w:t xml:space="preserve">Same as before, </w:t>
+            </w:r>
+            <w:r>
+              <w:rPr>
+                <w:sz w:val="24"/>
+                <w:szCs w:val="24"/>
+              </w:rPr>
+              <w:lastRenderedPageBreak/>
+              <w:t>Add Obstacles, Pit Fall</w:t>
             </w:r>
           </w:p>
         </w:tc>
@@ -6298,6 +6372,7 @@
                 <w:sz w:val="24"/>
                 <w:szCs w:val="24"/>
               </w:rPr>
+              <w:lastRenderedPageBreak/>
               <w:t>Not Started</w:t>
             </w:r>
           </w:p>
@@ -6345,7 +6420,15 @@
                 <w:sz w:val="24"/>
                 <w:szCs w:val="24"/>
               </w:rPr>
-              <w:t xml:space="preserve"> Points/Restart Points</w:t>
+              <w:t xml:space="preserve"> </w:t>
+            </w:r>
+            <w:r>
+              <w:rPr>
+                <w:sz w:val="24"/>
+                <w:szCs w:val="24"/>
+              </w:rPr>
+              <w:lastRenderedPageBreak/>
+              <w:t>Points/Restart Points</w:t>
             </w:r>
           </w:p>
         </w:tc>
@@ -6386,6 +6469,7 @@
                 <w:sz w:val="24"/>
                 <w:szCs w:val="24"/>
               </w:rPr>
+              <w:lastRenderedPageBreak/>
               <w:t>Level 3</w:t>
             </w:r>
           </w:p>
@@ -6424,15 +6508,7 @@
                 <w:sz w:val="24"/>
                 <w:szCs w:val="24"/>
               </w:rPr>
-              <w:t xml:space="preserve">Same as before but Pit Fall kills and </w:t>
-            </w:r>
-            <w:r>
-              <w:rPr>
-                <w:sz w:val="24"/>
-                <w:szCs w:val="24"/>
-              </w:rPr>
-              <w:lastRenderedPageBreak/>
-              <w:t xml:space="preserve">causes player </w:t>
+              <w:t xml:space="preserve">Same as before but Pit Fall kills and causes player </w:t>
             </w:r>
             <w:proofErr w:type="spellStart"/>
             <w:r>
@@ -6479,7 +6555,6 @@
                 <w:sz w:val="24"/>
                 <w:szCs w:val="24"/>
               </w:rPr>
-              <w:lastRenderedPageBreak/>
               <w:t>Not Started</w:t>
             </w:r>
           </w:p>
@@ -6527,15 +6602,7 @@
                 <w:sz w:val="24"/>
                 <w:szCs w:val="24"/>
               </w:rPr>
-              <w:t xml:space="preserve"> Points/Restart </w:t>
-            </w:r>
-            <w:r>
-              <w:rPr>
-                <w:sz w:val="24"/>
-                <w:szCs w:val="24"/>
-              </w:rPr>
-              <w:lastRenderedPageBreak/>
-              <w:t>Points</w:t>
+              <w:t xml:space="preserve"> Points/Restart Points</w:t>
             </w:r>
           </w:p>
         </w:tc>
@@ -6576,7 +6643,6 @@
                 <w:sz w:val="24"/>
                 <w:szCs w:val="24"/>
               </w:rPr>
-              <w:lastRenderedPageBreak/>
               <w:t>Level 4</w:t>
             </w:r>
           </w:p>
@@ -8204,6 +8270,7 @@
                 <w:sz w:val="24"/>
                 <w:szCs w:val="24"/>
               </w:rPr>
+              <w:lastRenderedPageBreak/>
               <w:t>Making a Decision</w:t>
             </w:r>
           </w:p>

</xml_diff>

<commit_message>
Started Creating, Implemented Levels and Objects
Created some curved walls to run on. Created a Goal
Created a random texture
Updated PlayerControls to fix an issue with ground detection
Created a Timer min:sec:ms
Created a script for displaying character status (Stand, walk, run, etc)
Started on Level 1
Created scenes for Levels 1-5, Title, and Credits

Issue when applying texture to curved walls made in blender. Texture not properly applied.
</commit_message>
<xml_diff>
--- a/FP Platformer TF Status.docx
+++ b/FP Platformer TF Status.docx
@@ -2820,7 +2820,7 @@
                 <w:sz w:val="24"/>
                 <w:szCs w:val="24"/>
               </w:rPr>
-              <w:t>Not Started</w:t>
+              <w:t>Started</w:t>
             </w:r>
           </w:p>
         </w:tc>
@@ -2937,7 +2937,7 @@
                 <w:sz w:val="24"/>
                 <w:szCs w:val="24"/>
               </w:rPr>
-              <w:t>Not Started</w:t>
+              <w:t>Started</w:t>
             </w:r>
           </w:p>
         </w:tc>
@@ -2979,6 +2979,52 @@
               <w:t>Hours:Mins:Secs</w:t>
             </w:r>
             <w:proofErr w:type="spellEnd"/>
+          </w:p>
+          <w:p>
+            <w:pPr>
+              <w:pStyle w:val="normal0"/>
+              <w:widowControl w:val="0"/>
+              <w:pBdr>
+                <w:top w:val="nil"/>
+                <w:left w:val="nil"/>
+                <w:bottom w:val="nil"/>
+                <w:right w:val="nil"/>
+                <w:between w:val="nil"/>
+              </w:pBdr>
+              <w:spacing w:line="240" w:lineRule="auto"/>
+              <w:jc w:val="center"/>
+              <w:rPr>
+                <w:sz w:val="24"/>
+                <w:szCs w:val="24"/>
+              </w:rPr>
+            </w:pPr>
+          </w:p>
+          <w:p>
+            <w:pPr>
+              <w:pStyle w:val="normal0"/>
+              <w:widowControl w:val="0"/>
+              <w:pBdr>
+                <w:top w:val="nil"/>
+                <w:left w:val="nil"/>
+                <w:bottom w:val="nil"/>
+                <w:right w:val="nil"/>
+                <w:between w:val="nil"/>
+              </w:pBdr>
+              <w:spacing w:line="240" w:lineRule="auto"/>
+              <w:jc w:val="center"/>
+              <w:rPr>
+                <w:sz w:val="24"/>
+                <w:szCs w:val="24"/>
+              </w:rPr>
+            </w:pPr>
+            <w:r>
+              <w:rPr>
+                <w:sz w:val="24"/>
+                <w:szCs w:val="24"/>
+              </w:rPr>
+              <w:lastRenderedPageBreak/>
+              <w:t>Needs to be able to stop once goal reached.</w:t>
+            </w:r>
           </w:p>
         </w:tc>
       </w:tr>
@@ -4280,7 +4326,15 @@
                 <w:sz w:val="24"/>
                 <w:szCs w:val="24"/>
               </w:rPr>
-              <w:t>Be sure Player can Wall Run/Jump on and off of if Slant/Slope of it can allow (Determine what slope or slant would be best to cause wall detection)</w:t>
+              <w:t xml:space="preserve">Be sure Player can Wall Run/Jump on and off of if Slant/Slope of it can allow (Determine what slope or slant would be best to </w:t>
+            </w:r>
+            <w:r>
+              <w:rPr>
+                <w:sz w:val="24"/>
+                <w:szCs w:val="24"/>
+              </w:rPr>
+              <w:lastRenderedPageBreak/>
+              <w:t>cause wall detection)</w:t>
             </w:r>
           </w:p>
         </w:tc>
@@ -4314,6 +4368,7 @@
                 <w:sz w:val="24"/>
                 <w:szCs w:val="24"/>
               </w:rPr>
+              <w:lastRenderedPageBreak/>
               <w:t>Pit</w:t>
             </w:r>
           </w:p>
@@ -4417,7 +4472,6 @@
                 <w:sz w:val="24"/>
                 <w:szCs w:val="24"/>
               </w:rPr>
-              <w:lastRenderedPageBreak/>
               <w:t>Goal</w:t>
             </w:r>
           </w:p>
@@ -4449,7 +4503,7 @@
                 <w:sz w:val="24"/>
                 <w:szCs w:val="24"/>
               </w:rPr>
-              <w:t>Not Started</w:t>
+              <w:t>Started + Implemented</w:t>
             </w:r>
           </w:p>
         </w:tc>
@@ -4482,6 +4536,93 @@
               </w:rPr>
               <w:t>Texture</w:t>
             </w:r>
+          </w:p>
+          <w:p>
+            <w:pPr>
+              <w:pStyle w:val="normal0"/>
+              <w:widowControl w:val="0"/>
+              <w:spacing w:line="240" w:lineRule="auto"/>
+              <w:jc w:val="center"/>
+              <w:rPr>
+                <w:sz w:val="24"/>
+                <w:szCs w:val="24"/>
+              </w:rPr>
+            </w:pPr>
+          </w:p>
+          <w:p>
+            <w:pPr>
+              <w:pStyle w:val="normal0"/>
+              <w:widowControl w:val="0"/>
+              <w:spacing w:line="240" w:lineRule="auto"/>
+              <w:jc w:val="center"/>
+              <w:rPr>
+                <w:sz w:val="24"/>
+                <w:szCs w:val="24"/>
+              </w:rPr>
+            </w:pPr>
+            <w:r>
+              <w:rPr>
+                <w:sz w:val="24"/>
+                <w:szCs w:val="24"/>
+              </w:rPr>
+              <w:t>Collision (</w:t>
+            </w:r>
+            <w:proofErr w:type="spellStart"/>
+            <w:r>
+              <w:rPr>
+                <w:sz w:val="24"/>
+                <w:szCs w:val="24"/>
+              </w:rPr>
+              <w:t>isTrigger</w:t>
+            </w:r>
+            <w:proofErr w:type="spellEnd"/>
+            <w:r>
+              <w:rPr>
+                <w:sz w:val="24"/>
+                <w:szCs w:val="24"/>
+              </w:rPr>
+              <w:t xml:space="preserve"> for Transparent Section and </w:t>
+            </w:r>
+            <w:proofErr w:type="spellStart"/>
+            <w:r>
+              <w:rPr>
+                <w:sz w:val="24"/>
+                <w:szCs w:val="24"/>
+              </w:rPr>
+              <w:t>Reg</w:t>
+            </w:r>
+            <w:proofErr w:type="spellEnd"/>
+            <w:r>
+              <w:rPr>
+                <w:sz w:val="24"/>
+                <w:szCs w:val="24"/>
+              </w:rPr>
+              <w:t xml:space="preserve"> Col for the rest)</w:t>
+            </w:r>
+          </w:p>
+          <w:p>
+            <w:pPr>
+              <w:pStyle w:val="normal0"/>
+              <w:widowControl w:val="0"/>
+              <w:spacing w:line="240" w:lineRule="auto"/>
+              <w:jc w:val="center"/>
+              <w:rPr>
+                <w:sz w:val="24"/>
+                <w:szCs w:val="24"/>
+              </w:rPr>
+            </w:pPr>
+          </w:p>
+          <w:p>
+            <w:pPr>
+              <w:pStyle w:val="normal0"/>
+              <w:widowControl w:val="0"/>
+              <w:spacing w:line="240" w:lineRule="auto"/>
+              <w:jc w:val="center"/>
+              <w:rPr>
+                <w:sz w:val="24"/>
+                <w:szCs w:val="24"/>
+              </w:rPr>
+            </w:pPr>
           </w:p>
         </w:tc>
       </w:tr>
@@ -5309,7 +5450,7 @@
                 <w:sz w:val="24"/>
                 <w:szCs w:val="24"/>
               </w:rPr>
-              <w:t>Not Started</w:t>
+              <w:t>Started</w:t>
             </w:r>
           </w:p>
         </w:tc>
@@ -5419,7 +5560,7 @@
                 <w:sz w:val="24"/>
                 <w:szCs w:val="24"/>
               </w:rPr>
-              <w:t>Not Started</w:t>
+              <w:t>Started</w:t>
             </w:r>
           </w:p>
         </w:tc>
@@ -5529,7 +5670,7 @@
                 <w:sz w:val="24"/>
                 <w:szCs w:val="24"/>
               </w:rPr>
-              <w:t>Not Started</w:t>
+              <w:t>Started</w:t>
             </w:r>
           </w:p>
         </w:tc>
@@ -6207,7 +6348,7 @@
                 <w:sz w:val="24"/>
                 <w:szCs w:val="24"/>
               </w:rPr>
-              <w:t>Not Started</w:t>
+              <w:t>Started</w:t>
             </w:r>
           </w:p>
         </w:tc>
@@ -6222,6 +6363,37 @@
               <w:right w:w="100" w:type="dxa"/>
             </w:tcMar>
           </w:tcPr>
+          <w:p>
+            <w:pPr>
+              <w:pStyle w:val="normal0"/>
+              <w:widowControl w:val="0"/>
+              <w:spacing w:line="240" w:lineRule="auto"/>
+              <w:jc w:val="center"/>
+              <w:rPr>
+                <w:sz w:val="24"/>
+                <w:szCs w:val="24"/>
+              </w:rPr>
+            </w:pPr>
+            <w:r>
+              <w:rPr>
+                <w:sz w:val="24"/>
+                <w:szCs w:val="24"/>
+              </w:rPr>
+              <w:t>For some reason, Ground Detection Failed. Issue already addressed</w:t>
+            </w:r>
+          </w:p>
+          <w:p>
+            <w:pPr>
+              <w:pStyle w:val="normal0"/>
+              <w:widowControl w:val="0"/>
+              <w:spacing w:line="240" w:lineRule="auto"/>
+              <w:jc w:val="center"/>
+              <w:rPr>
+                <w:sz w:val="24"/>
+                <w:szCs w:val="24"/>
+              </w:rPr>
+            </w:pPr>
+          </w:p>
           <w:p>
             <w:pPr>
               <w:pStyle w:val="normal0"/>
@@ -6333,15 +6505,7 @@
                 <w:sz w:val="24"/>
                 <w:szCs w:val="24"/>
               </w:rPr>
-              <w:t xml:space="preserve">Same as before, </w:t>
-            </w:r>
-            <w:r>
-              <w:rPr>
-                <w:sz w:val="24"/>
-                <w:szCs w:val="24"/>
-              </w:rPr>
-              <w:lastRenderedPageBreak/>
-              <w:t>Add Obstacles, Pit Fall</w:t>
+              <w:t>Same as before, Add Obstacles, Pit Fall</w:t>
             </w:r>
           </w:p>
         </w:tc>
@@ -6372,8 +6536,7 @@
                 <w:sz w:val="24"/>
                 <w:szCs w:val="24"/>
               </w:rPr>
-              <w:lastRenderedPageBreak/>
-              <w:t>Not Started</w:t>
+              <w:t>Started</w:t>
             </w:r>
           </w:p>
         </w:tc>
@@ -6420,15 +6583,7 @@
                 <w:sz w:val="24"/>
                 <w:szCs w:val="24"/>
               </w:rPr>
-              <w:t xml:space="preserve"> </w:t>
-            </w:r>
-            <w:r>
-              <w:rPr>
-                <w:sz w:val="24"/>
-                <w:szCs w:val="24"/>
-              </w:rPr>
-              <w:lastRenderedPageBreak/>
-              <w:t>Points/Restart Points</w:t>
+              <w:t xml:space="preserve"> Points/Restart Points</w:t>
             </w:r>
           </w:p>
         </w:tc>
@@ -6469,7 +6624,6 @@
                 <w:sz w:val="24"/>
                 <w:szCs w:val="24"/>
               </w:rPr>
-              <w:lastRenderedPageBreak/>
               <w:t>Level 3</w:t>
             </w:r>
           </w:p>
@@ -6555,7 +6709,7 @@
                 <w:sz w:val="24"/>
                 <w:szCs w:val="24"/>
               </w:rPr>
-              <w:t>Not Started</w:t>
+              <w:t>Started</w:t>
             </w:r>
           </w:p>
         </w:tc>
@@ -6719,7 +6873,7 @@
                 <w:sz w:val="24"/>
                 <w:szCs w:val="24"/>
               </w:rPr>
-              <w:t>Not Started</w:t>
+              <w:t>Started</w:t>
             </w:r>
           </w:p>
         </w:tc>
@@ -6876,7 +7030,7 @@
                 <w:sz w:val="24"/>
                 <w:szCs w:val="24"/>
               </w:rPr>
-              <w:t>Not Started</w:t>
+              <w:t>Started</w:t>
             </w:r>
           </w:p>
         </w:tc>
@@ -7695,6 +7849,7 @@
                 <w:sz w:val="24"/>
                 <w:szCs w:val="24"/>
               </w:rPr>
+              <w:lastRenderedPageBreak/>
               <w:t>Land</w:t>
             </w:r>
           </w:p>
@@ -8270,7 +8425,6 @@
                 <w:sz w:val="24"/>
                 <w:szCs w:val="24"/>
               </w:rPr>
-              <w:lastRenderedPageBreak/>
               <w:t>Making a Decision</w:t>
             </w:r>
           </w:p>
@@ -8312,7 +8466,6 @@
                 <w:sz w:val="24"/>
                 <w:szCs w:val="24"/>
               </w:rPr>
-              <w:lastRenderedPageBreak/>
               <w:t>Credits</w:t>
             </w:r>
           </w:p>
@@ -8344,7 +8497,7 @@
                 <w:sz w:val="24"/>
                 <w:szCs w:val="24"/>
               </w:rPr>
-              <w:t>Not Started</w:t>
+              <w:t>Started</w:t>
             </w:r>
           </w:p>
           <w:p>
@@ -8478,7 +8631,7 @@
                 <w:sz w:val="24"/>
                 <w:szCs w:val="24"/>
               </w:rPr>
-              <w:t>Not Started</w:t>
+              <w:t>Started</w:t>
             </w:r>
           </w:p>
           <w:p>
@@ -8579,6 +8732,51 @@
                 <w:szCs w:val="24"/>
               </w:rPr>
               <w:t>Energetic</w:t>
+            </w:r>
+          </w:p>
+          <w:p>
+            <w:pPr>
+              <w:pStyle w:val="normal0"/>
+              <w:widowControl w:val="0"/>
+              <w:pBdr>
+                <w:top w:val="nil"/>
+                <w:left w:val="nil"/>
+                <w:bottom w:val="nil"/>
+                <w:right w:val="nil"/>
+                <w:between w:val="nil"/>
+              </w:pBdr>
+              <w:spacing w:line="240" w:lineRule="auto"/>
+              <w:jc w:val="center"/>
+              <w:rPr>
+                <w:sz w:val="24"/>
+                <w:szCs w:val="24"/>
+              </w:rPr>
+            </w:pPr>
+          </w:p>
+          <w:p>
+            <w:pPr>
+              <w:pStyle w:val="normal0"/>
+              <w:widowControl w:val="0"/>
+              <w:pBdr>
+                <w:top w:val="nil"/>
+                <w:left w:val="nil"/>
+                <w:bottom w:val="nil"/>
+                <w:right w:val="nil"/>
+                <w:between w:val="nil"/>
+              </w:pBdr>
+              <w:spacing w:line="240" w:lineRule="auto"/>
+              <w:jc w:val="center"/>
+              <w:rPr>
+                <w:sz w:val="24"/>
+                <w:szCs w:val="24"/>
+              </w:rPr>
+            </w:pPr>
+            <w:r>
+              <w:rPr>
+                <w:sz w:val="24"/>
+                <w:szCs w:val="24"/>
+              </w:rPr>
+              <w:t>Gained three tracks from CC Sources</w:t>
             </w:r>
           </w:p>
         </w:tc>

</xml_diff>

<commit_message>
Trying to get Wallrun on Curved Surface
</commit_message>
<xml_diff>
--- a/FP Platformer TF Status.docx
+++ b/FP Platformer TF Status.docx
@@ -1459,131 +1459,6 @@
               <w:t>Maintaining speed on a curved surface.</w:t>
             </w:r>
           </w:p>
-          <w:p>
-            <w:pPr>
-              <w:pStyle w:val="normal0"/>
-              <w:widowControl w:val="0"/>
-              <w:pBdr>
-                <w:top w:val="nil"/>
-                <w:left w:val="nil"/>
-                <w:bottom w:val="nil"/>
-                <w:right w:val="nil"/>
-                <w:between w:val="nil"/>
-              </w:pBdr>
-              <w:spacing w:line="240" w:lineRule="auto"/>
-              <w:jc w:val="center"/>
-              <w:rPr>
-                <w:sz w:val="24"/>
-                <w:szCs w:val="24"/>
-              </w:rPr>
-            </w:pPr>
-          </w:p>
-          <w:p>
-            <w:pPr>
-              <w:pStyle w:val="normal0"/>
-              <w:widowControl w:val="0"/>
-              <w:pBdr>
-                <w:top w:val="nil"/>
-                <w:left w:val="nil"/>
-                <w:bottom w:val="nil"/>
-                <w:right w:val="nil"/>
-                <w:between w:val="nil"/>
-              </w:pBdr>
-              <w:spacing w:line="240" w:lineRule="auto"/>
-              <w:jc w:val="center"/>
-              <w:rPr>
-                <w:sz w:val="24"/>
-                <w:szCs w:val="24"/>
-              </w:rPr>
-            </w:pPr>
-            <w:r>
-              <w:rPr>
-                <w:sz w:val="24"/>
-                <w:szCs w:val="24"/>
-              </w:rPr>
-              <w:t xml:space="preserve">Player movement when face is against the wall. (Not </w:t>
-            </w:r>
-            <w:r>
-              <w:rPr>
-                <w:sz w:val="24"/>
-                <w:szCs w:val="24"/>
-              </w:rPr>
-              <w:t xml:space="preserve">the </w:t>
-            </w:r>
-            <w:r>
-              <w:rPr>
-                <w:sz w:val="24"/>
-                <w:szCs w:val="24"/>
-              </w:rPr>
-              <w:t>right or left</w:t>
-            </w:r>
-            <w:r>
-              <w:rPr>
-                <w:sz w:val="24"/>
-                <w:szCs w:val="24"/>
-              </w:rPr>
-              <w:t xml:space="preserve"> side of the player</w:t>
-            </w:r>
-            <w:r>
-              <w:rPr>
-                <w:sz w:val="24"/>
-                <w:szCs w:val="24"/>
-              </w:rPr>
-              <w:t xml:space="preserve">) </w:t>
-            </w:r>
-          </w:p>
-          <w:p>
-            <w:pPr>
-              <w:pStyle w:val="normal0"/>
-              <w:widowControl w:val="0"/>
-              <w:pBdr>
-                <w:top w:val="nil"/>
-                <w:left w:val="nil"/>
-                <w:bottom w:val="nil"/>
-                <w:right w:val="nil"/>
-                <w:between w:val="nil"/>
-              </w:pBdr>
-              <w:spacing w:line="240" w:lineRule="auto"/>
-              <w:jc w:val="center"/>
-              <w:rPr>
-                <w:sz w:val="24"/>
-                <w:szCs w:val="24"/>
-              </w:rPr>
-            </w:pPr>
-          </w:p>
-          <w:p>
-            <w:pPr>
-              <w:pStyle w:val="normal0"/>
-              <w:widowControl w:val="0"/>
-              <w:pBdr>
-                <w:top w:val="nil"/>
-                <w:left w:val="nil"/>
-                <w:bottom w:val="nil"/>
-                <w:right w:val="nil"/>
-                <w:between w:val="nil"/>
-              </w:pBdr>
-              <w:spacing w:line="240" w:lineRule="auto"/>
-              <w:jc w:val="center"/>
-              <w:rPr>
-                <w:sz w:val="24"/>
-                <w:szCs w:val="24"/>
-              </w:rPr>
-            </w:pPr>
-            <w:r>
-              <w:rPr>
-                <w:sz w:val="24"/>
-                <w:szCs w:val="24"/>
-              </w:rPr>
-              <w:t xml:space="preserve">If Player is facing </w:t>
-            </w:r>
-            <w:r>
-              <w:rPr>
-                <w:sz w:val="24"/>
-                <w:szCs w:val="24"/>
-              </w:rPr>
-              <w:t>the wall have left and right movement move player properly along the wall.</w:t>
-            </w:r>
-          </w:p>
         </w:tc>
       </w:tr>
     </w:tbl>
@@ -1862,15 +1737,7 @@
                 <w:sz w:val="24"/>
                 <w:szCs w:val="24"/>
               </w:rPr>
-              <w:t xml:space="preserve">Slanted/Sloped surfaces need to be able to be </w:t>
-            </w:r>
-            <w:r>
-              <w:rPr>
-                <w:sz w:val="24"/>
-                <w:szCs w:val="24"/>
-              </w:rPr>
-              <w:lastRenderedPageBreak/>
-              <w:t>detected as ground (How much of a slope to cause that will need to be tested)</w:t>
+              <w:t>Slanted/Sloped surfaces need to be able to be detected as ground (How much of a slope to cause that will need to be tested)</w:t>
             </w:r>
           </w:p>
         </w:tc>
@@ -1911,7 +1778,6 @@
                 <w:sz w:val="24"/>
                 <w:szCs w:val="24"/>
               </w:rPr>
-              <w:lastRenderedPageBreak/>
               <w:t>Detect Wall</w:t>
             </w:r>
           </w:p>
@@ -2119,7 +1985,15 @@
                 <w:sz w:val="24"/>
                 <w:szCs w:val="24"/>
               </w:rPr>
-              <w:t>Simple way to implement this is to have the object that can kill be tagged as such and using the tag of an object collided with to determine if this event has happened</w:t>
+              <w:t xml:space="preserve">Simple way to implement </w:t>
+            </w:r>
+            <w:r>
+              <w:rPr>
+                <w:sz w:val="24"/>
+                <w:szCs w:val="24"/>
+              </w:rPr>
+              <w:lastRenderedPageBreak/>
+              <w:t>this is to have the object that can kill be tagged as such and using the tag of an object collided with to determine if this event has happened</w:t>
             </w:r>
           </w:p>
         </w:tc>
@@ -3064,7 +2938,6 @@
                 <w:sz w:val="24"/>
                 <w:szCs w:val="24"/>
               </w:rPr>
-              <w:lastRenderedPageBreak/>
               <w:t>Pause Screen</w:t>
             </w:r>
           </w:p>
@@ -3300,7 +3173,15 @@
                 <w:sz w:val="24"/>
                 <w:szCs w:val="24"/>
               </w:rPr>
-              <w:t>Appears when goal reached.</w:t>
+              <w:t xml:space="preserve">Appears when goal </w:t>
+            </w:r>
+            <w:r>
+              <w:rPr>
+                <w:sz w:val="24"/>
+                <w:szCs w:val="24"/>
+              </w:rPr>
+              <w:lastRenderedPageBreak/>
+              <w:t>reached.</w:t>
             </w:r>
           </w:p>
           <w:p>
@@ -4463,7 +4344,6 @@
                 <w:sz w:val="24"/>
                 <w:szCs w:val="24"/>
               </w:rPr>
-              <w:lastRenderedPageBreak/>
               <w:t>Goal</w:t>
             </w:r>
           </w:p>
@@ -4758,6 +4638,7 @@
                 <w:sz w:val="24"/>
                 <w:szCs w:val="24"/>
               </w:rPr>
+              <w:lastRenderedPageBreak/>
               <w:t>Kill Pit</w:t>
             </w:r>
           </w:p>
@@ -6285,7 +6166,6 @@
                 <w:sz w:val="24"/>
                 <w:szCs w:val="24"/>
               </w:rPr>
-              <w:lastRenderedPageBreak/>
               <w:t>Level 1</w:t>
             </w:r>
           </w:p>
@@ -6505,7 +6385,15 @@
                 <w:sz w:val="24"/>
                 <w:szCs w:val="24"/>
               </w:rPr>
-              <w:t>Same as before, Add Obstacles, Pit Fall</w:t>
+              <w:t xml:space="preserve">Same as before, </w:t>
+            </w:r>
+            <w:r>
+              <w:rPr>
+                <w:sz w:val="24"/>
+                <w:szCs w:val="24"/>
+              </w:rPr>
+              <w:lastRenderedPageBreak/>
+              <w:t>Add Obstacles, Pit Fall</w:t>
             </w:r>
           </w:p>
         </w:tc>
@@ -6536,6 +6424,7 @@
                 <w:sz w:val="24"/>
                 <w:szCs w:val="24"/>
               </w:rPr>
+              <w:lastRenderedPageBreak/>
               <w:t>Started</w:t>
             </w:r>
           </w:p>
@@ -6583,7 +6472,15 @@
                 <w:sz w:val="24"/>
                 <w:szCs w:val="24"/>
               </w:rPr>
-              <w:t xml:space="preserve"> Points/Restart Points</w:t>
+              <w:t xml:space="preserve"> </w:t>
+            </w:r>
+            <w:r>
+              <w:rPr>
+                <w:sz w:val="24"/>
+                <w:szCs w:val="24"/>
+              </w:rPr>
+              <w:lastRenderedPageBreak/>
+              <w:t>Points/Restart Points</w:t>
             </w:r>
           </w:p>
         </w:tc>
@@ -6624,6 +6521,7 @@
                 <w:sz w:val="24"/>
                 <w:szCs w:val="24"/>
               </w:rPr>
+              <w:lastRenderedPageBreak/>
               <w:t>Level 3</w:t>
             </w:r>
           </w:p>
@@ -8424,6 +8322,7 @@
                 <w:sz w:val="24"/>
                 <w:szCs w:val="24"/>
               </w:rPr>
+              <w:lastRenderedPageBreak/>
               <w:t>Making a Decision</w:t>
             </w:r>
           </w:p>
@@ -8465,6 +8364,7 @@
                 <w:sz w:val="24"/>
                 <w:szCs w:val="24"/>
               </w:rPr>
+              <w:lastRenderedPageBreak/>
               <w:t>Credits</w:t>
             </w:r>
           </w:p>

</xml_diff>

<commit_message>
Updated Progress and Adjusted some of the Controller Code
Issues:
Wallrun - Player falls off wall as they turn with the curve

Player Status - Doesn't show sliding

Player Movement - Slide still doesn't work after Jumping, Not moving, and Landing on ground
</commit_message>
<xml_diff>
--- a/FP Platformer TF Status.docx
+++ b/FP Platformer TF Status.docx
@@ -1411,52 +1411,129 @@
                 <w:sz w:val="24"/>
                 <w:szCs w:val="24"/>
               </w:rPr>
-              <w:t>Wall running on curved surfaces.</w:t>
-            </w:r>
-          </w:p>
-          <w:p>
-            <w:pPr>
-              <w:pStyle w:val="normal0"/>
-              <w:widowControl w:val="0"/>
-              <w:pBdr>
-                <w:top w:val="nil"/>
-                <w:left w:val="nil"/>
-                <w:bottom w:val="nil"/>
-                <w:right w:val="nil"/>
-                <w:between w:val="nil"/>
-              </w:pBdr>
-              <w:spacing w:line="240" w:lineRule="auto"/>
-              <w:jc w:val="center"/>
-              <w:rPr>
-                <w:sz w:val="24"/>
-                <w:szCs w:val="24"/>
-              </w:rPr>
-            </w:pPr>
-          </w:p>
-          <w:p>
-            <w:pPr>
-              <w:pStyle w:val="normal0"/>
-              <w:widowControl w:val="0"/>
-              <w:pBdr>
-                <w:top w:val="nil"/>
-                <w:left w:val="nil"/>
-                <w:bottom w:val="nil"/>
-                <w:right w:val="nil"/>
-                <w:between w:val="nil"/>
-              </w:pBdr>
-              <w:spacing w:line="240" w:lineRule="auto"/>
-              <w:jc w:val="center"/>
-              <w:rPr>
-                <w:sz w:val="24"/>
-                <w:szCs w:val="24"/>
-              </w:rPr>
-            </w:pPr>
-            <w:r>
-              <w:rPr>
-                <w:sz w:val="24"/>
-                <w:szCs w:val="24"/>
-              </w:rPr>
-              <w:t>Maintaining speed on a curved surface.</w:t>
+              <w:t xml:space="preserve">Able to </w:t>
+            </w:r>
+            <w:proofErr w:type="spellStart"/>
+            <w:r>
+              <w:rPr>
+                <w:sz w:val="24"/>
+                <w:szCs w:val="24"/>
+              </w:rPr>
+              <w:t>wallrun</w:t>
+            </w:r>
+            <w:proofErr w:type="spellEnd"/>
+            <w:r>
+              <w:rPr>
+                <w:sz w:val="24"/>
+                <w:szCs w:val="24"/>
+              </w:rPr>
+              <w:t xml:space="preserve"> on a curved surface.</w:t>
+            </w:r>
+          </w:p>
+          <w:p>
+            <w:pPr>
+              <w:pStyle w:val="normal0"/>
+              <w:widowControl w:val="0"/>
+              <w:pBdr>
+                <w:top w:val="nil"/>
+                <w:left w:val="nil"/>
+                <w:bottom w:val="nil"/>
+                <w:right w:val="nil"/>
+                <w:between w:val="nil"/>
+              </w:pBdr>
+              <w:spacing w:line="240" w:lineRule="auto"/>
+              <w:jc w:val="center"/>
+              <w:rPr>
+                <w:sz w:val="24"/>
+                <w:szCs w:val="24"/>
+              </w:rPr>
+            </w:pPr>
+          </w:p>
+          <w:p>
+            <w:pPr>
+              <w:pStyle w:val="normal0"/>
+              <w:widowControl w:val="0"/>
+              <w:pBdr>
+                <w:top w:val="nil"/>
+                <w:left w:val="nil"/>
+                <w:bottom w:val="nil"/>
+                <w:right w:val="nil"/>
+                <w:between w:val="nil"/>
+              </w:pBdr>
+              <w:spacing w:line="240" w:lineRule="auto"/>
+              <w:jc w:val="center"/>
+              <w:rPr>
+                <w:sz w:val="24"/>
+                <w:szCs w:val="24"/>
+              </w:rPr>
+            </w:pPr>
+            <w:r>
+              <w:rPr>
+                <w:sz w:val="24"/>
+                <w:szCs w:val="24"/>
+              </w:rPr>
+              <w:t>Need to be sure that player stays on a convex surface as they turn.</w:t>
+            </w:r>
+          </w:p>
+          <w:p>
+            <w:pPr>
+              <w:pStyle w:val="normal0"/>
+              <w:widowControl w:val="0"/>
+              <w:pBdr>
+                <w:top w:val="nil"/>
+                <w:left w:val="nil"/>
+                <w:bottom w:val="nil"/>
+                <w:right w:val="nil"/>
+                <w:between w:val="nil"/>
+              </w:pBdr>
+              <w:spacing w:line="240" w:lineRule="auto"/>
+              <w:jc w:val="center"/>
+              <w:rPr>
+                <w:sz w:val="24"/>
+                <w:szCs w:val="24"/>
+              </w:rPr>
+            </w:pPr>
+          </w:p>
+          <w:p>
+            <w:pPr>
+              <w:pStyle w:val="normal0"/>
+              <w:widowControl w:val="0"/>
+              <w:pBdr>
+                <w:top w:val="nil"/>
+                <w:left w:val="nil"/>
+                <w:bottom w:val="nil"/>
+                <w:right w:val="nil"/>
+                <w:between w:val="nil"/>
+              </w:pBdr>
+              <w:spacing w:line="240" w:lineRule="auto"/>
+              <w:jc w:val="center"/>
+              <w:rPr>
+                <w:sz w:val="24"/>
+                <w:szCs w:val="24"/>
+              </w:rPr>
+            </w:pPr>
+            <w:r>
+              <w:rPr>
+                <w:sz w:val="24"/>
+                <w:szCs w:val="24"/>
+              </w:rPr>
+              <w:t xml:space="preserve">Want to be able to </w:t>
+            </w:r>
+            <w:proofErr w:type="spellStart"/>
+            <w:r>
+              <w:rPr>
+                <w:sz w:val="24"/>
+                <w:szCs w:val="24"/>
+              </w:rPr>
+              <w:t>wallrun</w:t>
+            </w:r>
+            <w:proofErr w:type="spellEnd"/>
+            <w:r>
+              <w:rPr>
+                <w:sz w:val="24"/>
+                <w:szCs w:val="24"/>
+              </w:rPr>
+              <w:t xml:space="preserve"> in a full circle.</w:t>
             </w:r>
           </w:p>
         </w:tc>
@@ -1854,21 +1931,121 @@
                 <w:sz w:val="24"/>
                 <w:szCs w:val="24"/>
               </w:rPr>
-              <w:t>Detected Wall that is a curved surface (Convex and Concave</w:t>
-            </w:r>
-            <w:r>
-              <w:rPr>
-                <w:sz w:val="24"/>
-                <w:szCs w:val="24"/>
-              </w:rPr>
-              <w:t xml:space="preserve"> will be useful for wall running</w:t>
-            </w:r>
-            <w:r>
-              <w:rPr>
-                <w:sz w:val="24"/>
-                <w:szCs w:val="24"/>
-              </w:rPr>
-              <w:t>)</w:t>
+              <w:t xml:space="preserve">Using </w:t>
+            </w:r>
+            <w:proofErr w:type="spellStart"/>
+            <w:r>
+              <w:rPr>
+                <w:sz w:val="24"/>
+                <w:szCs w:val="24"/>
+              </w:rPr>
+              <w:t>raycasts</w:t>
+            </w:r>
+            <w:proofErr w:type="spellEnd"/>
+            <w:r>
+              <w:rPr>
+                <w:sz w:val="24"/>
+                <w:szCs w:val="24"/>
+              </w:rPr>
+              <w:t xml:space="preserve"> when on a wall to further detect more </w:t>
+            </w:r>
+            <w:r>
+              <w:rPr>
+                <w:sz w:val="24"/>
+                <w:szCs w:val="24"/>
+              </w:rPr>
+              <w:lastRenderedPageBreak/>
+              <w:t>walls for a curved surface to wall run on.</w:t>
+            </w:r>
+          </w:p>
+          <w:p>
+            <w:pPr>
+              <w:pStyle w:val="normal0"/>
+              <w:widowControl w:val="0"/>
+              <w:pBdr>
+                <w:top w:val="nil"/>
+                <w:left w:val="nil"/>
+                <w:bottom w:val="nil"/>
+                <w:right w:val="nil"/>
+                <w:between w:val="nil"/>
+              </w:pBdr>
+              <w:spacing w:line="240" w:lineRule="auto"/>
+              <w:jc w:val="center"/>
+              <w:rPr>
+                <w:sz w:val="24"/>
+                <w:szCs w:val="24"/>
+              </w:rPr>
+            </w:pPr>
+          </w:p>
+          <w:p>
+            <w:pPr>
+              <w:pStyle w:val="normal0"/>
+              <w:widowControl w:val="0"/>
+              <w:pBdr>
+                <w:top w:val="nil"/>
+                <w:left w:val="nil"/>
+                <w:bottom w:val="nil"/>
+                <w:right w:val="nil"/>
+                <w:between w:val="nil"/>
+              </w:pBdr>
+              <w:spacing w:line="240" w:lineRule="auto"/>
+              <w:jc w:val="center"/>
+              <w:rPr>
+                <w:sz w:val="24"/>
+                <w:szCs w:val="24"/>
+              </w:rPr>
+            </w:pPr>
+            <w:r>
+              <w:rPr>
+                <w:sz w:val="24"/>
+                <w:szCs w:val="24"/>
+              </w:rPr>
+              <w:t>Using 6 ray casts currently (Immediate Left + right, 45 deg to the Left and Right, 135 degrees to the left and right)</w:t>
+            </w:r>
+          </w:p>
+          <w:p>
+            <w:pPr>
+              <w:pStyle w:val="normal0"/>
+              <w:widowControl w:val="0"/>
+              <w:pBdr>
+                <w:top w:val="nil"/>
+                <w:left w:val="nil"/>
+                <w:bottom w:val="nil"/>
+                <w:right w:val="nil"/>
+                <w:between w:val="nil"/>
+              </w:pBdr>
+              <w:spacing w:line="240" w:lineRule="auto"/>
+              <w:jc w:val="center"/>
+              <w:rPr>
+                <w:sz w:val="24"/>
+                <w:szCs w:val="24"/>
+              </w:rPr>
+            </w:pPr>
+          </w:p>
+          <w:p>
+            <w:pPr>
+              <w:pStyle w:val="normal0"/>
+              <w:widowControl w:val="0"/>
+              <w:pBdr>
+                <w:top w:val="nil"/>
+                <w:left w:val="nil"/>
+                <w:bottom w:val="nil"/>
+                <w:right w:val="nil"/>
+                <w:between w:val="nil"/>
+              </w:pBdr>
+              <w:spacing w:line="240" w:lineRule="auto"/>
+              <w:jc w:val="center"/>
+              <w:rPr>
+                <w:sz w:val="24"/>
+                <w:szCs w:val="24"/>
+              </w:rPr>
+            </w:pPr>
+            <w:r>
+              <w:rPr>
+                <w:sz w:val="24"/>
+                <w:szCs w:val="24"/>
+              </w:rPr>
+              <w:t>May need to add more (30 deg, 60 deg, 120 deg, 150 deg)</w:t>
             </w:r>
           </w:p>
         </w:tc>
@@ -1909,6 +2086,7 @@
                 <w:sz w:val="24"/>
                 <w:szCs w:val="24"/>
               </w:rPr>
+              <w:lastRenderedPageBreak/>
               <w:t>Detect Kill Object</w:t>
             </w:r>
           </w:p>
@@ -1985,15 +2163,7 @@
                 <w:sz w:val="24"/>
                 <w:szCs w:val="24"/>
               </w:rPr>
-              <w:t xml:space="preserve">Simple way to implement </w:t>
-            </w:r>
-            <w:r>
-              <w:rPr>
-                <w:sz w:val="24"/>
-                <w:szCs w:val="24"/>
-              </w:rPr>
-              <w:lastRenderedPageBreak/>
-              <w:t>this is to have the object that can kill be tagged as such and using the tag of an object collided with to determine if this event has happened</w:t>
+              <w:t>Simple way to implement this is to have the object that can kill be tagged as such and using the tag of an object collided with to determine if this event has happened</w:t>
             </w:r>
           </w:p>
         </w:tc>
@@ -2736,6 +2906,52 @@
               <w:t>Have it represent Movement (Walk, Crouch, Run, Jump, Wall Run, Slide) and Death</w:t>
             </w:r>
           </w:p>
+          <w:p>
+            <w:pPr>
+              <w:pStyle w:val="normal0"/>
+              <w:widowControl w:val="0"/>
+              <w:pBdr>
+                <w:top w:val="nil"/>
+                <w:left w:val="nil"/>
+                <w:bottom w:val="nil"/>
+                <w:right w:val="nil"/>
+                <w:between w:val="nil"/>
+              </w:pBdr>
+              <w:spacing w:line="240" w:lineRule="auto"/>
+              <w:jc w:val="center"/>
+              <w:rPr>
+                <w:sz w:val="24"/>
+                <w:szCs w:val="24"/>
+              </w:rPr>
+            </w:pPr>
+          </w:p>
+          <w:p>
+            <w:pPr>
+              <w:pStyle w:val="normal0"/>
+              <w:widowControl w:val="0"/>
+              <w:pBdr>
+                <w:top w:val="nil"/>
+                <w:left w:val="nil"/>
+                <w:bottom w:val="nil"/>
+                <w:right w:val="nil"/>
+                <w:between w:val="nil"/>
+              </w:pBdr>
+              <w:spacing w:line="240" w:lineRule="auto"/>
+              <w:jc w:val="center"/>
+              <w:rPr>
+                <w:sz w:val="24"/>
+                <w:szCs w:val="24"/>
+              </w:rPr>
+            </w:pPr>
+            <w:r>
+              <w:rPr>
+                <w:sz w:val="24"/>
+                <w:szCs w:val="24"/>
+              </w:rPr>
+              <w:lastRenderedPageBreak/>
+              <w:t>Doesn’t show slide right now</w:t>
+            </w:r>
+          </w:p>
         </w:tc>
       </w:tr>
       <w:tr>
@@ -2774,6 +2990,7 @@
                 <w:sz w:val="24"/>
                 <w:szCs w:val="24"/>
               </w:rPr>
+              <w:lastRenderedPageBreak/>
               <w:t>Timer</w:t>
             </w:r>
           </w:p>
@@ -3149,40 +3366,77 @@
               </w:rPr>
               <w:t>Has to display Level Name, # of Deaths, # of Restarts, and Time Taken</w:t>
             </w:r>
-          </w:p>
-          <w:p>
-            <w:pPr>
-              <w:pStyle w:val="normal0"/>
-              <w:widowControl w:val="0"/>
-              <w:pBdr>
-                <w:top w:val="nil"/>
-                <w:left w:val="nil"/>
-                <w:bottom w:val="nil"/>
-                <w:right w:val="nil"/>
-                <w:between w:val="nil"/>
-              </w:pBdr>
-              <w:spacing w:line="240" w:lineRule="auto"/>
-              <w:jc w:val="center"/>
-              <w:rPr>
-                <w:sz w:val="24"/>
-                <w:szCs w:val="24"/>
-              </w:rPr>
-            </w:pPr>
-            <w:r>
-              <w:rPr>
-                <w:sz w:val="24"/>
-                <w:szCs w:val="24"/>
-              </w:rPr>
-              <w:t xml:space="preserve">Appears when goal </w:t>
-            </w:r>
-            <w:r>
-              <w:rPr>
-                <w:sz w:val="24"/>
-                <w:szCs w:val="24"/>
-              </w:rPr>
-              <w:lastRenderedPageBreak/>
-              <w:t>reached.</w:t>
-            </w:r>
+            <w:r>
+              <w:rPr>
+                <w:sz w:val="24"/>
+                <w:szCs w:val="24"/>
+              </w:rPr>
+              <w:t>.</w:t>
+            </w:r>
+          </w:p>
+          <w:p>
+            <w:pPr>
+              <w:pStyle w:val="normal0"/>
+              <w:widowControl w:val="0"/>
+              <w:pBdr>
+                <w:top w:val="nil"/>
+                <w:left w:val="nil"/>
+                <w:bottom w:val="nil"/>
+                <w:right w:val="nil"/>
+                <w:between w:val="nil"/>
+              </w:pBdr>
+              <w:spacing w:line="240" w:lineRule="auto"/>
+              <w:jc w:val="center"/>
+              <w:rPr>
+                <w:sz w:val="24"/>
+                <w:szCs w:val="24"/>
+              </w:rPr>
+            </w:pPr>
+          </w:p>
+          <w:p>
+            <w:pPr>
+              <w:pStyle w:val="normal0"/>
+              <w:widowControl w:val="0"/>
+              <w:pBdr>
+                <w:top w:val="nil"/>
+                <w:left w:val="nil"/>
+                <w:bottom w:val="nil"/>
+                <w:right w:val="nil"/>
+                <w:between w:val="nil"/>
+              </w:pBdr>
+              <w:spacing w:line="240" w:lineRule="auto"/>
+              <w:jc w:val="center"/>
+              <w:rPr>
+                <w:sz w:val="24"/>
+                <w:szCs w:val="24"/>
+              </w:rPr>
+            </w:pPr>
+            <w:r>
+              <w:rPr>
+                <w:sz w:val="24"/>
+                <w:szCs w:val="24"/>
+              </w:rPr>
+              <w:t>Appears when goal reached.</w:t>
+            </w:r>
+          </w:p>
+          <w:p>
+            <w:pPr>
+              <w:pStyle w:val="normal0"/>
+              <w:widowControl w:val="0"/>
+              <w:pBdr>
+                <w:top w:val="nil"/>
+                <w:left w:val="nil"/>
+                <w:bottom w:val="nil"/>
+                <w:right w:val="nil"/>
+                <w:between w:val="nil"/>
+              </w:pBdr>
+              <w:spacing w:line="240" w:lineRule="auto"/>
+              <w:jc w:val="center"/>
+              <w:rPr>
+                <w:sz w:val="24"/>
+                <w:szCs w:val="24"/>
+              </w:rPr>
+            </w:pPr>
           </w:p>
           <w:p>
             <w:pPr>
@@ -3935,14 +4189,7 @@
                 <w:sz w:val="24"/>
                 <w:szCs w:val="24"/>
               </w:rPr>
-              <w:t>Be sure player stays on when wall running</w:t>
-            </w:r>
-            <w:r>
-              <w:rPr>
-                <w:sz w:val="24"/>
-                <w:szCs w:val="24"/>
-              </w:rPr>
-              <w:t>.</w:t>
+              <w:t>Need to test to see if wall run now works</w:t>
             </w:r>
           </w:p>
           <w:p>
@@ -4028,6 +4275,7 @@
                 <w:sz w:val="24"/>
                 <w:szCs w:val="24"/>
               </w:rPr>
+              <w:lastRenderedPageBreak/>
               <w:t>Platform</w:t>
             </w:r>
           </w:p>
@@ -4638,7 +4886,6 @@
                 <w:sz w:val="24"/>
                 <w:szCs w:val="24"/>
               </w:rPr>
-              <w:lastRenderedPageBreak/>
               <w:t>Kill Pit</w:t>
             </w:r>
           </w:p>
@@ -6385,15 +6632,7 @@
                 <w:sz w:val="24"/>
                 <w:szCs w:val="24"/>
               </w:rPr>
-              <w:t xml:space="preserve">Same as before, </w:t>
-            </w:r>
-            <w:r>
-              <w:rPr>
-                <w:sz w:val="24"/>
-                <w:szCs w:val="24"/>
-              </w:rPr>
-              <w:lastRenderedPageBreak/>
-              <w:t>Add Obstacles, Pit Fall</w:t>
+              <w:t>Same as before, Add Obstacles, Pit Fall</w:t>
             </w:r>
           </w:p>
         </w:tc>
@@ -6424,7 +6663,6 @@
                 <w:sz w:val="24"/>
                 <w:szCs w:val="24"/>
               </w:rPr>
-              <w:lastRenderedPageBreak/>
               <w:t>Started</w:t>
             </w:r>
           </w:p>
@@ -6472,15 +6710,7 @@
                 <w:sz w:val="24"/>
                 <w:szCs w:val="24"/>
               </w:rPr>
-              <w:t xml:space="preserve"> </w:t>
-            </w:r>
-            <w:r>
-              <w:rPr>
-                <w:sz w:val="24"/>
-                <w:szCs w:val="24"/>
-              </w:rPr>
-              <w:lastRenderedPageBreak/>
-              <w:t>Points/Restart Points</w:t>
+              <w:t xml:space="preserve"> Points/Restart Points</w:t>
             </w:r>
           </w:p>
         </w:tc>
@@ -6521,7 +6751,6 @@
                 <w:sz w:val="24"/>
                 <w:szCs w:val="24"/>
               </w:rPr>
-              <w:lastRenderedPageBreak/>
               <w:t>Level 3</w:t>
             </w:r>
           </w:p>
@@ -7342,6 +7571,7 @@
                 <w:sz w:val="24"/>
                 <w:szCs w:val="24"/>
               </w:rPr>
+              <w:lastRenderedPageBreak/>
               <w:t>Run</w:t>
             </w:r>
           </w:p>
@@ -8322,7 +8552,6 @@
                 <w:sz w:val="24"/>
                 <w:szCs w:val="24"/>
               </w:rPr>
-              <w:lastRenderedPageBreak/>
               <w:t>Making a Decision</w:t>
             </w:r>
           </w:p>
@@ -8364,7 +8593,6 @@
                 <w:sz w:val="24"/>
                 <w:szCs w:val="24"/>
               </w:rPr>
-              <w:lastRenderedPageBreak/>
               <w:t>Credits</w:t>
             </w:r>
           </w:p>

</xml_diff>

<commit_message>
Continued Work on Wallrun
Attempted to add a camera y rotation to rotate player to be parallel to the detected wall.

Has major issues. Calculates the wrong angle a lot

Also updated Status file.
</commit_message>
<xml_diff>
--- a/FP Platformer TF Status.docx
+++ b/FP Platformer TF Status.docx
@@ -1254,54 +1254,67 @@
               <w:spacing w:line="240" w:lineRule="auto"/>
               <w:jc w:val="center"/>
               <w:rPr>
-                <w:sz w:val="24"/>
-                <w:szCs w:val="24"/>
-              </w:rPr>
-            </w:pPr>
-            <w:r>
-              <w:rPr>
-                <w:sz w:val="24"/>
-                <w:szCs w:val="24"/>
-              </w:rPr>
-              <w:t>Implemented + Not Final</w:t>
-            </w:r>
-          </w:p>
-        </w:tc>
-        <w:tc>
-          <w:tcPr>
-            <w:tcW w:w="3120" w:type="dxa"/>
-            <w:shd w:val="clear" w:color="auto" w:fill="auto"/>
-            <w:tcMar>
-              <w:top w:w="100" w:type="dxa"/>
-              <w:left w:w="100" w:type="dxa"/>
-              <w:bottom w:w="100" w:type="dxa"/>
-              <w:right w:w="100" w:type="dxa"/>
-            </w:tcMar>
-          </w:tcPr>
-          <w:p>
-            <w:pPr>
-              <w:pStyle w:val="normal0"/>
-              <w:widowControl w:val="0"/>
-              <w:pBdr>
-                <w:top w:val="nil"/>
-                <w:left w:val="nil"/>
-                <w:bottom w:val="nil"/>
-                <w:right w:val="nil"/>
-                <w:between w:val="nil"/>
-              </w:pBdr>
-              <w:spacing w:line="240" w:lineRule="auto"/>
-              <w:jc w:val="center"/>
-              <w:rPr>
-                <w:sz w:val="24"/>
-                <w:szCs w:val="24"/>
-              </w:rPr>
-            </w:pPr>
-            <w:r>
-              <w:rPr>
-                <w:sz w:val="24"/>
-                <w:szCs w:val="24"/>
-              </w:rPr>
-              <w:t>Handling wall jump when not moving. Jump pushes player too far away. Track how fast player is currently moving?</w:t>
+                <w:b/>
+                <w:color w:val="FF0000"/>
+                <w:sz w:val="24"/>
+                <w:szCs w:val="24"/>
+              </w:rPr>
+            </w:pPr>
+            <w:r>
+              <w:rPr>
+                <w:b/>
+                <w:color w:val="FF0000"/>
+                <w:sz w:val="24"/>
+                <w:szCs w:val="24"/>
+              </w:rPr>
+              <w:t xml:space="preserve">Implemented </w:t>
+            </w:r>
+            <w:r>
+              <w:rPr>
+                <w:b/>
+                <w:color w:val="FF0000"/>
+                <w:sz w:val="24"/>
+                <w:szCs w:val="24"/>
+              </w:rPr>
+              <w:t>+ Finished</w:t>
+            </w:r>
+          </w:p>
+        </w:tc>
+        <w:tc>
+          <w:tcPr>
+            <w:tcW w:w="3120" w:type="dxa"/>
+            <w:shd w:val="clear" w:color="auto" w:fill="auto"/>
+            <w:tcMar>
+              <w:top w:w="100" w:type="dxa"/>
+              <w:left w:w="100" w:type="dxa"/>
+              <w:bottom w:w="100" w:type="dxa"/>
+              <w:right w:w="100" w:type="dxa"/>
+            </w:tcMar>
+          </w:tcPr>
+          <w:p>
+            <w:pPr>
+              <w:pStyle w:val="normal0"/>
+              <w:widowControl w:val="0"/>
+              <w:pBdr>
+                <w:top w:val="nil"/>
+                <w:left w:val="nil"/>
+                <w:bottom w:val="nil"/>
+                <w:right w:val="nil"/>
+                <w:between w:val="nil"/>
+              </w:pBdr>
+              <w:spacing w:line="240" w:lineRule="auto"/>
+              <w:jc w:val="center"/>
+              <w:rPr>
+                <w:sz w:val="24"/>
+                <w:szCs w:val="24"/>
+              </w:rPr>
+            </w:pPr>
+            <w:r>
+              <w:rPr>
+                <w:sz w:val="24"/>
+                <w:szCs w:val="24"/>
+              </w:rPr>
+              <w:t>Continue Testing, make adjustments as needed</w:t>
             </w:r>
           </w:p>
         </w:tc>
@@ -1534,6 +1547,51 @@
                 <w:szCs w:val="24"/>
               </w:rPr>
               <w:t xml:space="preserve"> in a full circle.</w:t>
+            </w:r>
+          </w:p>
+          <w:p>
+            <w:pPr>
+              <w:pStyle w:val="normal0"/>
+              <w:widowControl w:val="0"/>
+              <w:pBdr>
+                <w:top w:val="nil"/>
+                <w:left w:val="nil"/>
+                <w:bottom w:val="nil"/>
+                <w:right w:val="nil"/>
+                <w:between w:val="nil"/>
+              </w:pBdr>
+              <w:spacing w:line="240" w:lineRule="auto"/>
+              <w:jc w:val="center"/>
+              <w:rPr>
+                <w:sz w:val="24"/>
+                <w:szCs w:val="24"/>
+              </w:rPr>
+            </w:pPr>
+          </w:p>
+          <w:p>
+            <w:pPr>
+              <w:pStyle w:val="normal0"/>
+              <w:widowControl w:val="0"/>
+              <w:pBdr>
+                <w:top w:val="nil"/>
+                <w:left w:val="nil"/>
+                <w:bottom w:val="nil"/>
+                <w:right w:val="nil"/>
+                <w:between w:val="nil"/>
+              </w:pBdr>
+              <w:spacing w:line="240" w:lineRule="auto"/>
+              <w:jc w:val="center"/>
+              <w:rPr>
+                <w:sz w:val="24"/>
+                <w:szCs w:val="24"/>
+              </w:rPr>
+            </w:pPr>
+            <w:r>
+              <w:rPr>
+                <w:sz w:val="24"/>
+                <w:szCs w:val="24"/>
+              </w:rPr>
+              <w:t>Attempted fix is to rotate the player to be parallel with the wall. Not working 100%</w:t>
             </w:r>
           </w:p>
         </w:tc>
@@ -1855,6 +1913,7 @@
                 <w:sz w:val="24"/>
                 <w:szCs w:val="24"/>
               </w:rPr>
+              <w:lastRenderedPageBreak/>
               <w:t>Detect Wall</w:t>
             </w:r>
           </w:p>
@@ -1947,15 +2006,7 @@
                 <w:sz w:val="24"/>
                 <w:szCs w:val="24"/>
               </w:rPr>
-              <w:t xml:space="preserve"> when on a wall to further detect more </w:t>
-            </w:r>
-            <w:r>
-              <w:rPr>
-                <w:sz w:val="24"/>
-                <w:szCs w:val="24"/>
-              </w:rPr>
-              <w:lastRenderedPageBreak/>
-              <w:t>walls for a curved surface to wall run on.</w:t>
+              <w:t xml:space="preserve"> when on a wall to further detect more walls for a curved surface to wall run on.</w:t>
             </w:r>
           </w:p>
           <w:p>
@@ -2086,7 +2137,6 @@
                 <w:sz w:val="24"/>
                 <w:szCs w:val="24"/>
               </w:rPr>
-              <w:lastRenderedPageBreak/>
               <w:t>Detect Kill Object</w:t>
             </w:r>
           </w:p>
@@ -2903,52 +2953,59 @@
                 <w:sz w:val="24"/>
                 <w:szCs w:val="24"/>
               </w:rPr>
-              <w:t>Have it represent Movement (Walk, Crouch, Run, Jump, Wall Run, Slide) and Death</w:t>
-            </w:r>
-          </w:p>
-          <w:p>
-            <w:pPr>
-              <w:pStyle w:val="normal0"/>
-              <w:widowControl w:val="0"/>
-              <w:pBdr>
-                <w:top w:val="nil"/>
-                <w:left w:val="nil"/>
-                <w:bottom w:val="nil"/>
-                <w:right w:val="nil"/>
-                <w:between w:val="nil"/>
-              </w:pBdr>
-              <w:spacing w:line="240" w:lineRule="auto"/>
-              <w:jc w:val="center"/>
-              <w:rPr>
-                <w:sz w:val="24"/>
-                <w:szCs w:val="24"/>
-              </w:rPr>
-            </w:pPr>
-          </w:p>
-          <w:p>
-            <w:pPr>
-              <w:pStyle w:val="normal0"/>
-              <w:widowControl w:val="0"/>
-              <w:pBdr>
-                <w:top w:val="nil"/>
-                <w:left w:val="nil"/>
-                <w:bottom w:val="nil"/>
-                <w:right w:val="nil"/>
-                <w:between w:val="nil"/>
-              </w:pBdr>
-              <w:spacing w:line="240" w:lineRule="auto"/>
-              <w:jc w:val="center"/>
-              <w:rPr>
-                <w:sz w:val="24"/>
-                <w:szCs w:val="24"/>
-              </w:rPr>
-            </w:pPr>
+              <w:t xml:space="preserve">Have it represent Movement (Walk, Crouch, Run, Jump, Wall Run, </w:t>
+            </w:r>
             <w:r>
               <w:rPr>
                 <w:sz w:val="24"/>
                 <w:szCs w:val="24"/>
               </w:rPr>
               <w:lastRenderedPageBreak/>
+              <w:t>Slide) and Death</w:t>
+            </w:r>
+          </w:p>
+          <w:p>
+            <w:pPr>
+              <w:pStyle w:val="normal0"/>
+              <w:widowControl w:val="0"/>
+              <w:pBdr>
+                <w:top w:val="nil"/>
+                <w:left w:val="nil"/>
+                <w:bottom w:val="nil"/>
+                <w:right w:val="nil"/>
+                <w:between w:val="nil"/>
+              </w:pBdr>
+              <w:spacing w:line="240" w:lineRule="auto"/>
+              <w:jc w:val="center"/>
+              <w:rPr>
+                <w:sz w:val="24"/>
+                <w:szCs w:val="24"/>
+              </w:rPr>
+            </w:pPr>
+          </w:p>
+          <w:p>
+            <w:pPr>
+              <w:pStyle w:val="normal0"/>
+              <w:widowControl w:val="0"/>
+              <w:pBdr>
+                <w:top w:val="nil"/>
+                <w:left w:val="nil"/>
+                <w:bottom w:val="nil"/>
+                <w:right w:val="nil"/>
+                <w:between w:val="nil"/>
+              </w:pBdr>
+              <w:spacing w:line="240" w:lineRule="auto"/>
+              <w:jc w:val="center"/>
+              <w:rPr>
+                <w:sz w:val="24"/>
+                <w:szCs w:val="24"/>
+              </w:rPr>
+            </w:pPr>
+            <w:r>
+              <w:rPr>
+                <w:sz w:val="24"/>
+                <w:szCs w:val="24"/>
+              </w:rPr>
               <w:t>Doesn’t show slide right now</w:t>
             </w:r>
           </w:p>
@@ -4234,6 +4291,7 @@
                 <w:sz w:val="24"/>
                 <w:szCs w:val="24"/>
               </w:rPr>
+              <w:lastRenderedPageBreak/>
               <w:t>Texture</w:t>
             </w:r>
           </w:p>
@@ -6002,6 +6060,7 @@
                 <w:sz w:val="24"/>
                 <w:szCs w:val="24"/>
               </w:rPr>
+              <w:lastRenderedPageBreak/>
               <w:t>Test Level</w:t>
             </w:r>
           </w:p>
@@ -7461,6 +7520,7 @@
                 <w:sz w:val="24"/>
                 <w:szCs w:val="24"/>
               </w:rPr>
+              <w:lastRenderedPageBreak/>
               <w:t>Walk</w:t>
             </w:r>
           </w:p>
@@ -7571,7 +7631,6 @@
                 <w:sz w:val="24"/>
                 <w:szCs w:val="24"/>
               </w:rPr>
-              <w:lastRenderedPageBreak/>
               <w:t>Run</w:t>
             </w:r>
           </w:p>
@@ -8615,85 +8674,58 @@
               <w:spacing w:line="240" w:lineRule="auto"/>
               <w:jc w:val="center"/>
               <w:rPr>
-                <w:sz w:val="24"/>
-                <w:szCs w:val="24"/>
-              </w:rPr>
-            </w:pPr>
-            <w:r>
-              <w:rPr>
-                <w:sz w:val="24"/>
-                <w:szCs w:val="24"/>
-              </w:rPr>
-              <w:t>Started</w:t>
-            </w:r>
-          </w:p>
-          <w:p>
-            <w:pPr>
-              <w:pStyle w:val="normal0"/>
-              <w:widowControl w:val="0"/>
-              <w:spacing w:line="240" w:lineRule="auto"/>
-              <w:jc w:val="center"/>
-              <w:rPr>
-                <w:sz w:val="24"/>
-                <w:szCs w:val="24"/>
-              </w:rPr>
-            </w:pPr>
-          </w:p>
-          <w:p>
-            <w:pPr>
-              <w:pStyle w:val="normal0"/>
-              <w:widowControl w:val="0"/>
-              <w:spacing w:line="240" w:lineRule="auto"/>
-              <w:jc w:val="center"/>
-              <w:rPr>
-                <w:sz w:val="24"/>
-                <w:szCs w:val="24"/>
-              </w:rPr>
-            </w:pPr>
-            <w:r>
-              <w:rPr>
-                <w:sz w:val="24"/>
-                <w:szCs w:val="24"/>
-              </w:rPr>
-              <w:t>Could use Thank You, Good-bye</w:t>
-            </w:r>
-          </w:p>
-        </w:tc>
-        <w:tc>
-          <w:tcPr>
-            <w:tcW w:w="3120" w:type="dxa"/>
-            <w:shd w:val="clear" w:color="auto" w:fill="auto"/>
-            <w:tcMar>
-              <w:top w:w="100" w:type="dxa"/>
-              <w:left w:w="100" w:type="dxa"/>
-              <w:bottom w:w="100" w:type="dxa"/>
-              <w:right w:w="100" w:type="dxa"/>
-            </w:tcMar>
-          </w:tcPr>
-          <w:p>
-            <w:pPr>
-              <w:pStyle w:val="normal0"/>
-              <w:widowControl w:val="0"/>
-              <w:pBdr>
-                <w:top w:val="nil"/>
-                <w:left w:val="nil"/>
-                <w:bottom w:val="nil"/>
-                <w:right w:val="nil"/>
-                <w:between w:val="nil"/>
-              </w:pBdr>
-              <w:spacing w:line="240" w:lineRule="auto"/>
-              <w:jc w:val="center"/>
-              <w:rPr>
-                <w:sz w:val="24"/>
-                <w:szCs w:val="24"/>
-              </w:rPr>
-            </w:pPr>
-            <w:r>
-              <w:rPr>
-                <w:sz w:val="24"/>
-                <w:szCs w:val="24"/>
-              </w:rPr>
-              <w:t>Giving Thanks</w:t>
+                <w:b/>
+                <w:color w:val="FF0000"/>
+                <w:sz w:val="24"/>
+                <w:szCs w:val="24"/>
+              </w:rPr>
+            </w:pPr>
+            <w:r>
+              <w:rPr>
+                <w:b/>
+                <w:color w:val="FF0000"/>
+                <w:sz w:val="24"/>
+                <w:szCs w:val="24"/>
+              </w:rPr>
+              <w:t>Finished + Implemented</w:t>
+            </w:r>
+          </w:p>
+        </w:tc>
+        <w:tc>
+          <w:tcPr>
+            <w:tcW w:w="3120" w:type="dxa"/>
+            <w:shd w:val="clear" w:color="auto" w:fill="auto"/>
+            <w:tcMar>
+              <w:top w:w="100" w:type="dxa"/>
+              <w:left w:w="100" w:type="dxa"/>
+              <w:bottom w:w="100" w:type="dxa"/>
+              <w:right w:w="100" w:type="dxa"/>
+            </w:tcMar>
+          </w:tcPr>
+          <w:p>
+            <w:pPr>
+              <w:pStyle w:val="normal0"/>
+              <w:widowControl w:val="0"/>
+              <w:pBdr>
+                <w:top w:val="nil"/>
+                <w:left w:val="nil"/>
+                <w:bottom w:val="nil"/>
+                <w:right w:val="nil"/>
+                <w:between w:val="nil"/>
+              </w:pBdr>
+              <w:spacing w:line="240" w:lineRule="auto"/>
+              <w:jc w:val="center"/>
+              <w:rPr>
+                <w:sz w:val="24"/>
+                <w:szCs w:val="24"/>
+              </w:rPr>
+            </w:pPr>
+            <w:r>
+              <w:rPr>
+                <w:sz w:val="24"/>
+                <w:szCs w:val="24"/>
+              </w:rPr>
+              <w:t>Title – Take a Look</w:t>
             </w:r>
           </w:p>
         </w:tc>

</xml_diff>

<commit_message>
Started working on Title, Credits Scenes
Change WallTexture to BallTexture, Updated Button Images to be for UI Sprites, so that they can be placed on a UIImage

Fixed Title Scene name from T"I"tle to T"i"tle, so that title music plays properly

Added  UI Button to Credits Scene
</commit_message>
<xml_diff>
--- a/FP Platformer TF Status.docx
+++ b/FP Platformer TF Status.docx
@@ -904,34 +904,143 @@
                 <w:sz w:val="24"/>
                 <w:szCs w:val="24"/>
               </w:rPr>
-              <w:t>Scale down the player character while making it so, if the player is on Ground, the player stays on Ground and is never detected to be off the Ground.</w:t>
-            </w:r>
-          </w:p>
-          <w:p>
-            <w:pPr>
-              <w:pStyle w:val="normal0"/>
-              <w:widowControl w:val="0"/>
-              <w:pBdr>
-                <w:top w:val="nil"/>
-                <w:left w:val="nil"/>
-                <w:bottom w:val="nil"/>
-                <w:right w:val="nil"/>
-                <w:between w:val="nil"/>
-              </w:pBdr>
-              <w:spacing w:line="240" w:lineRule="auto"/>
-              <w:jc w:val="center"/>
-              <w:rPr>
-                <w:sz w:val="24"/>
-                <w:szCs w:val="24"/>
-              </w:rPr>
-            </w:pPr>
-            <w:r>
-              <w:rPr>
-                <w:sz w:val="24"/>
-                <w:szCs w:val="24"/>
-              </w:rPr>
-              <w:t>Animation?</w:t>
-            </w:r>
+              <w:t>Can’t Lerp Camera smoothly to new position.</w:t>
+            </w:r>
+          </w:p>
+          <w:p>
+            <w:pPr>
+              <w:pStyle w:val="normal0"/>
+              <w:widowControl w:val="0"/>
+              <w:pBdr>
+                <w:top w:val="nil"/>
+                <w:left w:val="nil"/>
+                <w:bottom w:val="nil"/>
+                <w:right w:val="nil"/>
+                <w:between w:val="nil"/>
+              </w:pBdr>
+              <w:spacing w:line="240" w:lineRule="auto"/>
+              <w:jc w:val="center"/>
+              <w:rPr>
+                <w:sz w:val="24"/>
+                <w:szCs w:val="24"/>
+              </w:rPr>
+            </w:pPr>
+            <w:proofErr w:type="spellStart"/>
+            <w:r>
+              <w:rPr>
+                <w:sz w:val="24"/>
+                <w:szCs w:val="24"/>
+              </w:rPr>
+              <w:t>Unparent</w:t>
+            </w:r>
+            <w:proofErr w:type="spellEnd"/>
+            <w:r>
+              <w:rPr>
+                <w:sz w:val="24"/>
+                <w:szCs w:val="24"/>
+              </w:rPr>
+              <w:t xml:space="preserve"> camera when crouching?</w:t>
+            </w:r>
+          </w:p>
+          <w:p>
+            <w:pPr>
+              <w:pStyle w:val="normal0"/>
+              <w:widowControl w:val="0"/>
+              <w:pBdr>
+                <w:top w:val="nil"/>
+                <w:left w:val="nil"/>
+                <w:bottom w:val="nil"/>
+                <w:right w:val="nil"/>
+                <w:between w:val="nil"/>
+              </w:pBdr>
+              <w:spacing w:line="240" w:lineRule="auto"/>
+              <w:jc w:val="center"/>
+              <w:rPr>
+                <w:sz w:val="24"/>
+                <w:szCs w:val="24"/>
+              </w:rPr>
+            </w:pPr>
+          </w:p>
+          <w:p>
+            <w:pPr>
+              <w:pStyle w:val="normal0"/>
+              <w:widowControl w:val="0"/>
+              <w:pBdr>
+                <w:top w:val="nil"/>
+                <w:left w:val="nil"/>
+                <w:bottom w:val="nil"/>
+                <w:right w:val="nil"/>
+                <w:between w:val="nil"/>
+              </w:pBdr>
+              <w:spacing w:line="240" w:lineRule="auto"/>
+              <w:jc w:val="center"/>
+              <w:rPr>
+                <w:sz w:val="24"/>
+                <w:szCs w:val="24"/>
+              </w:rPr>
+            </w:pPr>
+            <w:r>
+              <w:rPr>
+                <w:sz w:val="24"/>
+                <w:szCs w:val="24"/>
+              </w:rPr>
+              <w:t>Need to make it so crouching does not adjust player position while not on ground.</w:t>
+            </w:r>
+          </w:p>
+          <w:p>
+            <w:pPr>
+              <w:pStyle w:val="normal0"/>
+              <w:widowControl w:val="0"/>
+              <w:pBdr>
+                <w:top w:val="nil"/>
+                <w:left w:val="nil"/>
+                <w:bottom w:val="nil"/>
+                <w:right w:val="nil"/>
+                <w:between w:val="nil"/>
+              </w:pBdr>
+              <w:spacing w:line="240" w:lineRule="auto"/>
+              <w:jc w:val="center"/>
+              <w:rPr>
+                <w:sz w:val="24"/>
+                <w:szCs w:val="24"/>
+              </w:rPr>
+            </w:pPr>
+          </w:p>
+          <w:p>
+            <w:pPr>
+              <w:pStyle w:val="normal0"/>
+              <w:widowControl w:val="0"/>
+              <w:pBdr>
+                <w:top w:val="nil"/>
+                <w:left w:val="nil"/>
+                <w:bottom w:val="nil"/>
+                <w:right w:val="nil"/>
+                <w:between w:val="nil"/>
+              </w:pBdr>
+              <w:spacing w:line="240" w:lineRule="auto"/>
+              <w:jc w:val="center"/>
+              <w:rPr>
+                <w:sz w:val="24"/>
+                <w:szCs w:val="24"/>
+              </w:rPr>
+            </w:pPr>
+            <w:r>
+              <w:rPr>
+                <w:sz w:val="24"/>
+                <w:szCs w:val="24"/>
+              </w:rPr>
+              <w:lastRenderedPageBreak/>
+              <w:t xml:space="preserve">Also, can’t crouch while </w:t>
+            </w:r>
+            <w:proofErr w:type="spellStart"/>
+            <w:r>
+              <w:rPr>
+                <w:sz w:val="24"/>
+                <w:szCs w:val="24"/>
+              </w:rPr>
+              <w:t>wallrunning</w:t>
+            </w:r>
+            <w:proofErr w:type="spellEnd"/>
           </w:p>
         </w:tc>
       </w:tr>
@@ -964,6 +1073,7 @@
                 <w:sz w:val="24"/>
                 <w:szCs w:val="24"/>
               </w:rPr>
+              <w:lastRenderedPageBreak/>
               <w:t>Slide</w:t>
             </w:r>
           </w:p>
@@ -1040,15 +1150,7 @@
                 <w:sz w:val="24"/>
                 <w:szCs w:val="24"/>
               </w:rPr>
-              <w:t xml:space="preserve">Jump, Crouch, Land and </w:t>
-            </w:r>
-            <w:r>
-              <w:rPr>
-                <w:sz w:val="24"/>
-                <w:szCs w:val="24"/>
-              </w:rPr>
-              <w:lastRenderedPageBreak/>
-              <w:t>then Slide issue when Player isn’t moving</w:t>
+              <w:t>Jump, Crouch, Land and then Slide issue when Player isn’t moving</w:t>
             </w:r>
           </w:p>
           <w:p>
@@ -1224,7 +1326,6 @@
                 <w:sz w:val="24"/>
                 <w:szCs w:val="24"/>
               </w:rPr>
-              <w:lastRenderedPageBreak/>
               <w:t>Wall Jump</w:t>
             </w:r>
           </w:p>
@@ -1723,52 +1824,7 @@
                 <w:sz w:val="24"/>
                 <w:szCs w:val="24"/>
               </w:rPr>
-              <w:t>Player flies off as they move on occasion</w:t>
-            </w:r>
-          </w:p>
-          <w:p>
-            <w:pPr>
-              <w:pStyle w:val="normal0"/>
-              <w:widowControl w:val="0"/>
-              <w:pBdr>
-                <w:top w:val="nil"/>
-                <w:left w:val="nil"/>
-                <w:bottom w:val="nil"/>
-                <w:right w:val="nil"/>
-                <w:between w:val="nil"/>
-              </w:pBdr>
-              <w:spacing w:line="240" w:lineRule="auto"/>
-              <w:jc w:val="center"/>
-              <w:rPr>
-                <w:sz w:val="24"/>
-                <w:szCs w:val="24"/>
-              </w:rPr>
-            </w:pPr>
-          </w:p>
-          <w:p>
-            <w:pPr>
-              <w:pStyle w:val="normal0"/>
-              <w:widowControl w:val="0"/>
-              <w:pBdr>
-                <w:top w:val="nil"/>
-                <w:left w:val="nil"/>
-                <w:bottom w:val="nil"/>
-                <w:right w:val="nil"/>
-                <w:between w:val="nil"/>
-              </w:pBdr>
-              <w:spacing w:line="240" w:lineRule="auto"/>
-              <w:jc w:val="center"/>
-              <w:rPr>
-                <w:sz w:val="24"/>
-                <w:szCs w:val="24"/>
-              </w:rPr>
-            </w:pPr>
-            <w:r>
-              <w:rPr>
-                <w:sz w:val="24"/>
-                <w:szCs w:val="24"/>
-              </w:rPr>
-              <w:t xml:space="preserve">Does change of rotation have to be faster or make it </w:t>
+              <w:t xml:space="preserve">Player flies off as they </w:t>
             </w:r>
             <w:r>
               <w:rPr>
@@ -1776,7 +1832,52 @@
                 <w:szCs w:val="24"/>
               </w:rPr>
               <w:lastRenderedPageBreak/>
-              <w:t>so wall detect (Check4W</w:t>
+              <w:t>move on occasion</w:t>
+            </w:r>
+          </w:p>
+          <w:p>
+            <w:pPr>
+              <w:pStyle w:val="normal0"/>
+              <w:widowControl w:val="0"/>
+              <w:pBdr>
+                <w:top w:val="nil"/>
+                <w:left w:val="nil"/>
+                <w:bottom w:val="nil"/>
+                <w:right w:val="nil"/>
+                <w:between w:val="nil"/>
+              </w:pBdr>
+              <w:spacing w:line="240" w:lineRule="auto"/>
+              <w:jc w:val="center"/>
+              <w:rPr>
+                <w:sz w:val="24"/>
+                <w:szCs w:val="24"/>
+              </w:rPr>
+            </w:pPr>
+          </w:p>
+          <w:p>
+            <w:pPr>
+              <w:pStyle w:val="normal0"/>
+              <w:widowControl w:val="0"/>
+              <w:pBdr>
+                <w:top w:val="nil"/>
+                <w:left w:val="nil"/>
+                <w:bottom w:val="nil"/>
+                <w:right w:val="nil"/>
+                <w:between w:val="nil"/>
+              </w:pBdr>
+              <w:spacing w:line="240" w:lineRule="auto"/>
+              <w:jc w:val="center"/>
+              <w:rPr>
+                <w:sz w:val="24"/>
+                <w:szCs w:val="24"/>
+              </w:rPr>
+            </w:pPr>
+            <w:r>
+              <w:rPr>
+                <w:sz w:val="24"/>
+                <w:szCs w:val="24"/>
+              </w:rPr>
+              <w:t>Does change of rotation have to be faster or make it so wall detect (Check4W</w:t>
             </w:r>
             <w:r>
               <w:rPr>
@@ -1791,6 +1892,51 @@
                 <w:szCs w:val="24"/>
               </w:rPr>
               <w:t>0 angles</w:t>
+            </w:r>
+          </w:p>
+          <w:p>
+            <w:pPr>
+              <w:pStyle w:val="normal0"/>
+              <w:widowControl w:val="0"/>
+              <w:pBdr>
+                <w:top w:val="nil"/>
+                <w:left w:val="nil"/>
+                <w:bottom w:val="nil"/>
+                <w:right w:val="nil"/>
+                <w:between w:val="nil"/>
+              </w:pBdr>
+              <w:spacing w:line="240" w:lineRule="auto"/>
+              <w:jc w:val="center"/>
+              <w:rPr>
+                <w:sz w:val="24"/>
+                <w:szCs w:val="24"/>
+              </w:rPr>
+            </w:pPr>
+          </w:p>
+          <w:p>
+            <w:pPr>
+              <w:pStyle w:val="normal0"/>
+              <w:widowControl w:val="0"/>
+              <w:pBdr>
+                <w:top w:val="nil"/>
+                <w:left w:val="nil"/>
+                <w:bottom w:val="nil"/>
+                <w:right w:val="nil"/>
+                <w:between w:val="nil"/>
+              </w:pBdr>
+              <w:spacing w:line="240" w:lineRule="auto"/>
+              <w:jc w:val="center"/>
+              <w:rPr>
+                <w:sz w:val="24"/>
+                <w:szCs w:val="24"/>
+              </w:rPr>
+            </w:pPr>
+            <w:r>
+              <w:rPr>
+                <w:sz w:val="24"/>
+                <w:szCs w:val="24"/>
+              </w:rPr>
+              <w:t>Decrease Movement speed while on the wall?</w:t>
             </w:r>
           </w:p>
         </w:tc>
@@ -2456,6 +2602,7 @@
           <w:sz w:val="24"/>
           <w:szCs w:val="24"/>
         </w:rPr>
+        <w:lastRenderedPageBreak/>
         <w:t>Death</w:t>
       </w:r>
     </w:p>
@@ -2747,7 +2894,6 @@
                 <w:sz w:val="24"/>
                 <w:szCs w:val="24"/>
               </w:rPr>
-              <w:lastRenderedPageBreak/>
               <w:t xml:space="preserve">Automatically </w:t>
             </w:r>
             <w:proofErr w:type="spellStart"/>
@@ -2806,7 +2952,6 @@
                 <w:sz w:val="24"/>
                 <w:szCs w:val="24"/>
               </w:rPr>
-              <w:lastRenderedPageBreak/>
               <w:t>Respawn</w:t>
             </w:r>
             <w:proofErr w:type="spellEnd"/>
@@ -3165,7 +3310,52 @@
                 <w:sz w:val="24"/>
                 <w:szCs w:val="24"/>
               </w:rPr>
-              <w:t>Have it represent Movement (Walk, Crouch, Run, Jump, Wall Run, Slide) and Death</w:t>
+              <w:t>Have it represent Movement (Walk, Crouch, Run, Jump, Wall Run, Slide)</w:t>
+            </w:r>
+          </w:p>
+          <w:p>
+            <w:pPr>
+              <w:pStyle w:val="normal0"/>
+              <w:widowControl w:val="0"/>
+              <w:pBdr>
+                <w:top w:val="nil"/>
+                <w:left w:val="nil"/>
+                <w:bottom w:val="nil"/>
+                <w:right w:val="nil"/>
+                <w:between w:val="nil"/>
+              </w:pBdr>
+              <w:spacing w:line="240" w:lineRule="auto"/>
+              <w:jc w:val="center"/>
+              <w:rPr>
+                <w:sz w:val="24"/>
+                <w:szCs w:val="24"/>
+              </w:rPr>
+            </w:pPr>
+          </w:p>
+          <w:p>
+            <w:pPr>
+              <w:pStyle w:val="normal0"/>
+              <w:widowControl w:val="0"/>
+              <w:pBdr>
+                <w:top w:val="nil"/>
+                <w:left w:val="nil"/>
+                <w:bottom w:val="nil"/>
+                <w:right w:val="nil"/>
+                <w:between w:val="nil"/>
+              </w:pBdr>
+              <w:spacing w:line="240" w:lineRule="auto"/>
+              <w:jc w:val="center"/>
+              <w:rPr>
+                <w:sz w:val="24"/>
+                <w:szCs w:val="24"/>
+              </w:rPr>
+            </w:pPr>
+            <w:r>
+              <w:rPr>
+                <w:sz w:val="24"/>
+                <w:szCs w:val="24"/>
+              </w:rPr>
+              <w:t>Needs Images</w:t>
             </w:r>
           </w:p>
         </w:tc>
@@ -3244,7 +3434,7 @@
                 <w:sz w:val="24"/>
                 <w:szCs w:val="24"/>
               </w:rPr>
-              <w:t>Started</w:t>
+              <w:t>Implemented + Not Finished</w:t>
             </w:r>
           </w:p>
         </w:tc>
@@ -3286,51 +3476,6 @@
               <w:t>Hours:Mins:Secs</w:t>
             </w:r>
             <w:proofErr w:type="spellEnd"/>
-          </w:p>
-          <w:p>
-            <w:pPr>
-              <w:pStyle w:val="normal0"/>
-              <w:widowControl w:val="0"/>
-              <w:pBdr>
-                <w:top w:val="nil"/>
-                <w:left w:val="nil"/>
-                <w:bottom w:val="nil"/>
-                <w:right w:val="nil"/>
-                <w:between w:val="nil"/>
-              </w:pBdr>
-              <w:spacing w:line="240" w:lineRule="auto"/>
-              <w:jc w:val="center"/>
-              <w:rPr>
-                <w:sz w:val="24"/>
-                <w:szCs w:val="24"/>
-              </w:rPr>
-            </w:pPr>
-          </w:p>
-          <w:p>
-            <w:pPr>
-              <w:pStyle w:val="normal0"/>
-              <w:widowControl w:val="0"/>
-              <w:pBdr>
-                <w:top w:val="nil"/>
-                <w:left w:val="nil"/>
-                <w:bottom w:val="nil"/>
-                <w:right w:val="nil"/>
-                <w:between w:val="nil"/>
-              </w:pBdr>
-              <w:spacing w:line="240" w:lineRule="auto"/>
-              <w:jc w:val="center"/>
-              <w:rPr>
-                <w:sz w:val="24"/>
-                <w:szCs w:val="24"/>
-              </w:rPr>
-            </w:pPr>
-            <w:r>
-              <w:rPr>
-                <w:sz w:val="24"/>
-                <w:szCs w:val="24"/>
-              </w:rPr>
-              <w:t>Needs to be able to stop once goal reached.</w:t>
-            </w:r>
           </w:p>
         </w:tc>
       </w:tr>
@@ -3790,6 +3935,7 @@
                 <w:sz w:val="24"/>
                 <w:szCs w:val="24"/>
               </w:rPr>
+              <w:lastRenderedPageBreak/>
               <w:t>Speed</w:t>
             </w:r>
           </w:p>
@@ -3828,7 +3974,7 @@
                 <w:sz w:val="24"/>
                 <w:szCs w:val="24"/>
               </w:rPr>
-              <w:t>Started</w:t>
+              <w:t>Implemented + Not Finished</w:t>
             </w:r>
           </w:p>
         </w:tc>
@@ -4499,7 +4645,7 @@
                 <w:sz w:val="24"/>
                 <w:szCs w:val="24"/>
               </w:rPr>
-              <w:t>Need to test to see if wall run now works</w:t>
+              <w:t>Wall run works but player flies off</w:t>
             </w:r>
           </w:p>
           <w:p>
@@ -4903,6 +5049,14 @@
               </w:rPr>
               <w:t>Goal</w:t>
             </w:r>
+            <w:r>
+              <w:rPr>
+                <w:b/>
+                <w:sz w:val="24"/>
+                <w:szCs w:val="24"/>
+              </w:rPr>
+              <w:t>/Start</w:t>
+            </w:r>
           </w:p>
         </w:tc>
         <w:tc>
@@ -4962,6 +5116,75 @@
                 <w:szCs w:val="24"/>
               </w:rPr>
             </w:pPr>
+            <w:r>
+              <w:rPr>
+                <w:sz w:val="24"/>
+                <w:szCs w:val="24"/>
+              </w:rPr>
+              <w:t>Goal needs to be easily know, same for start</w:t>
+            </w:r>
+          </w:p>
+          <w:p>
+            <w:pPr>
+              <w:pStyle w:val="normal0"/>
+              <w:widowControl w:val="0"/>
+              <w:spacing w:line="240" w:lineRule="auto"/>
+              <w:jc w:val="center"/>
+              <w:rPr>
+                <w:sz w:val="24"/>
+                <w:szCs w:val="24"/>
+              </w:rPr>
+            </w:pPr>
+          </w:p>
+          <w:p>
+            <w:pPr>
+              <w:pStyle w:val="normal0"/>
+              <w:widowControl w:val="0"/>
+              <w:spacing w:line="240" w:lineRule="auto"/>
+              <w:jc w:val="center"/>
+              <w:rPr>
+                <w:sz w:val="24"/>
+                <w:szCs w:val="24"/>
+              </w:rPr>
+            </w:pPr>
+            <w:r>
+              <w:rPr>
+                <w:sz w:val="24"/>
+                <w:szCs w:val="24"/>
+              </w:rPr>
+              <w:t>Goal stops the timer of the run, and causes results screen to be displayed. Also, stops player movement.</w:t>
+            </w:r>
+          </w:p>
+          <w:p>
+            <w:pPr>
+              <w:pStyle w:val="normal0"/>
+              <w:widowControl w:val="0"/>
+              <w:spacing w:line="240" w:lineRule="auto"/>
+              <w:jc w:val="center"/>
+              <w:rPr>
+                <w:sz w:val="24"/>
+                <w:szCs w:val="24"/>
+              </w:rPr>
+            </w:pPr>
+          </w:p>
+          <w:p>
+            <w:pPr>
+              <w:pStyle w:val="normal0"/>
+              <w:widowControl w:val="0"/>
+              <w:spacing w:line="240" w:lineRule="auto"/>
+              <w:jc w:val="center"/>
+              <w:rPr>
+                <w:sz w:val="24"/>
+                <w:szCs w:val="24"/>
+              </w:rPr>
+            </w:pPr>
+            <w:r>
+              <w:rPr>
+                <w:sz w:val="24"/>
+                <w:szCs w:val="24"/>
+              </w:rPr>
+              <w:t>Start starts/resets the timer</w:t>
+            </w:r>
           </w:p>
         </w:tc>
       </w:tr>
@@ -4994,6 +5217,7 @@
                 <w:sz w:val="24"/>
                 <w:szCs w:val="24"/>
               </w:rPr>
+              <w:lastRenderedPageBreak/>
               <w:t xml:space="preserve">Kill </w:t>
             </w:r>
             <w:r>
@@ -5644,7 +5868,6 @@
                 <w:sz w:val="24"/>
                 <w:szCs w:val="24"/>
               </w:rPr>
-              <w:lastRenderedPageBreak/>
               <w:t>TASK</w:t>
             </w:r>
           </w:p>
@@ -5829,6 +6052,51 @@
                 <w:szCs w:val="24"/>
               </w:rPr>
               <w:t>Main Menu for Navigation</w:t>
+            </w:r>
+          </w:p>
+          <w:p>
+            <w:pPr>
+              <w:pStyle w:val="normal0"/>
+              <w:widowControl w:val="0"/>
+              <w:pBdr>
+                <w:top w:val="nil"/>
+                <w:left w:val="nil"/>
+                <w:bottom w:val="nil"/>
+                <w:right w:val="nil"/>
+                <w:between w:val="nil"/>
+              </w:pBdr>
+              <w:spacing w:line="240" w:lineRule="auto"/>
+              <w:jc w:val="center"/>
+              <w:rPr>
+                <w:sz w:val="24"/>
+                <w:szCs w:val="24"/>
+              </w:rPr>
+            </w:pPr>
+          </w:p>
+          <w:p>
+            <w:pPr>
+              <w:pStyle w:val="normal0"/>
+              <w:widowControl w:val="0"/>
+              <w:pBdr>
+                <w:top w:val="nil"/>
+                <w:left w:val="nil"/>
+                <w:bottom w:val="nil"/>
+                <w:right w:val="nil"/>
+                <w:between w:val="nil"/>
+              </w:pBdr>
+              <w:spacing w:line="240" w:lineRule="auto"/>
+              <w:jc w:val="center"/>
+              <w:rPr>
+                <w:sz w:val="24"/>
+                <w:szCs w:val="24"/>
+              </w:rPr>
+            </w:pPr>
+            <w:r>
+              <w:rPr>
+                <w:sz w:val="24"/>
+                <w:szCs w:val="24"/>
+              </w:rPr>
+              <w:t>Can start game, choose a level, go to credits</w:t>
             </w:r>
           </w:p>
         </w:tc>
@@ -6659,6 +6927,13 @@
               </w:rPr>
               <w:t>Basic Level, Can’t Die, Single Path, Double Jump, Wall Run, Wall Jump</w:t>
             </w:r>
+            <w:r>
+              <w:rPr>
+                <w:sz w:val="24"/>
+                <w:szCs w:val="24"/>
+              </w:rPr>
+              <w:t>, Slide</w:t>
+            </w:r>
           </w:p>
         </w:tc>
         <w:tc>
@@ -6750,6 +7025,7 @@
                 <w:sz w:val="24"/>
                 <w:szCs w:val="24"/>
               </w:rPr>
+              <w:lastRenderedPageBreak/>
               <w:t xml:space="preserve">Have </w:t>
             </w:r>
             <w:proofErr w:type="spellStart"/>
@@ -6807,6 +7083,7 @@
                 <w:sz w:val="24"/>
                 <w:szCs w:val="24"/>
               </w:rPr>
+              <w:lastRenderedPageBreak/>
               <w:t>Level 2</w:t>
             </w:r>
           </w:p>
@@ -7339,15 +7616,7 @@
                 <w:sz w:val="24"/>
                 <w:szCs w:val="24"/>
               </w:rPr>
-              <w:t xml:space="preserve">Same as Before, </w:t>
-            </w:r>
-            <w:r>
-              <w:rPr>
-                <w:sz w:val="24"/>
-                <w:szCs w:val="24"/>
-              </w:rPr>
-              <w:lastRenderedPageBreak/>
-              <w:t>but only 1 Platform to start from and 1 to end on, Kill Floor</w:t>
+              <w:t>Same as Before, but only 1 Platform to start from and 1 to end on, Kill Floor</w:t>
             </w:r>
           </w:p>
         </w:tc>
@@ -7378,7 +7647,6 @@
                 <w:sz w:val="24"/>
                 <w:szCs w:val="24"/>
               </w:rPr>
-              <w:lastRenderedPageBreak/>
               <w:t>Started</w:t>
             </w:r>
           </w:p>
@@ -7426,15 +7694,7 @@
                 <w:sz w:val="24"/>
                 <w:szCs w:val="24"/>
               </w:rPr>
-              <w:t xml:space="preserve"> </w:t>
-            </w:r>
-            <w:r>
-              <w:rPr>
-                <w:sz w:val="24"/>
-                <w:szCs w:val="24"/>
-              </w:rPr>
-              <w:lastRenderedPageBreak/>
-              <w:t>Points/Restart Points</w:t>
+              <w:t xml:space="preserve"> Points/Restart Points</w:t>
             </w:r>
           </w:p>
         </w:tc>
@@ -8481,6 +8741,7 @@
                 <w:sz w:val="24"/>
                 <w:szCs w:val="24"/>
               </w:rPr>
+              <w:lastRenderedPageBreak/>
               <w:t>Title</w:t>
             </w:r>
           </w:p>
@@ -8610,6 +8871,13 @@
                 <w:szCs w:val="24"/>
               </w:rPr>
               <w:t>Using Skyline</w:t>
+            </w:r>
+            <w:r>
+              <w:rPr>
+                <w:sz w:val="24"/>
+                <w:szCs w:val="24"/>
+              </w:rPr>
+              <w:t>, Sequential Movement, New Sun</w:t>
             </w:r>
           </w:p>
         </w:tc>
@@ -9069,53 +9337,44 @@
                 <w:sz w:val="24"/>
                 <w:szCs w:val="24"/>
               </w:rPr>
-              <w:t xml:space="preserve">Can use previously made </w:t>
-            </w:r>
-            <w:r>
-              <w:rPr>
-                <w:sz w:val="24"/>
-                <w:szCs w:val="24"/>
-              </w:rPr>
-              <w:lastRenderedPageBreak/>
-              <w:t>music (Devastate, Skyline, The Hydra)</w:t>
-            </w:r>
-          </w:p>
-        </w:tc>
-        <w:tc>
-          <w:tcPr>
-            <w:tcW w:w="3120" w:type="dxa"/>
-            <w:shd w:val="clear" w:color="auto" w:fill="auto"/>
-            <w:tcMar>
-              <w:top w:w="100" w:type="dxa"/>
-              <w:left w:w="100" w:type="dxa"/>
-              <w:bottom w:w="100" w:type="dxa"/>
-              <w:right w:w="100" w:type="dxa"/>
-            </w:tcMar>
-          </w:tcPr>
-          <w:p>
-            <w:pPr>
-              <w:pStyle w:val="normal0"/>
-              <w:widowControl w:val="0"/>
-              <w:pBdr>
-                <w:top w:val="nil"/>
-                <w:left w:val="nil"/>
-                <w:bottom w:val="nil"/>
-                <w:right w:val="nil"/>
-                <w:between w:val="nil"/>
-              </w:pBdr>
-              <w:spacing w:line="240" w:lineRule="auto"/>
-              <w:jc w:val="center"/>
-              <w:rPr>
-                <w:sz w:val="24"/>
-                <w:szCs w:val="24"/>
-              </w:rPr>
-            </w:pPr>
-            <w:r>
-              <w:rPr>
-                <w:sz w:val="24"/>
-                <w:szCs w:val="24"/>
-              </w:rPr>
-              <w:lastRenderedPageBreak/>
+              <w:t>Can use previously made music (Devastate, Skyline, The Hydra)</w:t>
+            </w:r>
+          </w:p>
+        </w:tc>
+        <w:tc>
+          <w:tcPr>
+            <w:tcW w:w="3120" w:type="dxa"/>
+            <w:shd w:val="clear" w:color="auto" w:fill="auto"/>
+            <w:tcMar>
+              <w:top w:w="100" w:type="dxa"/>
+              <w:left w:w="100" w:type="dxa"/>
+              <w:bottom w:w="100" w:type="dxa"/>
+              <w:right w:w="100" w:type="dxa"/>
+            </w:tcMar>
+          </w:tcPr>
+          <w:p>
+            <w:pPr>
+              <w:pStyle w:val="normal0"/>
+              <w:widowControl w:val="0"/>
+              <w:pBdr>
+                <w:top w:val="nil"/>
+                <w:left w:val="nil"/>
+                <w:bottom w:val="nil"/>
+                <w:right w:val="nil"/>
+                <w:between w:val="nil"/>
+              </w:pBdr>
+              <w:spacing w:line="240" w:lineRule="auto"/>
+              <w:jc w:val="center"/>
+              <w:rPr>
+                <w:sz w:val="24"/>
+                <w:szCs w:val="24"/>
+              </w:rPr>
+            </w:pPr>
+            <w:r>
+              <w:rPr>
+                <w:sz w:val="24"/>
+                <w:szCs w:val="24"/>
+              </w:rPr>
               <w:t>Energetic</w:t>
             </w:r>
           </w:p>
@@ -9206,7 +9465,6 @@
                 <w:sz w:val="24"/>
                 <w:szCs w:val="24"/>
               </w:rPr>
-              <w:lastRenderedPageBreak/>
               <w:t>Made it so music is played as a playlist, somewhat</w:t>
             </w:r>
           </w:p>
@@ -9248,7 +9506,6 @@
                 <w:sz w:val="24"/>
                 <w:szCs w:val="24"/>
               </w:rPr>
-              <w:lastRenderedPageBreak/>
               <w:t>Level Completion</w:t>
             </w:r>
           </w:p>
@@ -9277,12 +9534,48 @@
             </w:pPr>
             <w:r>
               <w:rPr>
-                <w:b/>
-                <w:color w:val="FF0000"/>
-                <w:sz w:val="24"/>
-                <w:szCs w:val="24"/>
-              </w:rPr>
-              <w:t>Finished + Implemented</w:t>
+                <w:sz w:val="24"/>
+                <w:szCs w:val="24"/>
+              </w:rPr>
+              <w:t>Implemented</w:t>
+            </w:r>
+          </w:p>
+          <w:p>
+            <w:pPr>
+              <w:pStyle w:val="normal0"/>
+              <w:widowControl w:val="0"/>
+              <w:spacing w:line="240" w:lineRule="auto"/>
+              <w:jc w:val="center"/>
+              <w:rPr>
+                <w:sz w:val="24"/>
+                <w:szCs w:val="24"/>
+              </w:rPr>
+            </w:pPr>
+          </w:p>
+          <w:p>
+            <w:pPr>
+              <w:pStyle w:val="normal0"/>
+              <w:widowControl w:val="0"/>
+              <w:spacing w:line="240" w:lineRule="auto"/>
+              <w:jc w:val="center"/>
+              <w:rPr>
+                <w:sz w:val="24"/>
+                <w:szCs w:val="24"/>
+              </w:rPr>
+            </w:pPr>
+            <w:r>
+              <w:rPr>
+                <w:sz w:val="24"/>
+                <w:szCs w:val="24"/>
+              </w:rPr>
+              <w:t>Need to make it so</w:t>
+            </w:r>
+            <w:r>
+              <w:rPr>
+                <w:sz w:val="24"/>
+                <w:szCs w:val="24"/>
+              </w:rPr>
+              <w:t xml:space="preserve"> music plays when Goal reached</w:t>
             </w:r>
           </w:p>
           <w:p>

</xml_diff>

<commit_message>
Continued Work on Character Movement
Able to crouch while in the air, and the only thing affected is the player scale.

Added a upward/downward force when colliding with a wall to adjust player y velocity. Like adding friction to a wall and make it seem more like the player is attaching to the wall and compensating.

Made it so checking if player is in the air to update status is more prioritized when a player is sliding. Status would say sliding instead of being in the air before.
</commit_message>
<xml_diff>
--- a/FP Platformer TF Status.docx
+++ b/FP Platformer TF Status.docx
@@ -984,52 +984,6 @@
                 <w:sz w:val="24"/>
                 <w:szCs w:val="24"/>
               </w:rPr>
-              <w:t>Need to make it so crouching does not adjust player position while not on ground.</w:t>
-            </w:r>
-          </w:p>
-          <w:p>
-            <w:pPr>
-              <w:pStyle w:val="normal0"/>
-              <w:widowControl w:val="0"/>
-              <w:pBdr>
-                <w:top w:val="nil"/>
-                <w:left w:val="nil"/>
-                <w:bottom w:val="nil"/>
-                <w:right w:val="nil"/>
-                <w:between w:val="nil"/>
-              </w:pBdr>
-              <w:spacing w:line="240" w:lineRule="auto"/>
-              <w:jc w:val="center"/>
-              <w:rPr>
-                <w:sz w:val="24"/>
-                <w:szCs w:val="24"/>
-              </w:rPr>
-            </w:pPr>
-          </w:p>
-          <w:p>
-            <w:pPr>
-              <w:pStyle w:val="normal0"/>
-              <w:widowControl w:val="0"/>
-              <w:pBdr>
-                <w:top w:val="nil"/>
-                <w:left w:val="nil"/>
-                <w:bottom w:val="nil"/>
-                <w:right w:val="nil"/>
-                <w:between w:val="nil"/>
-              </w:pBdr>
-              <w:spacing w:line="240" w:lineRule="auto"/>
-              <w:jc w:val="center"/>
-              <w:rPr>
-                <w:sz w:val="24"/>
-                <w:szCs w:val="24"/>
-              </w:rPr>
-            </w:pPr>
-            <w:r>
-              <w:rPr>
-                <w:sz w:val="24"/>
-                <w:szCs w:val="24"/>
-              </w:rPr>
-              <w:lastRenderedPageBreak/>
               <w:t xml:space="preserve">Also, can’t crouch while </w:t>
             </w:r>
             <w:proofErr w:type="spellStart"/>
@@ -1073,84 +1027,91 @@
                 <w:sz w:val="24"/>
                 <w:szCs w:val="24"/>
               </w:rPr>
+              <w:t>Slide</w:t>
+            </w:r>
+          </w:p>
+        </w:tc>
+        <w:tc>
+          <w:tcPr>
+            <w:tcW w:w="3120" w:type="dxa"/>
+            <w:shd w:val="clear" w:color="auto" w:fill="auto"/>
+            <w:tcMar>
+              <w:top w:w="100" w:type="dxa"/>
+              <w:left w:w="100" w:type="dxa"/>
+              <w:bottom w:w="100" w:type="dxa"/>
+              <w:right w:w="100" w:type="dxa"/>
+            </w:tcMar>
+          </w:tcPr>
+          <w:p>
+            <w:pPr>
+              <w:pStyle w:val="normal0"/>
+              <w:widowControl w:val="0"/>
+              <w:pBdr>
+                <w:top w:val="nil"/>
+                <w:left w:val="nil"/>
+                <w:bottom w:val="nil"/>
+                <w:right w:val="nil"/>
+                <w:between w:val="nil"/>
+              </w:pBdr>
+              <w:spacing w:line="240" w:lineRule="auto"/>
+              <w:jc w:val="center"/>
+              <w:rPr>
+                <w:sz w:val="24"/>
+                <w:szCs w:val="24"/>
+              </w:rPr>
+            </w:pPr>
+            <w:r>
+              <w:rPr>
+                <w:sz w:val="24"/>
+                <w:szCs w:val="24"/>
+              </w:rPr>
+              <w:t>Implemented + Not Final</w:t>
+            </w:r>
+          </w:p>
+        </w:tc>
+        <w:tc>
+          <w:tcPr>
+            <w:tcW w:w="3120" w:type="dxa"/>
+            <w:shd w:val="clear" w:color="auto" w:fill="auto"/>
+            <w:tcMar>
+              <w:top w:w="100" w:type="dxa"/>
+              <w:left w:w="100" w:type="dxa"/>
+              <w:bottom w:w="100" w:type="dxa"/>
+              <w:right w:w="100" w:type="dxa"/>
+            </w:tcMar>
+          </w:tcPr>
+          <w:p>
+            <w:pPr>
+              <w:pStyle w:val="normal0"/>
+              <w:widowControl w:val="0"/>
+              <w:pBdr>
+                <w:top w:val="nil"/>
+                <w:left w:val="nil"/>
+                <w:bottom w:val="nil"/>
+                <w:right w:val="nil"/>
+                <w:between w:val="nil"/>
+              </w:pBdr>
+              <w:spacing w:line="240" w:lineRule="auto"/>
+              <w:jc w:val="center"/>
+              <w:rPr>
+                <w:sz w:val="24"/>
+                <w:szCs w:val="24"/>
+              </w:rPr>
+            </w:pPr>
+            <w:r>
+              <w:rPr>
+                <w:sz w:val="24"/>
+                <w:szCs w:val="24"/>
+              </w:rPr>
+              <w:t xml:space="preserve">Jump, Crouch, Land and then Slide issue when </w:t>
+            </w:r>
+            <w:r>
+              <w:rPr>
+                <w:sz w:val="24"/>
+                <w:szCs w:val="24"/>
+              </w:rPr>
               <w:lastRenderedPageBreak/>
-              <w:t>Slide</w:t>
-            </w:r>
-          </w:p>
-        </w:tc>
-        <w:tc>
-          <w:tcPr>
-            <w:tcW w:w="3120" w:type="dxa"/>
-            <w:shd w:val="clear" w:color="auto" w:fill="auto"/>
-            <w:tcMar>
-              <w:top w:w="100" w:type="dxa"/>
-              <w:left w:w="100" w:type="dxa"/>
-              <w:bottom w:w="100" w:type="dxa"/>
-              <w:right w:w="100" w:type="dxa"/>
-            </w:tcMar>
-          </w:tcPr>
-          <w:p>
-            <w:pPr>
-              <w:pStyle w:val="normal0"/>
-              <w:widowControl w:val="0"/>
-              <w:pBdr>
-                <w:top w:val="nil"/>
-                <w:left w:val="nil"/>
-                <w:bottom w:val="nil"/>
-                <w:right w:val="nil"/>
-                <w:between w:val="nil"/>
-              </w:pBdr>
-              <w:spacing w:line="240" w:lineRule="auto"/>
-              <w:jc w:val="center"/>
-              <w:rPr>
-                <w:sz w:val="24"/>
-                <w:szCs w:val="24"/>
-              </w:rPr>
-            </w:pPr>
-            <w:r>
-              <w:rPr>
-                <w:sz w:val="24"/>
-                <w:szCs w:val="24"/>
-              </w:rPr>
-              <w:t>Implemented + Not Final</w:t>
-            </w:r>
-          </w:p>
-        </w:tc>
-        <w:tc>
-          <w:tcPr>
-            <w:tcW w:w="3120" w:type="dxa"/>
-            <w:shd w:val="clear" w:color="auto" w:fill="auto"/>
-            <w:tcMar>
-              <w:top w:w="100" w:type="dxa"/>
-              <w:left w:w="100" w:type="dxa"/>
-              <w:bottom w:w="100" w:type="dxa"/>
-              <w:right w:w="100" w:type="dxa"/>
-            </w:tcMar>
-          </w:tcPr>
-          <w:p>
-            <w:pPr>
-              <w:pStyle w:val="normal0"/>
-              <w:widowControl w:val="0"/>
-              <w:pBdr>
-                <w:top w:val="nil"/>
-                <w:left w:val="nil"/>
-                <w:bottom w:val="nil"/>
-                <w:right w:val="nil"/>
-                <w:between w:val="nil"/>
-              </w:pBdr>
-              <w:spacing w:line="240" w:lineRule="auto"/>
-              <w:jc w:val="center"/>
-              <w:rPr>
-                <w:sz w:val="24"/>
-                <w:szCs w:val="24"/>
-              </w:rPr>
-            </w:pPr>
-            <w:r>
-              <w:rPr>
-                <w:sz w:val="24"/>
-                <w:szCs w:val="24"/>
-              </w:rPr>
-              <w:t>Jump, Crouch, Land and then Slide issue when Player isn’t moving</w:t>
+              <w:t>Player isn’t moving</w:t>
             </w:r>
           </w:p>
           <w:p>
@@ -1326,6 +1287,7 @@
                 <w:sz w:val="24"/>
                 <w:szCs w:val="24"/>
               </w:rPr>
+              <w:lastRenderedPageBreak/>
               <w:t>Wall Jump</w:t>
             </w:r>
           </w:p>
@@ -1478,32 +1440,6 @@
               <w:t>ForceMode.VelocityChange</w:t>
             </w:r>
             <w:proofErr w:type="spellEnd"/>
-          </w:p>
-          <w:p>
-            <w:pPr>
-              <w:pStyle w:val="normal0"/>
-              <w:widowControl w:val="0"/>
-              <w:pBdr>
-                <w:top w:val="nil"/>
-                <w:left w:val="nil"/>
-                <w:bottom w:val="nil"/>
-                <w:right w:val="nil"/>
-                <w:between w:val="nil"/>
-              </w:pBdr>
-              <w:spacing w:line="240" w:lineRule="auto"/>
-              <w:jc w:val="center"/>
-              <w:rPr>
-                <w:sz w:val="24"/>
-                <w:szCs w:val="24"/>
-              </w:rPr>
-            </w:pPr>
-            <w:r>
-              <w:rPr>
-                <w:sz w:val="24"/>
-                <w:szCs w:val="24"/>
-              </w:rPr>
-              <w:t>(FIXED?)</w:t>
-            </w:r>
           </w:p>
         </w:tc>
       </w:tr>
@@ -1718,113 +1654,163 @@
                 <w:sz w:val="24"/>
                 <w:szCs w:val="24"/>
               </w:rPr>
-              <w:t xml:space="preserve">Want to be able to </w:t>
-            </w:r>
-            <w:proofErr w:type="spellStart"/>
-            <w:r>
-              <w:rPr>
-                <w:sz w:val="24"/>
-                <w:szCs w:val="24"/>
-              </w:rPr>
-              <w:t>wallrun</w:t>
-            </w:r>
-            <w:proofErr w:type="spellEnd"/>
-            <w:r>
-              <w:rPr>
-                <w:sz w:val="24"/>
-                <w:szCs w:val="24"/>
-              </w:rPr>
-              <w:t xml:space="preserve"> in a full circle.</w:t>
-            </w:r>
-          </w:p>
-          <w:p>
-            <w:pPr>
-              <w:pStyle w:val="normal0"/>
-              <w:widowControl w:val="0"/>
-              <w:pBdr>
-                <w:top w:val="nil"/>
-                <w:left w:val="nil"/>
-                <w:bottom w:val="nil"/>
-                <w:right w:val="nil"/>
-                <w:between w:val="nil"/>
-              </w:pBdr>
-              <w:spacing w:line="240" w:lineRule="auto"/>
-              <w:jc w:val="center"/>
-              <w:rPr>
-                <w:sz w:val="24"/>
-                <w:szCs w:val="24"/>
-              </w:rPr>
-            </w:pPr>
-          </w:p>
-          <w:p>
-            <w:pPr>
-              <w:pStyle w:val="normal0"/>
-              <w:widowControl w:val="0"/>
-              <w:pBdr>
-                <w:top w:val="nil"/>
-                <w:left w:val="nil"/>
-                <w:bottom w:val="nil"/>
-                <w:right w:val="nil"/>
-                <w:between w:val="nil"/>
-              </w:pBdr>
-              <w:spacing w:line="240" w:lineRule="auto"/>
-              <w:jc w:val="center"/>
-              <w:rPr>
-                <w:sz w:val="24"/>
-                <w:szCs w:val="24"/>
-              </w:rPr>
-            </w:pPr>
-            <w:r>
-              <w:rPr>
-                <w:sz w:val="24"/>
-                <w:szCs w:val="24"/>
-              </w:rPr>
-              <w:t>Able to rotate player and have player be parallel with wall</w:t>
-            </w:r>
-          </w:p>
-          <w:p>
-            <w:pPr>
-              <w:pStyle w:val="normal0"/>
-              <w:widowControl w:val="0"/>
-              <w:pBdr>
-                <w:top w:val="nil"/>
-                <w:left w:val="nil"/>
-                <w:bottom w:val="nil"/>
-                <w:right w:val="nil"/>
-                <w:between w:val="nil"/>
-              </w:pBdr>
-              <w:spacing w:line="240" w:lineRule="auto"/>
-              <w:jc w:val="center"/>
-              <w:rPr>
-                <w:sz w:val="24"/>
-                <w:szCs w:val="24"/>
-              </w:rPr>
-            </w:pPr>
-          </w:p>
-          <w:p>
-            <w:pPr>
-              <w:pStyle w:val="normal0"/>
-              <w:widowControl w:val="0"/>
-              <w:pBdr>
-                <w:top w:val="nil"/>
-                <w:left w:val="nil"/>
-                <w:bottom w:val="nil"/>
-                <w:right w:val="nil"/>
-                <w:between w:val="nil"/>
-              </w:pBdr>
-              <w:spacing w:line="240" w:lineRule="auto"/>
-              <w:jc w:val="center"/>
-              <w:rPr>
-                <w:sz w:val="24"/>
-                <w:szCs w:val="24"/>
-              </w:rPr>
-            </w:pPr>
-            <w:r>
-              <w:rPr>
-                <w:sz w:val="24"/>
-                <w:szCs w:val="24"/>
-              </w:rPr>
-              <w:t xml:space="preserve">Player flies off as they </w:t>
+              <w:t>Player flies off as they move on occasion</w:t>
+            </w:r>
+          </w:p>
+          <w:p>
+            <w:pPr>
+              <w:pStyle w:val="normal0"/>
+              <w:widowControl w:val="0"/>
+              <w:pBdr>
+                <w:top w:val="nil"/>
+                <w:left w:val="nil"/>
+                <w:bottom w:val="nil"/>
+                <w:right w:val="nil"/>
+                <w:between w:val="nil"/>
+              </w:pBdr>
+              <w:spacing w:line="240" w:lineRule="auto"/>
+              <w:jc w:val="center"/>
+              <w:rPr>
+                <w:sz w:val="24"/>
+                <w:szCs w:val="24"/>
+              </w:rPr>
+            </w:pPr>
+          </w:p>
+          <w:p>
+            <w:pPr>
+              <w:pStyle w:val="normal0"/>
+              <w:widowControl w:val="0"/>
+              <w:pBdr>
+                <w:top w:val="nil"/>
+                <w:left w:val="nil"/>
+                <w:bottom w:val="nil"/>
+                <w:right w:val="nil"/>
+                <w:between w:val="nil"/>
+              </w:pBdr>
+              <w:spacing w:line="240" w:lineRule="auto"/>
+              <w:jc w:val="center"/>
+              <w:rPr>
+                <w:sz w:val="24"/>
+                <w:szCs w:val="24"/>
+              </w:rPr>
+            </w:pPr>
+            <w:r>
+              <w:rPr>
+                <w:sz w:val="24"/>
+                <w:szCs w:val="24"/>
+              </w:rPr>
+              <w:t>Does change of rotation have to be faster or make it so wall detect (Check4W</w:t>
+            </w:r>
+            <w:r>
+              <w:rPr>
+                <w:sz w:val="24"/>
+                <w:szCs w:val="24"/>
+              </w:rPr>
+              <w:t>all) function needs to include 6</w:t>
+            </w:r>
+            <w:r>
+              <w:rPr>
+                <w:sz w:val="24"/>
+                <w:szCs w:val="24"/>
+              </w:rPr>
+              <w:t>0 angles</w:t>
+            </w:r>
+          </w:p>
+          <w:p>
+            <w:pPr>
+              <w:pStyle w:val="normal0"/>
+              <w:widowControl w:val="0"/>
+              <w:pBdr>
+                <w:top w:val="nil"/>
+                <w:left w:val="nil"/>
+                <w:bottom w:val="nil"/>
+                <w:right w:val="nil"/>
+                <w:between w:val="nil"/>
+              </w:pBdr>
+              <w:spacing w:line="240" w:lineRule="auto"/>
+              <w:jc w:val="center"/>
+              <w:rPr>
+                <w:sz w:val="24"/>
+                <w:szCs w:val="24"/>
+              </w:rPr>
+            </w:pPr>
+          </w:p>
+          <w:p>
+            <w:pPr>
+              <w:pStyle w:val="normal0"/>
+              <w:widowControl w:val="0"/>
+              <w:pBdr>
+                <w:top w:val="nil"/>
+                <w:left w:val="nil"/>
+                <w:bottom w:val="nil"/>
+                <w:right w:val="nil"/>
+                <w:between w:val="nil"/>
+              </w:pBdr>
+              <w:spacing w:line="240" w:lineRule="auto"/>
+              <w:jc w:val="center"/>
+              <w:rPr>
+                <w:sz w:val="24"/>
+                <w:szCs w:val="24"/>
+              </w:rPr>
+            </w:pPr>
+            <w:r>
+              <w:rPr>
+                <w:sz w:val="24"/>
+                <w:szCs w:val="24"/>
+              </w:rPr>
+              <w:t>Decrease Movement speed while on the wall?</w:t>
+            </w:r>
+          </w:p>
+          <w:p>
+            <w:pPr>
+              <w:pStyle w:val="normal0"/>
+              <w:widowControl w:val="0"/>
+              <w:pBdr>
+                <w:top w:val="nil"/>
+                <w:left w:val="nil"/>
+                <w:bottom w:val="nil"/>
+                <w:right w:val="nil"/>
+                <w:between w:val="nil"/>
+              </w:pBdr>
+              <w:spacing w:line="240" w:lineRule="auto"/>
+              <w:jc w:val="center"/>
+              <w:rPr>
+                <w:sz w:val="24"/>
+                <w:szCs w:val="24"/>
+              </w:rPr>
+            </w:pPr>
+            <w:r>
+              <w:rPr>
+                <w:sz w:val="24"/>
+                <w:szCs w:val="24"/>
+              </w:rPr>
+              <w:t>Helped mitigate issue, did not solve</w:t>
+            </w:r>
+          </w:p>
+          <w:p>
+            <w:pPr>
+              <w:pStyle w:val="normal0"/>
+              <w:widowControl w:val="0"/>
+              <w:pBdr>
+                <w:top w:val="nil"/>
+                <w:left w:val="nil"/>
+                <w:bottom w:val="nil"/>
+                <w:right w:val="nil"/>
+                <w:between w:val="nil"/>
+              </w:pBdr>
+              <w:spacing w:line="240" w:lineRule="auto"/>
+              <w:jc w:val="center"/>
+              <w:rPr>
+                <w:sz w:val="24"/>
+                <w:szCs w:val="24"/>
+              </w:rPr>
+            </w:pPr>
+            <w:r>
+              <w:rPr>
+                <w:sz w:val="24"/>
+                <w:szCs w:val="24"/>
+              </w:rPr>
+              <w:br/>
             </w:r>
             <w:r>
               <w:rPr>
@@ -1832,111 +1818,7 @@
                 <w:szCs w:val="24"/>
               </w:rPr>
               <w:lastRenderedPageBreak/>
-              <w:t>move on occasion</w:t>
-            </w:r>
-          </w:p>
-          <w:p>
-            <w:pPr>
-              <w:pStyle w:val="normal0"/>
-              <w:widowControl w:val="0"/>
-              <w:pBdr>
-                <w:top w:val="nil"/>
-                <w:left w:val="nil"/>
-                <w:bottom w:val="nil"/>
-                <w:right w:val="nil"/>
-                <w:between w:val="nil"/>
-              </w:pBdr>
-              <w:spacing w:line="240" w:lineRule="auto"/>
-              <w:jc w:val="center"/>
-              <w:rPr>
-                <w:sz w:val="24"/>
-                <w:szCs w:val="24"/>
-              </w:rPr>
-            </w:pPr>
-          </w:p>
-          <w:p>
-            <w:pPr>
-              <w:pStyle w:val="normal0"/>
-              <w:widowControl w:val="0"/>
-              <w:pBdr>
-                <w:top w:val="nil"/>
-                <w:left w:val="nil"/>
-                <w:bottom w:val="nil"/>
-                <w:right w:val="nil"/>
-                <w:between w:val="nil"/>
-              </w:pBdr>
-              <w:spacing w:line="240" w:lineRule="auto"/>
-              <w:jc w:val="center"/>
-              <w:rPr>
-                <w:sz w:val="24"/>
-                <w:szCs w:val="24"/>
-              </w:rPr>
-            </w:pPr>
-            <w:r>
-              <w:rPr>
-                <w:sz w:val="24"/>
-                <w:szCs w:val="24"/>
-              </w:rPr>
-              <w:t>Does change of rotation have to be faster or make it so wall detect (Check4W</w:t>
-            </w:r>
-            <w:r>
-              <w:rPr>
-                <w:sz w:val="24"/>
-                <w:szCs w:val="24"/>
-              </w:rPr>
-              <w:t>all) function needs to include 6</w:t>
-            </w:r>
-            <w:r>
-              <w:rPr>
-                <w:sz w:val="24"/>
-                <w:szCs w:val="24"/>
-              </w:rPr>
-              <w:t>0 angles</w:t>
-            </w:r>
-          </w:p>
-          <w:p>
-            <w:pPr>
-              <w:pStyle w:val="normal0"/>
-              <w:widowControl w:val="0"/>
-              <w:pBdr>
-                <w:top w:val="nil"/>
-                <w:left w:val="nil"/>
-                <w:bottom w:val="nil"/>
-                <w:right w:val="nil"/>
-                <w:between w:val="nil"/>
-              </w:pBdr>
-              <w:spacing w:line="240" w:lineRule="auto"/>
-              <w:jc w:val="center"/>
-              <w:rPr>
-                <w:sz w:val="24"/>
-                <w:szCs w:val="24"/>
-              </w:rPr>
-            </w:pPr>
-          </w:p>
-          <w:p>
-            <w:pPr>
-              <w:pStyle w:val="normal0"/>
-              <w:widowControl w:val="0"/>
-              <w:pBdr>
-                <w:top w:val="nil"/>
-                <w:left w:val="nil"/>
-                <w:bottom w:val="nil"/>
-                <w:right w:val="nil"/>
-                <w:between w:val="nil"/>
-              </w:pBdr>
-              <w:spacing w:line="240" w:lineRule="auto"/>
-              <w:jc w:val="center"/>
-              <w:rPr>
-                <w:sz w:val="24"/>
-                <w:szCs w:val="24"/>
-              </w:rPr>
-            </w:pPr>
-            <w:r>
-              <w:rPr>
-                <w:sz w:val="24"/>
-                <w:szCs w:val="24"/>
-              </w:rPr>
-              <w:t>Decrease Movement speed while on the wall?</w:t>
+              <w:t>Wall speed was 20, now 15</w:t>
             </w:r>
           </w:p>
         </w:tc>
@@ -2602,7 +2484,6 @@
           <w:sz w:val="24"/>
           <w:szCs w:val="24"/>
         </w:rPr>
-        <w:lastRenderedPageBreak/>
         <w:t>Death</w:t>
       </w:r>
     </w:p>
@@ -2910,7 +2791,15 @@
                 <w:sz w:val="24"/>
                 <w:szCs w:val="24"/>
               </w:rPr>
-              <w:t xml:space="preserve"> the player</w:t>
+              <w:t xml:space="preserve"> the </w:t>
+            </w:r>
+            <w:r>
+              <w:rPr>
+                <w:sz w:val="24"/>
+                <w:szCs w:val="24"/>
+              </w:rPr>
+              <w:lastRenderedPageBreak/>
+              <w:t>player</w:t>
             </w:r>
           </w:p>
         </w:tc>
@@ -2952,6 +2841,7 @@
                 <w:sz w:val="24"/>
                 <w:szCs w:val="24"/>
               </w:rPr>
+              <w:lastRenderedPageBreak/>
               <w:t>Respawn</w:t>
             </w:r>
             <w:proofErr w:type="spellEnd"/>
@@ -3272,7 +3162,7 @@
                 <w:sz w:val="24"/>
                 <w:szCs w:val="24"/>
               </w:rPr>
-              <w:t>Started</w:t>
+              <w:t>Implemented + Not Final</w:t>
             </w:r>
           </w:p>
         </w:tc>
@@ -3425,16 +3315,29 @@
               <w:spacing w:line="240" w:lineRule="auto"/>
               <w:jc w:val="center"/>
               <w:rPr>
-                <w:sz w:val="24"/>
-                <w:szCs w:val="24"/>
-              </w:rPr>
-            </w:pPr>
-            <w:r>
-              <w:rPr>
-                <w:sz w:val="24"/>
-                <w:szCs w:val="24"/>
-              </w:rPr>
-              <w:t>Implemented + Not Finished</w:t>
+                <w:b/>
+                <w:color w:val="FF0000"/>
+                <w:sz w:val="24"/>
+                <w:szCs w:val="24"/>
+              </w:rPr>
+            </w:pPr>
+            <w:r>
+              <w:rPr>
+                <w:b/>
+                <w:color w:val="FF0000"/>
+                <w:sz w:val="24"/>
+                <w:szCs w:val="24"/>
+              </w:rPr>
+              <w:t xml:space="preserve">Implemented + </w:t>
+            </w:r>
+            <w:r>
+              <w:rPr>
+                <w:b/>
+                <w:color w:val="FF0000"/>
+                <w:sz w:val="24"/>
+                <w:szCs w:val="24"/>
+              </w:rPr>
+              <w:t>Finished</w:t>
             </w:r>
           </w:p>
         </w:tc>
@@ -3935,7 +3838,6 @@
                 <w:sz w:val="24"/>
                 <w:szCs w:val="24"/>
               </w:rPr>
-              <w:lastRenderedPageBreak/>
               <w:t>Speed</w:t>
             </w:r>
           </w:p>
@@ -3965,16 +3867,29 @@
               <w:spacing w:line="240" w:lineRule="auto"/>
               <w:jc w:val="center"/>
               <w:rPr>
-                <w:sz w:val="24"/>
-                <w:szCs w:val="24"/>
-              </w:rPr>
-            </w:pPr>
-            <w:r>
-              <w:rPr>
-                <w:sz w:val="24"/>
-                <w:szCs w:val="24"/>
-              </w:rPr>
-              <w:t>Implemented + Not Finished</w:t>
+                <w:b/>
+                <w:color w:val="FF0000"/>
+                <w:sz w:val="24"/>
+                <w:szCs w:val="24"/>
+              </w:rPr>
+            </w:pPr>
+            <w:r>
+              <w:rPr>
+                <w:b/>
+                <w:color w:val="FF0000"/>
+                <w:sz w:val="24"/>
+                <w:szCs w:val="24"/>
+              </w:rPr>
+              <w:t xml:space="preserve">Implemented + </w:t>
+            </w:r>
+            <w:r>
+              <w:rPr>
+                <w:b/>
+                <w:color w:val="FF0000"/>
+                <w:sz w:val="24"/>
+                <w:szCs w:val="24"/>
+              </w:rPr>
+              <w:t>Finished</w:t>
             </w:r>
           </w:p>
         </w:tc>
@@ -4332,6 +4247,51 @@
               <w:t>Texture</w:t>
             </w:r>
           </w:p>
+          <w:p>
+            <w:pPr>
+              <w:pStyle w:val="normal0"/>
+              <w:widowControl w:val="0"/>
+              <w:pBdr>
+                <w:top w:val="nil"/>
+                <w:left w:val="nil"/>
+                <w:bottom w:val="nil"/>
+                <w:right w:val="nil"/>
+                <w:between w:val="nil"/>
+              </w:pBdr>
+              <w:spacing w:line="240" w:lineRule="auto"/>
+              <w:jc w:val="center"/>
+              <w:rPr>
+                <w:sz w:val="24"/>
+                <w:szCs w:val="24"/>
+              </w:rPr>
+            </w:pPr>
+          </w:p>
+          <w:p>
+            <w:pPr>
+              <w:pStyle w:val="normal0"/>
+              <w:widowControl w:val="0"/>
+              <w:pBdr>
+                <w:top w:val="nil"/>
+                <w:left w:val="nil"/>
+                <w:bottom w:val="nil"/>
+                <w:right w:val="nil"/>
+                <w:between w:val="nil"/>
+              </w:pBdr>
+              <w:spacing w:line="240" w:lineRule="auto"/>
+              <w:jc w:val="center"/>
+              <w:rPr>
+                <w:sz w:val="24"/>
+                <w:szCs w:val="24"/>
+              </w:rPr>
+            </w:pPr>
+            <w:r>
+              <w:rPr>
+                <w:sz w:val="24"/>
+                <w:szCs w:val="24"/>
+              </w:rPr>
+              <w:t>Yellow</w:t>
+            </w:r>
+          </w:p>
         </w:tc>
       </w:tr>
       <w:tr>
@@ -4435,6 +4395,37 @@
               <w:t>Texture</w:t>
             </w:r>
           </w:p>
+          <w:p>
+            <w:pPr>
+              <w:pStyle w:val="normal0"/>
+              <w:widowControl w:val="0"/>
+              <w:spacing w:line="240" w:lineRule="auto"/>
+              <w:jc w:val="center"/>
+              <w:rPr>
+                <w:sz w:val="24"/>
+                <w:szCs w:val="24"/>
+              </w:rPr>
+            </w:pPr>
+          </w:p>
+          <w:p>
+            <w:pPr>
+              <w:pStyle w:val="normal0"/>
+              <w:widowControl w:val="0"/>
+              <w:spacing w:line="240" w:lineRule="auto"/>
+              <w:jc w:val="center"/>
+              <w:rPr>
+                <w:sz w:val="24"/>
+                <w:szCs w:val="24"/>
+              </w:rPr>
+            </w:pPr>
+            <w:r>
+              <w:rPr>
+                <w:sz w:val="24"/>
+                <w:szCs w:val="24"/>
+              </w:rPr>
+              <w:t>Blue</w:t>
+            </w:r>
+          </w:p>
         </w:tc>
       </w:tr>
       <w:tr>
@@ -4796,6 +4787,37 @@
               <w:t>Texture</w:t>
             </w:r>
           </w:p>
+          <w:p>
+            <w:pPr>
+              <w:pStyle w:val="normal0"/>
+              <w:widowControl w:val="0"/>
+              <w:spacing w:line="240" w:lineRule="auto"/>
+              <w:jc w:val="center"/>
+              <w:rPr>
+                <w:sz w:val="24"/>
+                <w:szCs w:val="24"/>
+              </w:rPr>
+            </w:pPr>
+          </w:p>
+          <w:p>
+            <w:pPr>
+              <w:pStyle w:val="normal0"/>
+              <w:widowControl w:val="0"/>
+              <w:spacing w:line="240" w:lineRule="auto"/>
+              <w:jc w:val="center"/>
+              <w:rPr>
+                <w:sz w:val="24"/>
+                <w:szCs w:val="24"/>
+              </w:rPr>
+            </w:pPr>
+            <w:r>
+              <w:rPr>
+                <w:sz w:val="24"/>
+                <w:szCs w:val="24"/>
+              </w:rPr>
+              <w:t>White</w:t>
+            </w:r>
+          </w:p>
         </w:tc>
       </w:tr>
       <w:tr>
@@ -5217,7 +5239,6 @@
                 <w:sz w:val="24"/>
                 <w:szCs w:val="24"/>
               </w:rPr>
-              <w:lastRenderedPageBreak/>
               <w:t xml:space="preserve">Kill </w:t>
             </w:r>
             <w:r>
@@ -5289,6 +5310,37 @@
                 <w:szCs w:val="24"/>
               </w:rPr>
               <w:t>Texture</w:t>
+            </w:r>
+          </w:p>
+          <w:p>
+            <w:pPr>
+              <w:pStyle w:val="normal0"/>
+              <w:widowControl w:val="0"/>
+              <w:spacing w:line="240" w:lineRule="auto"/>
+              <w:jc w:val="center"/>
+              <w:rPr>
+                <w:sz w:val="24"/>
+                <w:szCs w:val="24"/>
+              </w:rPr>
+            </w:pPr>
+          </w:p>
+          <w:p>
+            <w:pPr>
+              <w:pStyle w:val="normal0"/>
+              <w:widowControl w:val="0"/>
+              <w:spacing w:line="240" w:lineRule="auto"/>
+              <w:jc w:val="center"/>
+              <w:rPr>
+                <w:sz w:val="24"/>
+                <w:szCs w:val="24"/>
+              </w:rPr>
+            </w:pPr>
+            <w:r>
+              <w:rPr>
+                <w:sz w:val="24"/>
+                <w:szCs w:val="24"/>
+              </w:rPr>
+              <w:t>Red</w:t>
             </w:r>
           </w:p>
         </w:tc>
@@ -5322,6 +5374,7 @@
                 <w:sz w:val="24"/>
                 <w:szCs w:val="24"/>
               </w:rPr>
+              <w:lastRenderedPageBreak/>
               <w:t>Kill Pit</w:t>
             </w:r>
           </w:p>
@@ -5385,6 +5438,37 @@
                 <w:szCs w:val="24"/>
               </w:rPr>
               <w:t>Texture</w:t>
+            </w:r>
+          </w:p>
+          <w:p>
+            <w:pPr>
+              <w:pStyle w:val="normal0"/>
+              <w:widowControl w:val="0"/>
+              <w:spacing w:line="240" w:lineRule="auto"/>
+              <w:jc w:val="center"/>
+              <w:rPr>
+                <w:sz w:val="24"/>
+                <w:szCs w:val="24"/>
+              </w:rPr>
+            </w:pPr>
+          </w:p>
+          <w:p>
+            <w:pPr>
+              <w:pStyle w:val="normal0"/>
+              <w:widowControl w:val="0"/>
+              <w:spacing w:line="240" w:lineRule="auto"/>
+              <w:jc w:val="center"/>
+              <w:rPr>
+                <w:sz w:val="24"/>
+                <w:szCs w:val="24"/>
+              </w:rPr>
+            </w:pPr>
+            <w:r>
+              <w:rPr>
+                <w:sz w:val="24"/>
+                <w:szCs w:val="24"/>
+              </w:rPr>
+              <w:t>Red</w:t>
             </w:r>
           </w:p>
         </w:tc>
@@ -5483,6 +5567,26 @@
               <w:t>Texture</w:t>
             </w:r>
           </w:p>
+          <w:p>
+            <w:pPr>
+              <w:pStyle w:val="normal0"/>
+              <w:widowControl w:val="0"/>
+              <w:spacing w:line="240" w:lineRule="auto"/>
+              <w:jc w:val="center"/>
+              <w:rPr>
+                <w:sz w:val="24"/>
+                <w:szCs w:val="24"/>
+              </w:rPr>
+            </w:pPr>
+            <w:r>
+              <w:rPr>
+                <w:sz w:val="24"/>
+                <w:szCs w:val="24"/>
+              </w:rPr>
+              <w:br/>
+              <w:t>Red</w:t>
+            </w:r>
+          </w:p>
         </w:tc>
       </w:tr>
       <w:tr>
@@ -5579,6 +5683,37 @@
               <w:t>Texture</w:t>
             </w:r>
           </w:p>
+          <w:p>
+            <w:pPr>
+              <w:pStyle w:val="normal0"/>
+              <w:widowControl w:val="0"/>
+              <w:spacing w:line="240" w:lineRule="auto"/>
+              <w:jc w:val="center"/>
+              <w:rPr>
+                <w:sz w:val="24"/>
+                <w:szCs w:val="24"/>
+              </w:rPr>
+            </w:pPr>
+          </w:p>
+          <w:p>
+            <w:pPr>
+              <w:pStyle w:val="normal0"/>
+              <w:widowControl w:val="0"/>
+              <w:spacing w:line="240" w:lineRule="auto"/>
+              <w:jc w:val="center"/>
+              <w:rPr>
+                <w:sz w:val="24"/>
+                <w:szCs w:val="24"/>
+              </w:rPr>
+            </w:pPr>
+            <w:r>
+              <w:rPr>
+                <w:sz w:val="24"/>
+                <w:szCs w:val="24"/>
+              </w:rPr>
+              <w:t>Red</w:t>
+            </w:r>
+          </w:p>
         </w:tc>
       </w:tr>
       <w:tr>
@@ -5677,6 +5812,29 @@
                 <w:szCs w:val="24"/>
               </w:rPr>
             </w:pPr>
+            <w:r>
+              <w:rPr>
+                <w:sz w:val="24"/>
+                <w:szCs w:val="24"/>
+              </w:rPr>
+              <w:t xml:space="preserve">Have </w:t>
+            </w:r>
+            <w:proofErr w:type="spellStart"/>
+            <w:r>
+              <w:rPr>
+                <w:sz w:val="24"/>
+                <w:szCs w:val="24"/>
+              </w:rPr>
+              <w:t>Respawn</w:t>
+            </w:r>
+            <w:proofErr w:type="spellEnd"/>
+            <w:r>
+              <w:rPr>
+                <w:sz w:val="24"/>
+                <w:szCs w:val="24"/>
+              </w:rPr>
+              <w:t xml:space="preserve"> as Start?</w:t>
+            </w:r>
           </w:p>
         </w:tc>
       </w:tr>
@@ -5766,6 +5924,29 @@
                 <w:szCs w:val="24"/>
               </w:rPr>
             </w:pPr>
+            <w:r>
+              <w:rPr>
+                <w:sz w:val="24"/>
+                <w:szCs w:val="24"/>
+              </w:rPr>
+              <w:t xml:space="preserve">Have Start act as a </w:t>
+            </w:r>
+            <w:proofErr w:type="spellStart"/>
+            <w:r>
+              <w:rPr>
+                <w:sz w:val="24"/>
+                <w:szCs w:val="24"/>
+              </w:rPr>
+              <w:t>Respawn</w:t>
+            </w:r>
+            <w:proofErr w:type="spellEnd"/>
+            <w:r>
+              <w:rPr>
+                <w:sz w:val="24"/>
+                <w:szCs w:val="24"/>
+              </w:rPr>
+              <w:t xml:space="preserve"> Point?</w:t>
+            </w:r>
           </w:p>
         </w:tc>
       </w:tr>
@@ -6894,6 +7075,7 @@
                 <w:sz w:val="24"/>
                 <w:szCs w:val="24"/>
               </w:rPr>
+              <w:lastRenderedPageBreak/>
               <w:t>Level 1</w:t>
             </w:r>
           </w:p>
@@ -7025,7 +7207,6 @@
                 <w:sz w:val="24"/>
                 <w:szCs w:val="24"/>
               </w:rPr>
-              <w:lastRenderedPageBreak/>
               <w:t xml:space="preserve">Have </w:t>
             </w:r>
             <w:proofErr w:type="spellStart"/>
@@ -7083,7 +7264,6 @@
                 <w:sz w:val="24"/>
                 <w:szCs w:val="24"/>
               </w:rPr>
-              <w:lastRenderedPageBreak/>
               <w:t>Level 2</w:t>
             </w:r>
           </w:p>
@@ -8741,7 +8921,6 @@
                 <w:sz w:val="24"/>
                 <w:szCs w:val="24"/>
               </w:rPr>
-              <w:lastRenderedPageBreak/>
               <w:t>Title</w:t>
             </w:r>
           </w:p>
@@ -8878,6 +9057,13 @@
                 <w:szCs w:val="24"/>
               </w:rPr>
               <w:t>, Sequential Movement, New Sun</w:t>
+            </w:r>
+            <w:r>
+              <w:rPr>
+                <w:sz w:val="24"/>
+                <w:szCs w:val="24"/>
+              </w:rPr>
+              <w:t>?</w:t>
             </w:r>
           </w:p>
         </w:tc>

</xml_diff>

<commit_message>
Started Pause Screen and More
Pause Screen created in Test Scene, not finished.

Button Script started, but not implemented

Created Respawn Object to spawn a player in the position and rotation of the object. Also, acts as respawn point.

Added Background image/sprite for popup menus.

Added extra Tags to utilize for gameObjects (Kill, Handler, Button, etc)

Updated Tasks/Status File with progress.

Confirm progress of elements for the game
</commit_message>
<xml_diff>
--- a/FP Platformer TF Status.docx
+++ b/FP Platformer TF Status.docx
@@ -1699,65 +1699,6 @@
                 <w:sz w:val="24"/>
                 <w:szCs w:val="24"/>
               </w:rPr>
-              <w:t>Does change of rotation have to be faster or make it so wall detect (Check4W</w:t>
-            </w:r>
-            <w:r>
-              <w:rPr>
-                <w:sz w:val="24"/>
-                <w:szCs w:val="24"/>
-              </w:rPr>
-              <w:t>all) function needs to include 6</w:t>
-            </w:r>
-            <w:r>
-              <w:rPr>
-                <w:sz w:val="24"/>
-                <w:szCs w:val="24"/>
-              </w:rPr>
-              <w:t>0 angles</w:t>
-            </w:r>
-          </w:p>
-          <w:p>
-            <w:pPr>
-              <w:pStyle w:val="normal0"/>
-              <w:widowControl w:val="0"/>
-              <w:pBdr>
-                <w:top w:val="nil"/>
-                <w:left w:val="nil"/>
-                <w:bottom w:val="nil"/>
-                <w:right w:val="nil"/>
-                <w:between w:val="nil"/>
-              </w:pBdr>
-              <w:spacing w:line="240" w:lineRule="auto"/>
-              <w:jc w:val="center"/>
-              <w:rPr>
-                <w:sz w:val="24"/>
-                <w:szCs w:val="24"/>
-              </w:rPr>
-            </w:pPr>
-          </w:p>
-          <w:p>
-            <w:pPr>
-              <w:pStyle w:val="normal0"/>
-              <w:widowControl w:val="0"/>
-              <w:pBdr>
-                <w:top w:val="nil"/>
-                <w:left w:val="nil"/>
-                <w:bottom w:val="nil"/>
-                <w:right w:val="nil"/>
-                <w:between w:val="nil"/>
-              </w:pBdr>
-              <w:spacing w:line="240" w:lineRule="auto"/>
-              <w:jc w:val="center"/>
-              <w:rPr>
-                <w:sz w:val="24"/>
-                <w:szCs w:val="24"/>
-              </w:rPr>
-            </w:pPr>
-            <w:r>
-              <w:rPr>
-                <w:sz w:val="24"/>
-                <w:szCs w:val="24"/>
-              </w:rPr>
               <w:t>Decrease Movement speed while on the wall?</w:t>
             </w:r>
           </w:p>
@@ -1811,13 +1752,6 @@
                 <w:szCs w:val="24"/>
               </w:rPr>
               <w:br/>
-            </w:r>
-            <w:r>
-              <w:rPr>
-                <w:sz w:val="24"/>
-                <w:szCs w:val="24"/>
-              </w:rPr>
-              <w:lastRenderedPageBreak/>
               <w:t>Wall speed was 20, now 15</w:t>
             </w:r>
           </w:p>
@@ -1916,6 +1850,7 @@
                 <w:sz w:val="24"/>
                 <w:szCs w:val="24"/>
               </w:rPr>
+              <w:lastRenderedPageBreak/>
               <w:t>TASK</w:t>
             </w:r>
           </w:p>
@@ -2791,15 +2726,7 @@
                 <w:sz w:val="24"/>
                 <w:szCs w:val="24"/>
               </w:rPr>
-              <w:t xml:space="preserve"> the </w:t>
-            </w:r>
-            <w:r>
-              <w:rPr>
-                <w:sz w:val="24"/>
-                <w:szCs w:val="24"/>
-              </w:rPr>
-              <w:lastRenderedPageBreak/>
-              <w:t>player</w:t>
+              <w:t xml:space="preserve"> the player</w:t>
             </w:r>
           </w:p>
         </w:tc>
@@ -2841,7 +2768,6 @@
                 <w:sz w:val="24"/>
                 <w:szCs w:val="24"/>
               </w:rPr>
-              <w:lastRenderedPageBreak/>
               <w:t>Respawn</w:t>
             </w:r>
             <w:proofErr w:type="spellEnd"/>
@@ -2881,7 +2807,7 @@
                 <w:sz w:val="24"/>
                 <w:szCs w:val="24"/>
               </w:rPr>
-              <w:t>Not Started</w:t>
+              <w:t>Started</w:t>
             </w:r>
           </w:p>
         </w:tc>
@@ -2954,6 +2880,7 @@
           <w:sz w:val="24"/>
           <w:szCs w:val="24"/>
         </w:rPr>
+        <w:lastRenderedPageBreak/>
         <w:t>HUD</w:t>
       </w:r>
     </w:p>
@@ -3456,7 +3383,7 @@
                 <w:sz w:val="24"/>
                 <w:szCs w:val="24"/>
               </w:rPr>
-              <w:t>Not Started</w:t>
+              <w:t>Started</w:t>
             </w:r>
           </w:p>
         </w:tc>
@@ -3511,6 +3438,51 @@
                 <w:szCs w:val="24"/>
               </w:rPr>
               <w:t xml:space="preserve"> has to resume their pre-pause actions</w:t>
+            </w:r>
+          </w:p>
+          <w:p>
+            <w:pPr>
+              <w:pStyle w:val="normal0"/>
+              <w:widowControl w:val="0"/>
+              <w:pBdr>
+                <w:top w:val="nil"/>
+                <w:left w:val="nil"/>
+                <w:bottom w:val="nil"/>
+                <w:right w:val="nil"/>
+                <w:between w:val="nil"/>
+              </w:pBdr>
+              <w:spacing w:line="240" w:lineRule="auto"/>
+              <w:jc w:val="center"/>
+              <w:rPr>
+                <w:sz w:val="24"/>
+                <w:szCs w:val="24"/>
+              </w:rPr>
+            </w:pPr>
+          </w:p>
+          <w:p>
+            <w:pPr>
+              <w:pStyle w:val="normal0"/>
+              <w:widowControl w:val="0"/>
+              <w:pBdr>
+                <w:top w:val="nil"/>
+                <w:left w:val="nil"/>
+                <w:bottom w:val="nil"/>
+                <w:right w:val="nil"/>
+                <w:between w:val="nil"/>
+              </w:pBdr>
+              <w:spacing w:line="240" w:lineRule="auto"/>
+              <w:jc w:val="center"/>
+              <w:rPr>
+                <w:sz w:val="24"/>
+                <w:szCs w:val="24"/>
+              </w:rPr>
+            </w:pPr>
+            <w:r>
+              <w:rPr>
+                <w:sz w:val="24"/>
+                <w:szCs w:val="24"/>
+              </w:rPr>
+              <w:t>Need to be able to interact using a mouse or a controller</w:t>
             </w:r>
           </w:p>
         </w:tc>
@@ -3783,14 +3755,14 @@
                 <w:sz w:val="24"/>
                 <w:szCs w:val="24"/>
               </w:rPr>
-              <w:t>go back to Level Select</w:t>
-            </w:r>
-            <w:r>
-              <w:rPr>
-                <w:sz w:val="24"/>
-                <w:szCs w:val="24"/>
-              </w:rPr>
-              <w:t>, or return to Main Menu</w:t>
+              <w:t>go to Next Level,</w:t>
+            </w:r>
+            <w:r>
+              <w:rPr>
+                <w:sz w:val="24"/>
+                <w:szCs w:val="24"/>
+              </w:rPr>
+              <w:t xml:space="preserve"> or return to Main Menu</w:t>
             </w:r>
             <w:r>
               <w:rPr>
@@ -3798,6 +3770,51 @@
                 <w:szCs w:val="24"/>
               </w:rPr>
               <w:t>.</w:t>
+            </w:r>
+          </w:p>
+          <w:p>
+            <w:pPr>
+              <w:pStyle w:val="normal0"/>
+              <w:widowControl w:val="0"/>
+              <w:pBdr>
+                <w:top w:val="nil"/>
+                <w:left w:val="nil"/>
+                <w:bottom w:val="nil"/>
+                <w:right w:val="nil"/>
+                <w:between w:val="nil"/>
+              </w:pBdr>
+              <w:spacing w:line="240" w:lineRule="auto"/>
+              <w:jc w:val="center"/>
+              <w:rPr>
+                <w:sz w:val="24"/>
+                <w:szCs w:val="24"/>
+              </w:rPr>
+            </w:pPr>
+          </w:p>
+          <w:p>
+            <w:pPr>
+              <w:pStyle w:val="normal0"/>
+              <w:widowControl w:val="0"/>
+              <w:pBdr>
+                <w:top w:val="nil"/>
+                <w:left w:val="nil"/>
+                <w:bottom w:val="nil"/>
+                <w:right w:val="nil"/>
+                <w:between w:val="nil"/>
+              </w:pBdr>
+              <w:spacing w:line="240" w:lineRule="auto"/>
+              <w:jc w:val="center"/>
+              <w:rPr>
+                <w:sz w:val="24"/>
+                <w:szCs w:val="24"/>
+              </w:rPr>
+            </w:pPr>
+            <w:r>
+              <w:rPr>
+                <w:sz w:val="24"/>
+                <w:szCs w:val="24"/>
+              </w:rPr>
+              <w:t>Need to be able to interact using a mouse or a controller</w:t>
             </w:r>
           </w:p>
         </w:tc>
@@ -5143,7 +5160,14 @@
                 <w:sz w:val="24"/>
                 <w:szCs w:val="24"/>
               </w:rPr>
-              <w:t>Goal needs to be easily know, same for start</w:t>
+              <w:t>Goal needs to be easily understood</w:t>
+            </w:r>
+            <w:r>
+              <w:rPr>
+                <w:sz w:val="24"/>
+                <w:szCs w:val="24"/>
+              </w:rPr>
+              <w:t>, same for start</w:t>
             </w:r>
           </w:p>
           <w:p>
@@ -5342,6 +5366,13 @@
               </w:rPr>
               <w:t>Red</w:t>
             </w:r>
+            <w:r>
+              <w:rPr>
+                <w:sz w:val="24"/>
+                <w:szCs w:val="24"/>
+              </w:rPr>
+              <w:t xml:space="preserve"> and Transparent</w:t>
+            </w:r>
           </w:p>
         </w:tc>
       </w:tr>
@@ -5470,6 +5501,13 @@
               </w:rPr>
               <w:t>Red</w:t>
             </w:r>
+            <w:r>
+              <w:rPr>
+                <w:sz w:val="24"/>
+                <w:szCs w:val="24"/>
+              </w:rPr>
+              <w:t xml:space="preserve"> and Transparent</w:t>
+            </w:r>
           </w:p>
         </w:tc>
       </w:tr>
@@ -5586,6 +5624,13 @@
               <w:br/>
               <w:t>Red</w:t>
             </w:r>
+            <w:r>
+              <w:rPr>
+                <w:sz w:val="24"/>
+                <w:szCs w:val="24"/>
+              </w:rPr>
+              <w:t xml:space="preserve"> and Transparent</w:t>
+            </w:r>
           </w:p>
         </w:tc>
       </w:tr>
@@ -5713,6 +5758,13 @@
               </w:rPr>
               <w:t>Red</w:t>
             </w:r>
+            <w:r>
+              <w:rPr>
+                <w:sz w:val="24"/>
+                <w:szCs w:val="24"/>
+              </w:rPr>
+              <w:t xml:space="preserve"> and Transparent</w:t>
+            </w:r>
           </w:p>
         </w:tc>
       </w:tr>
@@ -5777,16 +5829,20 @@
               <w:spacing w:line="240" w:lineRule="auto"/>
               <w:jc w:val="center"/>
               <w:rPr>
-                <w:sz w:val="24"/>
-                <w:szCs w:val="24"/>
-              </w:rPr>
-            </w:pPr>
-            <w:r>
-              <w:rPr>
-                <w:sz w:val="24"/>
-                <w:szCs w:val="24"/>
-              </w:rPr>
-              <w:t>Not Started</w:t>
+                <w:b/>
+                <w:color w:val="FF0000"/>
+                <w:sz w:val="24"/>
+                <w:szCs w:val="24"/>
+              </w:rPr>
+            </w:pPr>
+            <w:r>
+              <w:rPr>
+                <w:b/>
+                <w:color w:val="FF0000"/>
+                <w:sz w:val="24"/>
+                <w:szCs w:val="24"/>
+              </w:rPr>
+              <w:t>Implemented + Final</w:t>
             </w:r>
           </w:p>
         </w:tc>
@@ -5834,6 +5890,37 @@
                 <w:szCs w:val="24"/>
               </w:rPr>
               <w:t xml:space="preserve"> as Start?</w:t>
+            </w:r>
+          </w:p>
+          <w:p>
+            <w:pPr>
+              <w:pStyle w:val="normal0"/>
+              <w:widowControl w:val="0"/>
+              <w:spacing w:line="240" w:lineRule="auto"/>
+              <w:jc w:val="center"/>
+              <w:rPr>
+                <w:sz w:val="24"/>
+                <w:szCs w:val="24"/>
+              </w:rPr>
+            </w:pPr>
+          </w:p>
+          <w:p>
+            <w:pPr>
+              <w:pStyle w:val="normal0"/>
+              <w:widowControl w:val="0"/>
+              <w:spacing w:line="240" w:lineRule="auto"/>
+              <w:jc w:val="center"/>
+              <w:rPr>
+                <w:sz w:val="24"/>
+                <w:szCs w:val="24"/>
+              </w:rPr>
+            </w:pPr>
+            <w:r>
+              <w:rPr>
+                <w:sz w:val="24"/>
+                <w:szCs w:val="24"/>
+              </w:rPr>
+              <w:t>Yes</w:t>
             </w:r>
           </w:p>
         </w:tc>
@@ -5889,16 +5976,20 @@
               <w:spacing w:line="240" w:lineRule="auto"/>
               <w:jc w:val="center"/>
               <w:rPr>
-                <w:sz w:val="24"/>
-                <w:szCs w:val="24"/>
-              </w:rPr>
-            </w:pPr>
-            <w:r>
-              <w:rPr>
-                <w:sz w:val="24"/>
-                <w:szCs w:val="24"/>
-              </w:rPr>
-              <w:t>Not Started</w:t>
+                <w:b/>
+                <w:color w:val="FF0000"/>
+                <w:sz w:val="24"/>
+                <w:szCs w:val="24"/>
+              </w:rPr>
+            </w:pPr>
+            <w:r>
+              <w:rPr>
+                <w:b/>
+                <w:color w:val="FF0000"/>
+                <w:sz w:val="24"/>
+                <w:szCs w:val="24"/>
+              </w:rPr>
+              <w:t>Implemented + Final</w:t>
             </w:r>
           </w:p>
         </w:tc>
@@ -5946,6 +6037,37 @@
                 <w:szCs w:val="24"/>
               </w:rPr>
               <w:t xml:space="preserve"> Point?</w:t>
+            </w:r>
+          </w:p>
+          <w:p>
+            <w:pPr>
+              <w:pStyle w:val="normal0"/>
+              <w:widowControl w:val="0"/>
+              <w:spacing w:line="240" w:lineRule="auto"/>
+              <w:jc w:val="center"/>
+              <w:rPr>
+                <w:sz w:val="24"/>
+                <w:szCs w:val="24"/>
+              </w:rPr>
+            </w:pPr>
+          </w:p>
+          <w:p>
+            <w:pPr>
+              <w:pStyle w:val="normal0"/>
+              <w:widowControl w:val="0"/>
+              <w:spacing w:line="240" w:lineRule="auto"/>
+              <w:jc w:val="center"/>
+              <w:rPr>
+                <w:sz w:val="24"/>
+                <w:szCs w:val="24"/>
+              </w:rPr>
+            </w:pPr>
+            <w:r>
+              <w:rPr>
+                <w:sz w:val="24"/>
+                <w:szCs w:val="24"/>
+              </w:rPr>
+              <w:t>Yes</w:t>
             </w:r>
           </w:p>
         </w:tc>
@@ -6280,6 +6402,51 @@
               <w:t>Can start game, choose a level, go to credits</w:t>
             </w:r>
           </w:p>
+          <w:p>
+            <w:pPr>
+              <w:pStyle w:val="normal0"/>
+              <w:widowControl w:val="0"/>
+              <w:pBdr>
+                <w:top w:val="nil"/>
+                <w:left w:val="nil"/>
+                <w:bottom w:val="nil"/>
+                <w:right w:val="nil"/>
+                <w:between w:val="nil"/>
+              </w:pBdr>
+              <w:spacing w:line="240" w:lineRule="auto"/>
+              <w:jc w:val="center"/>
+              <w:rPr>
+                <w:sz w:val="24"/>
+                <w:szCs w:val="24"/>
+              </w:rPr>
+            </w:pPr>
+          </w:p>
+          <w:p>
+            <w:pPr>
+              <w:pStyle w:val="normal0"/>
+              <w:widowControl w:val="0"/>
+              <w:pBdr>
+                <w:top w:val="nil"/>
+                <w:left w:val="nil"/>
+                <w:bottom w:val="nil"/>
+                <w:right w:val="nil"/>
+                <w:between w:val="nil"/>
+              </w:pBdr>
+              <w:spacing w:line="240" w:lineRule="auto"/>
+              <w:jc w:val="center"/>
+              <w:rPr>
+                <w:sz w:val="24"/>
+                <w:szCs w:val="24"/>
+              </w:rPr>
+            </w:pPr>
+            <w:r>
+              <w:rPr>
+                <w:sz w:val="24"/>
+                <w:szCs w:val="24"/>
+              </w:rPr>
+              <w:t>Need to be able to interact using a mouse or a controller</w:t>
+            </w:r>
+          </w:p>
         </w:tc>
       </w:tr>
       <w:tr>
@@ -6390,6 +6557,51 @@
               <w:t>Display All Levels Created</w:t>
             </w:r>
           </w:p>
+          <w:p>
+            <w:pPr>
+              <w:pStyle w:val="normal0"/>
+              <w:widowControl w:val="0"/>
+              <w:pBdr>
+                <w:top w:val="nil"/>
+                <w:left w:val="nil"/>
+                <w:bottom w:val="nil"/>
+                <w:right w:val="nil"/>
+                <w:between w:val="nil"/>
+              </w:pBdr>
+              <w:spacing w:line="240" w:lineRule="auto"/>
+              <w:jc w:val="center"/>
+              <w:rPr>
+                <w:sz w:val="24"/>
+                <w:szCs w:val="24"/>
+              </w:rPr>
+            </w:pPr>
+          </w:p>
+          <w:p>
+            <w:pPr>
+              <w:pStyle w:val="normal0"/>
+              <w:widowControl w:val="0"/>
+              <w:pBdr>
+                <w:top w:val="nil"/>
+                <w:left w:val="nil"/>
+                <w:bottom w:val="nil"/>
+                <w:right w:val="nil"/>
+                <w:between w:val="nil"/>
+              </w:pBdr>
+              <w:spacing w:line="240" w:lineRule="auto"/>
+              <w:jc w:val="center"/>
+              <w:rPr>
+                <w:sz w:val="24"/>
+                <w:szCs w:val="24"/>
+              </w:rPr>
+            </w:pPr>
+            <w:r>
+              <w:rPr>
+                <w:sz w:val="24"/>
+                <w:szCs w:val="24"/>
+              </w:rPr>
+              <w:t>Need to be able to interact using a mouse or a controller</w:t>
+            </w:r>
+          </w:p>
         </w:tc>
       </w:tr>
       <w:tr>
@@ -6626,6 +6838,51 @@
               <w:t>See Levels Table</w:t>
             </w:r>
           </w:p>
+          <w:p>
+            <w:pPr>
+              <w:pStyle w:val="normal0"/>
+              <w:widowControl w:val="0"/>
+              <w:pBdr>
+                <w:top w:val="nil"/>
+                <w:left w:val="nil"/>
+                <w:bottom w:val="nil"/>
+                <w:right w:val="nil"/>
+                <w:between w:val="nil"/>
+              </w:pBdr>
+              <w:spacing w:line="240" w:lineRule="auto"/>
+              <w:jc w:val="center"/>
+              <w:rPr>
+                <w:sz w:val="24"/>
+                <w:szCs w:val="24"/>
+              </w:rPr>
+            </w:pPr>
+          </w:p>
+          <w:p>
+            <w:pPr>
+              <w:pStyle w:val="normal0"/>
+              <w:widowControl w:val="0"/>
+              <w:pBdr>
+                <w:top w:val="nil"/>
+                <w:left w:val="nil"/>
+                <w:bottom w:val="nil"/>
+                <w:right w:val="nil"/>
+                <w:between w:val="nil"/>
+              </w:pBdr>
+              <w:spacing w:line="240" w:lineRule="auto"/>
+              <w:jc w:val="center"/>
+              <w:rPr>
+                <w:sz w:val="24"/>
+                <w:szCs w:val="24"/>
+              </w:rPr>
+            </w:pPr>
+            <w:r>
+              <w:rPr>
+                <w:sz w:val="24"/>
+                <w:szCs w:val="24"/>
+              </w:rPr>
+              <w:t>Need to be able to interact using a mouse or a controller</w:t>
+            </w:r>
+          </w:p>
         </w:tc>
       </w:tr>
       <w:tr>
@@ -6664,6 +6921,7 @@
                 <w:sz w:val="24"/>
                 <w:szCs w:val="24"/>
               </w:rPr>
+              <w:lastRenderedPageBreak/>
               <w:t>Test Level</w:t>
             </w:r>
           </w:p>
@@ -6702,7 +6960,7 @@
                 <w:sz w:val="24"/>
                 <w:szCs w:val="24"/>
               </w:rPr>
-              <w:t>Implemented - Not Final</w:t>
+              <w:t>Implemented</w:t>
             </w:r>
           </w:p>
         </w:tc>
@@ -7075,7 +7333,6 @@
                 <w:sz w:val="24"/>
                 <w:szCs w:val="24"/>
               </w:rPr>
-              <w:lastRenderedPageBreak/>
               <w:t>Level 1</w:t>
             </w:r>
           </w:p>
@@ -9761,7 +10018,15 @@
                 <w:sz w:val="24"/>
                 <w:szCs w:val="24"/>
               </w:rPr>
-              <w:t xml:space="preserve"> music plays when Goal reached</w:t>
+              <w:t xml:space="preserve"> music </w:t>
+            </w:r>
+            <w:r>
+              <w:rPr>
+                <w:sz w:val="24"/>
+                <w:szCs w:val="24"/>
+              </w:rPr>
+              <w:lastRenderedPageBreak/>
+              <w:t>plays when Goal reached</w:t>
             </w:r>
           </w:p>
           <w:p>
@@ -9830,6 +10095,7 @@
                 <w:sz w:val="24"/>
                 <w:szCs w:val="24"/>
               </w:rPr>
+              <w:lastRenderedPageBreak/>
               <w:t>Celebratory</w:t>
             </w:r>
           </w:p>

</xml_diff>

<commit_message>
Movement Completed for Demo
</commit_message>
<xml_diff>
--- a/FP Platformer TF Status.docx
+++ b/FP Platformer TF Status.docx
@@ -2379,6 +2379,127 @@
           </w:p>
         </w:tc>
       </w:tr>
+      <w:tr>
+        <w:tc>
+          <w:tcPr>
+            <w:tcW w:w="3120" w:type="dxa"/>
+            <w:shd w:val="clear" w:color="auto" w:fill="auto"/>
+            <w:tcMar>
+              <w:top w:w="100" w:type="dxa"/>
+              <w:left w:w="100" w:type="dxa"/>
+              <w:bottom w:w="100" w:type="dxa"/>
+              <w:right w:w="100" w:type="dxa"/>
+            </w:tcMar>
+          </w:tcPr>
+          <w:p>
+            <w:pPr>
+              <w:pStyle w:val="normal0"/>
+              <w:widowControl w:val="0"/>
+              <w:pBdr>
+                <w:top w:val="nil"/>
+                <w:left w:val="nil"/>
+                <w:bottom w:val="nil"/>
+                <w:right w:val="nil"/>
+                <w:between w:val="nil"/>
+              </w:pBdr>
+              <w:spacing w:line="240" w:lineRule="auto"/>
+              <w:rPr>
+                <w:b/>
+                <w:sz w:val="24"/>
+                <w:szCs w:val="24"/>
+              </w:rPr>
+            </w:pPr>
+            <w:r>
+              <w:rPr>
+                <w:b/>
+                <w:sz w:val="24"/>
+                <w:szCs w:val="24"/>
+              </w:rPr>
+              <w:t>Detect Ceiling</w:t>
+            </w:r>
+          </w:p>
+        </w:tc>
+        <w:tc>
+          <w:tcPr>
+            <w:tcW w:w="3120" w:type="dxa"/>
+            <w:shd w:val="clear" w:color="auto" w:fill="auto"/>
+            <w:tcMar>
+              <w:top w:w="100" w:type="dxa"/>
+              <w:left w:w="100" w:type="dxa"/>
+              <w:bottom w:w="100" w:type="dxa"/>
+              <w:right w:w="100" w:type="dxa"/>
+            </w:tcMar>
+          </w:tcPr>
+          <w:p>
+            <w:pPr>
+              <w:pStyle w:val="normal0"/>
+              <w:widowControl w:val="0"/>
+              <w:pBdr>
+                <w:top w:val="nil"/>
+                <w:left w:val="nil"/>
+                <w:bottom w:val="nil"/>
+                <w:right w:val="nil"/>
+                <w:between w:val="nil"/>
+              </w:pBdr>
+              <w:spacing w:line="240" w:lineRule="auto"/>
+              <w:jc w:val="center"/>
+              <w:rPr>
+                <w:b/>
+                <w:color w:val="FF0000"/>
+                <w:sz w:val="24"/>
+                <w:szCs w:val="24"/>
+              </w:rPr>
+            </w:pPr>
+            <w:r>
+              <w:rPr>
+                <w:b/>
+                <w:color w:val="FF0000"/>
+                <w:sz w:val="24"/>
+                <w:szCs w:val="24"/>
+              </w:rPr>
+              <w:t>Implemented + Finished</w:t>
+            </w:r>
+          </w:p>
+        </w:tc>
+        <w:tc>
+          <w:tcPr>
+            <w:tcW w:w="3120" w:type="dxa"/>
+            <w:shd w:val="clear" w:color="auto" w:fill="auto"/>
+            <w:tcMar>
+              <w:top w:w="100" w:type="dxa"/>
+              <w:left w:w="100" w:type="dxa"/>
+              <w:bottom w:w="100" w:type="dxa"/>
+              <w:right w:w="100" w:type="dxa"/>
+            </w:tcMar>
+          </w:tcPr>
+          <w:p>
+            <w:pPr>
+              <w:pStyle w:val="normal0"/>
+              <w:widowControl w:val="0"/>
+              <w:pBdr>
+                <w:top w:val="nil"/>
+                <w:left w:val="nil"/>
+                <w:bottom w:val="nil"/>
+                <w:right w:val="nil"/>
+                <w:between w:val="nil"/>
+              </w:pBdr>
+              <w:spacing w:line="240" w:lineRule="auto"/>
+              <w:jc w:val="center"/>
+              <w:rPr>
+                <w:sz w:val="24"/>
+                <w:szCs w:val="24"/>
+              </w:rPr>
+            </w:pPr>
+            <w:r>
+              <w:rPr>
+                <w:sz w:val="24"/>
+                <w:szCs w:val="24"/>
+              </w:rPr>
+              <w:t>Make it so player can’t stand while being crouched when there is an obstacle above their head</w:t>
+            </w:r>
+          </w:p>
+        </w:tc>
+      </w:tr>
     </w:tbl>
     <w:p>
       <w:pPr>
@@ -2768,6 +2889,7 @@
                 <w:sz w:val="24"/>
                 <w:szCs w:val="24"/>
               </w:rPr>
+              <w:lastRenderedPageBreak/>
               <w:t>Respawn</w:t>
             </w:r>
             <w:proofErr w:type="spellEnd"/>
@@ -2880,7 +3002,6 @@
           <w:sz w:val="24"/>
           <w:szCs w:val="24"/>
         </w:rPr>
-        <w:lastRenderedPageBreak/>
         <w:t>HUD</w:t>
       </w:r>
     </w:p>
@@ -3944,7 +4065,15 @@
                 <w:sz w:val="24"/>
                 <w:szCs w:val="24"/>
               </w:rPr>
-              <w:t>Displays the current XZ magnitude/velocity of the player as an integer</w:t>
+              <w:t xml:space="preserve">Displays the current XZ magnitude/velocity of the </w:t>
+            </w:r>
+            <w:r>
+              <w:rPr>
+                <w:sz w:val="24"/>
+                <w:szCs w:val="24"/>
+              </w:rPr>
+              <w:lastRenderedPageBreak/>
+              <w:t>player as an integer</w:t>
             </w:r>
           </w:p>
         </w:tc>
@@ -4308,6 +4437,13 @@
               </w:rPr>
               <w:t>Yellow</w:t>
             </w:r>
+            <w:r>
+              <w:rPr>
+                <w:sz w:val="24"/>
+                <w:szCs w:val="24"/>
+              </w:rPr>
+              <w:t>/Green</w:t>
+            </w:r>
           </w:p>
         </w:tc>
       </w:tr>
@@ -4701,6 +4837,51 @@
               <w:t>Texture</w:t>
             </w:r>
           </w:p>
+          <w:p>
+            <w:pPr>
+              <w:pStyle w:val="normal0"/>
+              <w:widowControl w:val="0"/>
+              <w:pBdr>
+                <w:top w:val="nil"/>
+                <w:left w:val="nil"/>
+                <w:bottom w:val="nil"/>
+                <w:right w:val="nil"/>
+                <w:between w:val="nil"/>
+              </w:pBdr>
+              <w:spacing w:line="240" w:lineRule="auto"/>
+              <w:jc w:val="center"/>
+              <w:rPr>
+                <w:sz w:val="24"/>
+                <w:szCs w:val="24"/>
+              </w:rPr>
+            </w:pPr>
+          </w:p>
+          <w:p>
+            <w:pPr>
+              <w:pStyle w:val="normal0"/>
+              <w:widowControl w:val="0"/>
+              <w:pBdr>
+                <w:top w:val="nil"/>
+                <w:left w:val="nil"/>
+                <w:bottom w:val="nil"/>
+                <w:right w:val="nil"/>
+                <w:between w:val="nil"/>
+              </w:pBdr>
+              <w:spacing w:line="240" w:lineRule="auto"/>
+              <w:jc w:val="center"/>
+              <w:rPr>
+                <w:sz w:val="24"/>
+                <w:szCs w:val="24"/>
+              </w:rPr>
+            </w:pPr>
+            <w:r>
+              <w:rPr>
+                <w:sz w:val="24"/>
+                <w:szCs w:val="24"/>
+              </w:rPr>
+              <w:t>Yellow/Green</w:t>
+            </w:r>
+          </w:p>
         </w:tc>
       </w:tr>
       <w:tr>
@@ -5198,7 +5379,15 @@
                 <w:sz w:val="24"/>
                 <w:szCs w:val="24"/>
               </w:rPr>
-              <w:t>Goal stops the timer of the run, and causes results screen to be displayed. Also, stops player movement.</w:t>
+              <w:t xml:space="preserve">Goal stops the timer of the run, and causes results </w:t>
+            </w:r>
+            <w:r>
+              <w:rPr>
+                <w:sz w:val="24"/>
+                <w:szCs w:val="24"/>
+              </w:rPr>
+              <w:lastRenderedPageBreak/>
+              <w:t>screen to be displayed. Also, stops player movement.</w:t>
             </w:r>
           </w:p>
           <w:p>
@@ -5263,6 +5452,7 @@
                 <w:sz w:val="24"/>
                 <w:szCs w:val="24"/>
               </w:rPr>
+              <w:lastRenderedPageBreak/>
               <w:t xml:space="preserve">Kill </w:t>
             </w:r>
             <w:r>
@@ -5405,7 +5595,6 @@
                 <w:sz w:val="24"/>
                 <w:szCs w:val="24"/>
               </w:rPr>
-              <w:lastRenderedPageBreak/>
               <w:t>Kill Pit</w:t>
             </w:r>
           </w:p>
@@ -6640,6 +6829,7 @@
                 <w:sz w:val="24"/>
                 <w:szCs w:val="24"/>
               </w:rPr>
+              <w:lastRenderedPageBreak/>
               <w:t>Credits</w:t>
             </w:r>
           </w:p>
@@ -6921,7 +7111,6 @@
                 <w:sz w:val="24"/>
                 <w:szCs w:val="24"/>
               </w:rPr>
-              <w:lastRenderedPageBreak/>
               <w:t>Test Level</w:t>
             </w:r>
           </w:p>
@@ -7889,7 +8078,15 @@
                 <w:sz w:val="24"/>
                 <w:szCs w:val="24"/>
               </w:rPr>
-              <w:t xml:space="preserve">Same as Before, Add Kill Platforms and </w:t>
+              <w:t xml:space="preserve">Same as Before, Add Kill Platforms </w:t>
+            </w:r>
+            <w:r>
+              <w:rPr>
+                <w:sz w:val="24"/>
+                <w:szCs w:val="24"/>
+              </w:rPr>
+              <w:lastRenderedPageBreak/>
+              <w:t xml:space="preserve">and </w:t>
             </w:r>
             <w:r>
               <w:rPr>
@@ -7927,6 +8124,7 @@
                 <w:sz w:val="24"/>
                 <w:szCs w:val="24"/>
               </w:rPr>
+              <w:lastRenderedPageBreak/>
               <w:t>Started</w:t>
             </w:r>
           </w:p>
@@ -7974,7 +8172,15 @@
                 <w:sz w:val="24"/>
                 <w:szCs w:val="24"/>
               </w:rPr>
-              <w:t xml:space="preserve"> Points/Restart Points</w:t>
+              <w:t xml:space="preserve"> Points/Restart </w:t>
+            </w:r>
+            <w:r>
+              <w:rPr>
+                <w:sz w:val="24"/>
+                <w:szCs w:val="24"/>
+              </w:rPr>
+              <w:lastRenderedPageBreak/>
+              <w:t>Points</w:t>
             </w:r>
           </w:p>
         </w:tc>
@@ -8015,6 +8221,7 @@
                 <w:sz w:val="24"/>
                 <w:szCs w:val="24"/>
               </w:rPr>
+              <w:lastRenderedPageBreak/>
               <w:t>Level 5</w:t>
             </w:r>
           </w:p>
@@ -9818,6 +10025,7 @@
                 <w:sz w:val="24"/>
                 <w:szCs w:val="24"/>
               </w:rPr>
+              <w:lastRenderedPageBreak/>
               <w:t>Energetic</w:t>
             </w:r>
           </w:p>
@@ -9949,6 +10157,7 @@
                 <w:sz w:val="24"/>
                 <w:szCs w:val="24"/>
               </w:rPr>
+              <w:lastRenderedPageBreak/>
               <w:t>Level Completion</w:t>
             </w:r>
           </w:p>
@@ -10018,15 +10227,7 @@
                 <w:sz w:val="24"/>
                 <w:szCs w:val="24"/>
               </w:rPr>
-              <w:t xml:space="preserve"> music </w:t>
-            </w:r>
-            <w:r>
-              <w:rPr>
-                <w:sz w:val="24"/>
-                <w:szCs w:val="24"/>
-              </w:rPr>
-              <w:lastRenderedPageBreak/>
-              <w:t>plays when Goal reached</w:t>
+              <w:t xml:space="preserve"> music plays when Goal reached</w:t>
             </w:r>
           </w:p>
           <w:p>
@@ -10095,7 +10296,6 @@
                 <w:sz w:val="24"/>
                 <w:szCs w:val="24"/>
               </w:rPr>
-              <w:lastRenderedPageBreak/>
               <w:t>Celebratory</w:t>
             </w:r>
           </w:p>

</xml_diff>